<commit_message>
fixing response_to_reviewers_02.docx after AT's comments
</commit_message>
<xml_diff>
--- a/paper/response_to_reviewers_02.docx
+++ b/paper/response_to_reviewers_02.docx
@@ -279,7 +279,13 @@
         <w:pStyle w:val="Textbody"/>
       </w:pPr>
       <w:r>
-        <w:t>The second round of reviews states that the term “kinematics” is inappropriate because no time derivatives are involved. However, the text quoted from my first response to reviewers rebuts this objection: according to convention, “[w]</w:t>
+        <w:t xml:space="preserve">The second round of reviews states that the term “kinematics” is inappropriate because no time derivatives are involved. However, the text quoted from my first response to reviewers </w:t>
+      </w:r>
+      <w:r>
+        <w:t>addresses</w:t>
+      </w:r>
+      <w:r>
+        <w:t xml:space="preserve"> this objection: according to convention, “[w]</w:t>
       </w:r>
       <w:proofErr w:type="spellStart"/>
       <w:r>
@@ -305,7 +311,26 @@
         <w:pStyle w:val="Textbody"/>
       </w:pPr>
       <w:r>
-        <w:t>Although we are averse to changing our use of the term “kinematics”, we would be willing to consider alternatives, given a suitable substitute. However, the second round of reviews does not suggest an alternative to the term “kinematics”. Absent an alternative, the revised manuscript continues to employ the term “kinematics” in a way that is consistent with its use in robotics and motor control.</w:t>
+        <w:t xml:space="preserve">Although we are </w:t>
+      </w:r>
+      <w:r>
+        <w:t>reluctant</w:t>
+      </w:r>
+      <w:r>
+        <w:t xml:space="preserve"> to changing our use of the term “kinematics”, we would be willing to consider alternatives, given a suitable substitute. Absent an alternative, the revised manuscript continues to employ the term “kinematics” in a way that is consistent with its use in robotics and motor control.</w:t>
+      </w:r>
+    </w:p>
+    <w:p>
+      <w:pPr>
+        <w:pStyle w:val="Textbody"/>
+      </w:pPr>
+      <w:r>
+        <w:t>Additionally, if the reviewers think it is necessary, the text of the manuscript could contain a paragraph or footnote describing the use of the term</w:t>
+      </w:r>
+      <w:bookmarkStart w:id="0" w:name="_GoBack"/>
+      <w:bookmarkEnd w:id="0"/>
+      <w:r>
+        <w:t>.</w:t>
       </w:r>
     </w:p>
     <w:p>
@@ -437,11 +462,11 @@
       <w:r>
         <w:t xml:space="preserve">This is indeed an interesting issue. The revised manuscript takes it up in a new section, “Section VIII. </w:t>
       </w:r>
-      <w:bookmarkStart w:id="0" w:name="__DdeLink__189_2989268427"/>
+      <w:bookmarkStart w:id="1" w:name="__DdeLink__189_2989268427"/>
       <w:r>
         <w:t>Patterns of intra-participant variability</w:t>
       </w:r>
-      <w:bookmarkEnd w:id="0"/>
+      <w:bookmarkEnd w:id="1"/>
       <w:r>
         <w:t>”.</w:t>
       </w:r>
@@ -547,13 +572,7 @@
         <w:t>set</w:t>
       </w:r>
       <w:r>
-        <w:t xml:space="preserve"> at the beginning of the study, which was “to </w:t>
-      </w:r>
-      <w:r>
-        <w:t>use the articulator synergy biomarker to test the task-dependence of articulator synergies by determining whether</w:t>
-      </w:r>
-      <w:r>
-        <w:t xml:space="preserve"> the jaw contributes more for anterior constrictions at the bilabial, alveolar, and palatal places of articulation than for posterior constrictions at the velar and pharyngeal places of articulation”.</w:t>
+        <w:t xml:space="preserve"> at the beginning of the study, which was “to use the articulator synergy biomarker to test the task-dependence of articulator synergies by determining whether the jaw contributes more for anterior constrictions at the bilabial, alveolar, and palatal places of articulation than for posterior constrictions at the velar and pharyngeal places of articulation”.</w:t>
       </w:r>
     </w:p>
     <w:p>
@@ -564,10 +583,7 @@
         <w:t xml:space="preserve">The revised manuscript has been revised to match the amended Research Goal 3. </w:t>
       </w:r>
       <w:r>
-        <w:t xml:space="preserve">Within the context of the revised </w:t>
-      </w:r>
-      <w:r>
-        <w:t xml:space="preserve">Research Goal </w:t>
+        <w:t xml:space="preserve">Within the context of the revised Research Goal </w:t>
       </w:r>
       <w:r>
         <w:t>3,</w:t>
@@ -617,37 +633,13 @@
       </w:r>
       <w:proofErr w:type="spellEnd"/>
       <w:r>
-        <w:t xml:space="preserve">) and (ii) (cf. </w:t>
-      </w:r>
-      <w:r>
-        <w:t>lines 60-64</w:t>
-      </w:r>
-      <w:r>
-        <w:t>), the authors believe that the exploratory study of the articulator synergy biomarker that Sections VII and VIII provide is a reasonable next step towards confirmatory hypothesis testing with the articulator synergy biomarker. The</w:t>
-      </w:r>
-      <w:r>
-        <w:t xml:space="preserve"> patterns </w:t>
-      </w:r>
-      <w:r>
-        <w:t xml:space="preserve">uncovered in Sections VII and VIII </w:t>
-      </w:r>
-      <w:r>
-        <w:t xml:space="preserve">provide an indication of the size and direction of effects that will guide the design of </w:t>
-      </w:r>
-      <w:r>
-        <w:t>experiments motivated by theory</w:t>
+        <w:t>) and (ii) (cf. lines 60-64), the authors believe that the exploratory study of the articulator synergy biomarker that Sections VII and VIII provide is a reasonable next step towards confirmatory hypothesis testing with the articulator synergy biomarker. The patterns uncovered in Sections VII and VIII provide an indication of the size and direction of effects that will guide the design of experiments motivated by theory</w:t>
       </w:r>
       <w:r>
         <w:t xml:space="preserve">-driven </w:t>
       </w:r>
       <w:r>
-        <w:t xml:space="preserve">confirmatory hypothesis </w:t>
-      </w:r>
-      <w:r>
-        <w:t>testing</w:t>
-      </w:r>
-      <w:r>
-        <w:t>.</w:t>
+        <w:t>confirmatory hypothesis testing.</w:t>
       </w:r>
     </w:p>
     <w:p>
@@ -671,7 +663,7 @@
         <w:pStyle w:val="Textbody"/>
       </w:pPr>
       <w:r>
-        <w:t>Reviewer 3 entertains the possibility that differences in the jaw’s contribution to an articulator synergy may or may not be explainable in terms of distance of the synergy’s place of articulation from the condyle. We view this as an interesting possibility. As Reviewer 3 points out, the results of the present study may suggest that distance between the place of articulation and the condyle does not explain inter-articulator coordination in synergies.</w:t>
+        <w:t>Reviewer 3 entertains the possibility that differences in the jaw’s contribution to an articulator synergy may be explainable in terms of distance of the synergy’s place of articulation from the condyle. We view this as an interesting possibility. As Reviewer 3 points out, the results of the present study may suggest that distance between the place of articulation and the condyle does not explain inter-articulator coordination in synergies.</w:t>
       </w:r>
     </w:p>
     <w:p>
@@ -766,19 +758,7 @@
         <w:pStyle w:val="Textbody"/>
       </w:pPr>
       <w:r>
-        <w:t xml:space="preserve">Sources of variance other than place of articulation influence variability in the biomarker value by level of the factor referred to as “place of articulation” in the original manuscript. For instance, manner of articulation and the consonant-vowel distinction influence variability between levels “bilabial/coronal/velar place” and “palatal/pharyngeal place”. In order to </w:t>
-      </w:r>
-      <w:r>
-        <w:t>reflect</w:t>
-      </w:r>
-      <w:r>
-        <w:t xml:space="preserve"> this</w:t>
-      </w:r>
-      <w:r>
-        <w:t xml:space="preserve"> fact</w:t>
-      </w:r>
-      <w:r>
-        <w:t>, the revised manuscript amends the name of the factor “place of articulation” to “constriction task” and refers to levels of the factor “constriction task” as “bilabial stop”, “coronal stop”, “palatal approximation”, “velar stop”, and “pharyngeal approximation”. The amended factor name is careful not to suggest that only place of articulation varies between its levels, and the amended names for the levels of the factor indicate both place and manner of articulation.</w:t>
+        <w:t>Sources of variance other than place of articulation influence variability in the biomarker value by level of the factor referred to as “place of articulation” in the original manuscript. For instance, manner of articulation and the consonant-vowel distinction influence variability between levels “bilabial/coronal/velar place” and “palatal/pharyngeal place”. In order to reflect this fact, the revised manuscript amends the name of the factor “place of articulation” to “constriction task” and refers to levels of the factor “constriction task” as “bilabial stop”, “coronal stop”, “palatal approximation”, “velar stop”, and “pharyngeal approximation”. The amended factor name is careful not to suggest that only place of articulation varies between its levels, and the amended names for the levels of the factor indicate both place and manner of articulation.</w:t>
       </w:r>
     </w:p>
     <w:p>
@@ -798,16 +778,7 @@
         <w:t>to the discussion. The relevant part of Section X is moved to a new subsection, Section IX.B.</w:t>
       </w:r>
       <w:r>
-        <w:t xml:space="preserve"> Section IX.B. </w:t>
-      </w:r>
-      <w:r>
-        <w:t>address</w:t>
-      </w:r>
-      <w:r>
-        <w:t>es</w:t>
-      </w:r>
-      <w:r>
-        <w:t xml:space="preserve"> Reviewer 3’s concerns: (</w:t>
+        <w:t xml:space="preserve"> Section IX.B. addresses Reviewer 3’s concerns: (</w:t>
       </w:r>
       <w:proofErr w:type="spellStart"/>
       <w:r>
@@ -851,15 +822,7 @@
         <w:t xml:space="preserve">, tongue </w:t>
       </w:r>
       <w:r>
-        <w:t>root)</w:t>
-      </w:r>
-      <w:r>
-        <w:t xml:space="preserve"> and manner of articulation (e.g., stop, approximation</w:t>
-      </w:r>
-      <w:bookmarkStart w:id="1" w:name="_GoBack"/>
-      <w:bookmarkEnd w:id="1"/>
-      <w:r>
-        <w:t xml:space="preserve">). </w:t>
+        <w:t xml:space="preserve">root) and manner of articulation (e.g., stop, approximation). </w:t>
       </w:r>
     </w:p>
     <w:p>
@@ -1269,15 +1232,7 @@
         <w:pStyle w:val="Textbody"/>
       </w:pPr>
       <w:r>
-        <w:t xml:space="preserve">The reason that there are no data-points for 1, 2, 3, 5, and 7 tongue factors and for 1 lip factor is that </w:t>
-      </w:r>
-      <w:proofErr w:type="spellStart"/>
-      <w:r>
-        <w:t>thesee</w:t>
-      </w:r>
-      <w:proofErr w:type="spellEnd"/>
-      <w:r>
-        <w:t xml:space="preserve"> were not analyzed. The goal was to evaluate for a wide range of factor analysis parameterizations, not to be exhaustive.</w:t>
+        <w:t>The reason that there are no data-points for 1, 2, 3, 5, and 7 tongue factors and for 1 lip factor is that these were not analyzed. The goal was to evaluate for a wide range of factor analysis parameterizations, not to be exhaustive.</w:t>
       </w:r>
     </w:p>
     <w:p>

</xml_diff>

<commit_message>
fixing factor figure and histogram (using all data-points); beginning extensions chapter in discussion
</commit_message>
<xml_diff>
--- a/paper/response_to_reviewers_02.docx
+++ b/paper/response_to_reviewers_02.docx
@@ -325,12 +325,7 @@
         <w:pStyle w:val="Textbody"/>
       </w:pPr>
       <w:r>
-        <w:t>Additionally, if the reviewers think it is necessary, the text of the manuscript could contain a paragraph or footnote describing the use of the term</w:t>
-      </w:r>
-      <w:bookmarkStart w:id="0" w:name="_GoBack"/>
-      <w:bookmarkEnd w:id="0"/>
-      <w:r>
-        <w:t>.</w:t>
+        <w:t>Additionally, if the reviewers think it is necessary, the text of the manuscript could contain a paragraph or footnote describing the use of the term.</w:t>
       </w:r>
     </w:p>
     <w:p>
@@ -457,16 +452,18 @@
         <w:pStyle w:val="Textbody"/>
       </w:pPr>
       <w:r>
-        <w:t xml:space="preserve">TODO: </w:t>
-      </w:r>
-      <w:r>
         <w:t xml:space="preserve">This is indeed an interesting issue. The revised manuscript takes it up in a new section, “Section VIII. </w:t>
       </w:r>
-      <w:bookmarkStart w:id="1" w:name="__DdeLink__189_2989268427"/>
-      <w:r>
-        <w:t>Patterns of intra-participant variability</w:t>
-      </w:r>
+      <w:bookmarkStart w:id="0" w:name="__DdeLink__189_2989268427"/>
+      <w:r>
+        <w:t>Inter- and</w:t>
+      </w:r>
+      <w:bookmarkStart w:id="1" w:name="_GoBack"/>
       <w:bookmarkEnd w:id="1"/>
+      <w:r>
+        <w:t xml:space="preserve"> intra-participant variability</w:t>
+      </w:r>
+      <w:bookmarkEnd w:id="0"/>
       <w:r>
         <w:t>”.</w:t>
       </w:r>
@@ -775,18 +772,34 @@
         <w:t xml:space="preserve">of having a possible confound in the design </w:t>
       </w:r>
       <w:r>
-        <w:t>to the discussion. The relevant part of Section X is moved to a new subsection, Section IX.B.</w:t>
-      </w:r>
-      <w:r>
-        <w:t xml:space="preserve"> Section IX.B. addresses Reviewer 3’s concerns: (</w:t>
-      </w:r>
-      <w:proofErr w:type="spellStart"/>
-      <w:r>
-        <w:t>i</w:t>
-      </w:r>
-      <w:proofErr w:type="spellEnd"/>
-      <w:r>
-        <w:t>) that tasks can be distinguished not only by place of articulation, but also by active articulator (</w:t>
+        <w:t xml:space="preserve">to the discussion. The relevant part of Section X is moved to a new </w:t>
+      </w:r>
+      <w:r>
+        <w:t>paragraph in</w:t>
+      </w:r>
+      <w:r>
+        <w:t xml:space="preserve"> Section IX.</w:t>
+      </w:r>
+      <w:r>
+        <w:t>A</w:t>
+      </w:r>
+      <w:r>
+        <w:t>.</w:t>
+      </w:r>
+      <w:r>
+        <w:t xml:space="preserve"> </w:t>
+      </w:r>
+      <w:r>
+        <w:t>This text</w:t>
+      </w:r>
+      <w:r>
+        <w:t xml:space="preserve"> addresses Reviewer 3’s </w:t>
+      </w:r>
+      <w:r>
+        <w:t>concern</w:t>
+      </w:r>
+      <w:r>
+        <w:t xml:space="preserve"> that tasks can be distinguished not only by place of articulation, but also by active articulator (</w:t>
       </w:r>
       <w:r>
         <w:t xml:space="preserve">i.e., </w:t>
@@ -822,7 +835,7 @@
         <w:t xml:space="preserve">, tongue </w:t>
       </w:r>
       <w:r>
-        <w:t xml:space="preserve">root) and manner of articulation (e.g., stop, approximation). </w:t>
+        <w:t>root) and manner of articulation (e.g., stop, approximation).</w:t>
       </w:r>
     </w:p>
     <w:p>

</xml_diff>

<commit_message>
creating graphs, text, and response to reviewers to describe forthcoming extensions to cover more DoF for tongue
</commit_message>
<xml_diff>
--- a/paper/response_to_reviewers_02.docx
+++ b/paper/response_to_reviewers_02.docx
@@ -458,46 +458,408 @@
       <w:r>
         <w:t>Inter- and</w:t>
       </w:r>
+      <w:r>
+        <w:t xml:space="preserve"> intra-participant variability</w:t>
+      </w:r>
+      <w:bookmarkEnd w:id="0"/>
+      <w:r>
+        <w:t>”.</w:t>
+      </w:r>
+    </w:p>
+    <w:p>
+      <w:pPr>
+        <w:pStyle w:val="Heading2"/>
+      </w:pPr>
+      <w:r>
+        <w:t>Point 5</w:t>
+      </w:r>
+    </w:p>
+    <w:p>
+      <w:pPr>
+        <w:pStyle w:val="Textbody"/>
+        <w:rPr>
+          <w:b/>
+          <w:bCs/>
+        </w:rPr>
+      </w:pPr>
+      <w:r>
+        <w:rPr>
+          <w:b/>
+          <w:bCs/>
+        </w:rPr>
+        <w:t>Can patterns of tip-jaw synergies be interpreted unambiguously if at least one further synergy is involved?</w:t>
+      </w:r>
+    </w:p>
+    <w:p>
+      <w:pPr>
+        <w:pStyle w:val="Textbody"/>
+      </w:pPr>
+      <w:r>
+        <w:t xml:space="preserve">The revised manuscript </w:t>
+      </w:r>
+      <w:r>
+        <w:t>now includes a new</w:t>
+      </w:r>
+      <w:r>
+        <w:t xml:space="preserve"> subsection </w:t>
+      </w:r>
+      <w:r>
+        <w:t>“</w:t>
+      </w:r>
+      <w:r>
+        <w:t>Section IX.</w:t>
+      </w:r>
+      <w:r>
+        <w:t xml:space="preserve">D. Decomposing the tongue into multiple articulators” that explicitly describes </w:t>
+      </w:r>
+      <w:r>
+        <w:t>an extension to the guided factor analysis that models</w:t>
+      </w:r>
+      <w:r>
+        <w:t xml:space="preserve"> the tongue body and tongue tip separately.</w:t>
+      </w:r>
+      <w:r>
+        <w:t xml:space="preserve"> The new subsection indicates how to interpret the tongue factors in the present study.</w:t>
+      </w:r>
       <w:bookmarkStart w:id="1" w:name="_GoBack"/>
       <w:bookmarkEnd w:id="1"/>
-      <w:r>
-        <w:t xml:space="preserve"> intra-participant variability</w:t>
-      </w:r>
-      <w:bookmarkEnd w:id="0"/>
-      <w:r>
-        <w:t>”.</w:t>
-      </w:r>
     </w:p>
     <w:p>
       <w:pPr>
         <w:pStyle w:val="Heading2"/>
       </w:pPr>
       <w:r>
-        <w:t>Point 5</w:t>
-      </w:r>
-    </w:p>
-    <w:p>
-      <w:pPr>
-        <w:pStyle w:val="Textbody"/>
-        <w:rPr>
-          <w:b/>
-          <w:bCs/>
-        </w:rPr>
-      </w:pPr>
-      <w:r>
-        <w:rPr>
-          <w:b/>
-          <w:bCs/>
-        </w:rPr>
-        <w:t>Can patterns of tip-jaw synergies be interpreted unambiguously if at least one further synergy is involved?</w:t>
-      </w:r>
-    </w:p>
-    <w:p>
-      <w:pPr>
-        <w:pStyle w:val="Textbody"/>
-      </w:pPr>
-      <w:r>
-        <w:t>TODO: The revised manuscript takes up the issue of interpreting jaw-tongue body-tongue tip synergies in a new subsection of Section IX.</w:t>
+        <w:t>Point 6</w:t>
+      </w:r>
+    </w:p>
+    <w:p>
+      <w:pPr>
+        <w:pStyle w:val="Textbody"/>
+        <w:rPr>
+          <w:b/>
+          <w:bCs/>
+        </w:rPr>
+      </w:pPr>
+      <w:r>
+        <w:rPr>
+          <w:b/>
+          <w:bCs/>
+        </w:rPr>
+        <w:t>This does not address my request for information about the motivation for the hypothesis, i.e. why expect a division according to place of articulation, and not rather a division based on active articulator? Why should the division between anterior and posterior be between palatal and velar?</w:t>
+      </w:r>
+    </w:p>
+    <w:p>
+      <w:pPr>
+        <w:pStyle w:val="Textbody"/>
+        <w:rPr>
+          <w:b/>
+          <w:bCs/>
+        </w:rPr>
+      </w:pPr>
+      <w:r>
+        <w:rPr>
+          <w:b/>
+          <w:bCs/>
+        </w:rPr>
+        <w:t>Reviewer 1 also seems to find the hypothesis not very convincingly motivated (referred to under p. 3, lines 24 -26), and the response to this comment does not help much: It seems to me too that a hypothesis that is basically just a summary of previous findings is a very weakly motivated hypothesis.</w:t>
+      </w:r>
+    </w:p>
+    <w:p>
+      <w:pPr>
+        <w:pStyle w:val="Textbody"/>
+      </w:pPr>
+      <w:r>
+        <w:t xml:space="preserve">In revising the manuscript, the authors have come to see Research Goal </w:t>
+      </w:r>
+      <w:r>
+        <w:t xml:space="preserve">3 </w:t>
+      </w:r>
+      <w:r>
+        <w:t xml:space="preserve">of the present study (cf. lines 60-64) to be “to use the articulator synergy biomarker to test the task-dependence of articulator synergies by determining whether the relative contribution of the jaw, tongue, and lips differs by constriction task”. This goal </w:t>
+      </w:r>
+      <w:r>
+        <w:t xml:space="preserve">is more exploratory than </w:t>
+      </w:r>
+      <w:r>
+        <w:t xml:space="preserve">the </w:t>
+      </w:r>
+      <w:r>
+        <w:t>original Research Goal 3</w:t>
+      </w:r>
+      <w:r>
+        <w:t xml:space="preserve"> we </w:t>
+      </w:r>
+      <w:r>
+        <w:t>set</w:t>
+      </w:r>
+      <w:r>
+        <w:t xml:space="preserve"> at the beginning of the study, which was “to use the articulator synergy biomarker to test the task-dependence of articulator synergies by determining whether the jaw contributes more for anterior constrictions at the bilabial, alveolar, and palatal places of articulation than for posterior constrictions at the velar and pharyngeal places of articulation”.</w:t>
+      </w:r>
+    </w:p>
+    <w:p>
+      <w:pPr>
+        <w:pStyle w:val="Textbody"/>
+      </w:pPr>
+      <w:r>
+        <w:t xml:space="preserve">The revised manuscript has been revised to match the amended Research Goal 3. </w:t>
+      </w:r>
+      <w:r>
+        <w:t xml:space="preserve">Within the context of the revised Research Goal </w:t>
+      </w:r>
+      <w:r>
+        <w:t>3,</w:t>
+      </w:r>
+      <w:r>
+        <w:t xml:space="preserve"> Section VII now uses the linear mixed effects model to test both the </w:t>
+      </w:r>
+      <w:r>
+        <w:lastRenderedPageBreak/>
+        <w:t xml:space="preserve">original null hypotheses </w:t>
+      </w:r>
+      <w:r>
+        <w:t>as well as a set of supplementary hypotheses. Whereas the original null hypotheses were that contrasts between the “anterior” and “posterior” levels of the factor “constriction task” were zero, the revised set expands the original null hypotheses to include 10 contrasts consisting of all possible distinct combinations of levels of the factor “constriction task” (see Table II of the revised manuscript for enumeration).</w:t>
+      </w:r>
+      <w:r>
+        <w:t xml:space="preserve"> In addition, a new Section VIII now investigates inter- and intra-participant variability in the effect of factor “constriction task”</w:t>
+      </w:r>
+      <w:r>
+        <w:t xml:space="preserve"> on biomarker values (see below for the </w:t>
+      </w:r>
+      <w:r>
+        <w:t xml:space="preserve">specific </w:t>
+      </w:r>
+      <w:r>
+        <w:t>motivation for Section VIII)</w:t>
+      </w:r>
+      <w:r>
+        <w:t>.</w:t>
+      </w:r>
+      <w:r>
+        <w:t xml:space="preserve"> Revised Research Goal 3 is to </w:t>
+      </w:r>
+      <w:r>
+        <w:t xml:space="preserve">describe what patterns exist in the value of the biomarker for different articulator synergies. </w:t>
+      </w:r>
+    </w:p>
+    <w:p>
+      <w:pPr>
+        <w:pStyle w:val="Textbody"/>
+      </w:pPr>
+      <w:r>
+        <w:t>Given the advances made in achieving Research Goals (</w:t>
+      </w:r>
+      <w:proofErr w:type="spellStart"/>
+      <w:r>
+        <w:t>i</w:t>
+      </w:r>
+      <w:proofErr w:type="spellEnd"/>
+      <w:r>
+        <w:t>) and (ii) (cf. lines 60-64), the authors believe that the exploratory study of the articulator synergy biomarker that Sections VII and VIII provide is a reasonable next step towards confirmatory hypothesis testing with the articulator synergy biomarker. The patterns uncovered in Sections VII and VIII provide an indication of the size and direction of effects that will guide the design of experiments motivated by theory</w:t>
+      </w:r>
+      <w:r>
+        <w:t xml:space="preserve">-driven </w:t>
+      </w:r>
+      <w:r>
+        <w:t>confirmatory hypothesis testing.</w:t>
+      </w:r>
+    </w:p>
+    <w:p>
+      <w:pPr>
+        <w:pStyle w:val="Textbody"/>
+        <w:rPr>
+          <w:b/>
+          <w:bCs/>
+        </w:rPr>
+      </w:pPr>
+      <w:r>
+        <w:rPr>
+          <w:b/>
+          <w:bCs/>
+        </w:rPr>
+        <w:t>This is related to the Response to Point 1. No attempt seems to have been made to reflect this in the text. However, the results actually provide a good argument against a simple "distance from the condyle explanation", namely that jaw contribution does not simply increase from velar to alveolar to labial. It would have been easier to bring this out if the hypothesis had not been phrased with the, in my opinion, rather artificial division into anterior and posterior.</w:t>
+      </w:r>
+    </w:p>
+    <w:p>
+      <w:pPr>
+        <w:pStyle w:val="Textbody"/>
+      </w:pPr>
+      <w:r>
+        <w:t>Reviewer 3 entertains the possibility that differences in the jaw’s contribution to an articulator synergy may be explainable in terms of distance of the synergy’s place of articulation from the condyle. We view this as an interesting possibility. As Reviewer 3 points out, the results of the present study may suggest that distance between the place of articulation and the condyle does not explain inter-articulator coordination in synergies.</w:t>
+      </w:r>
+    </w:p>
+    <w:p>
+      <w:pPr>
+        <w:pStyle w:val="Textbody"/>
+      </w:pPr>
+      <w:r>
+        <w:t>Our study focusses on dynamic imaging of the midsagittal plane, not on anatomical imaging of lateral structures such as the condyle. As the study does not include morphological measurements from anatomical MR images, the manuscript does attempt to explain differences in articulator synergies in terms of the distance between the place of articulation and the condyle. Instead, the study attempts to explain differences in articulator synergies in terms of the place of articulation along the anterior-posterior axis, which is visible in the MRI scan plane.</w:t>
+      </w:r>
+    </w:p>
+    <w:p>
+      <w:pPr>
+        <w:pStyle w:val="Textbody"/>
+      </w:pPr>
+      <w:r>
+        <w:t xml:space="preserve">We acknowledge that we used only the results of prior studies to motivate </w:t>
+      </w:r>
+      <w:r>
+        <w:t>Research Goal 3</w:t>
+      </w:r>
+      <w:r>
+        <w:t xml:space="preserve">. </w:t>
+      </w:r>
+      <w:r>
+        <w:t>The first paragraph of Section I of the</w:t>
+      </w:r>
+      <w:r>
+        <w:t xml:space="preserve"> </w:t>
+      </w:r>
+      <w:r>
+        <w:t xml:space="preserve">revised </w:t>
+      </w:r>
+      <w:r>
+        <w:t>manuscript motivate</w:t>
+      </w:r>
+      <w:r>
+        <w:t>s</w:t>
+      </w:r>
+      <w:r>
+        <w:t xml:space="preserve"> the </w:t>
+      </w:r>
+      <w:r>
+        <w:t xml:space="preserve">revised, exploratory Research Goal 3 </w:t>
+      </w:r>
+      <w:r>
+        <w:t xml:space="preserve">in theoretical </w:t>
+      </w:r>
+      <w:r>
+        <w:t>terms.</w:t>
+      </w:r>
+    </w:p>
+    <w:p>
+      <w:pPr>
+        <w:pStyle w:val="Textbody"/>
+        <w:rPr>
+          <w:b/>
+          <w:bCs/>
+        </w:rPr>
+      </w:pPr>
+      <w:r>
+        <w:rPr>
+          <w:b/>
+          <w:bCs/>
+        </w:rPr>
+        <w:t>This is also related to the Response to Point 3 (possible confound in the design). I think the authors are letting themselves off too lightly by just briefly mentioning this in the conclusion as a direction for future work. I think the issue is serious enough that it should at least be "upgraded" to being dealt with in the discussion.</w:t>
+      </w:r>
+      <w:r>
+        <w:rPr>
+          <w:b/>
+          <w:bCs/>
+        </w:rPr>
+        <w:t xml:space="preserve"> </w:t>
+      </w:r>
+      <w:r>
+        <w:rPr>
+          <w:b/>
+          <w:bCs/>
+        </w:rPr>
+        <w:t xml:space="preserve">Overall, I would have been much happier with the paper if it had just </w:t>
+      </w:r>
+      <w:r>
+        <w:rPr>
+          <w:b/>
+          <w:bCs/>
+        </w:rPr>
+        <w:lastRenderedPageBreak/>
+        <w:t>confined itself to a comparison of /p, t, k/. I don't see what useful conclusions can be drawn from any comparison of these consonants with a constriction for the vowel /a/. Could not any differences found also be due to the fact that synergies may differ for consonantal versus vocalic gestures?</w:t>
+      </w:r>
+    </w:p>
+    <w:p>
+      <w:pPr>
+        <w:pStyle w:val="Textbody"/>
+      </w:pPr>
+      <w:r>
+        <w:t>Sources of variance other than place of articulation influence variability in the biomarker value by level of the factor referred to as “place of articulation” in the original manuscript. For instance, manner of articulation and the consonant-vowel distinction influence variability between levels “bilabial/coronal/velar place” and “palatal/pharyngeal place”. In order to reflect this fact, the revised manuscript amends the name of the factor “place of articulation” to “constriction task” and refers to levels of the factor “constriction task” as “bilabial stop”, “coronal stop”, “palatal approximation”, “velar stop”, and “pharyngeal approximation”. The amended factor name is careful not to suggest that only place of articulation varies between its levels, and the amended names for the levels of the factor indicate both place and manner of articulation.</w:t>
+      </w:r>
+    </w:p>
+    <w:p>
+      <w:pPr>
+        <w:pStyle w:val="Textbody"/>
+      </w:pPr>
+      <w:r>
+        <w:t>In addition to clarifying the nature of the factor “constriction task”, the</w:t>
+      </w:r>
+      <w:r>
+        <w:t xml:space="preserve"> revised manuscript upgrades the issue </w:t>
+      </w:r>
+      <w:r>
+        <w:t xml:space="preserve">of having a possible confound in the design </w:t>
+      </w:r>
+      <w:r>
+        <w:t xml:space="preserve">to the discussion. The relevant part of Section X is moved to a new </w:t>
+      </w:r>
+      <w:r>
+        <w:t>paragraph in</w:t>
+      </w:r>
+      <w:r>
+        <w:t xml:space="preserve"> Section IX.</w:t>
+      </w:r>
+      <w:r>
+        <w:t>A</w:t>
+      </w:r>
+      <w:r>
+        <w:t>.</w:t>
+      </w:r>
+      <w:r>
+        <w:t xml:space="preserve"> </w:t>
+      </w:r>
+      <w:r>
+        <w:t>This text</w:t>
+      </w:r>
+      <w:r>
+        <w:t xml:space="preserve"> addresses Reviewer 3’s </w:t>
+      </w:r>
+      <w:r>
+        <w:t>concern</w:t>
+      </w:r>
+      <w:r>
+        <w:t xml:space="preserve"> that tasks can be distinguished not only by place of articulation, but also by active articulator (</w:t>
+      </w:r>
+      <w:r>
+        <w:t xml:space="preserve">i.e., </w:t>
+      </w:r>
+      <w:r>
+        <w:t>lips</w:t>
+      </w:r>
+      <w:r>
+        <w:t xml:space="preserve">, </w:t>
+      </w:r>
+      <w:r>
+        <w:t>tongue</w:t>
+      </w:r>
+      <w:r>
+        <w:t xml:space="preserve"> </w:t>
+      </w:r>
+      <w:r>
+        <w:t>tip</w:t>
+      </w:r>
+      <w:r>
+        <w:t xml:space="preserve">, </w:t>
+      </w:r>
+      <w:r>
+        <w:t>tongue</w:t>
+      </w:r>
+      <w:r>
+        <w:t xml:space="preserve"> </w:t>
+      </w:r>
+      <w:r>
+        <w:t>dorsum</w:t>
+      </w:r>
+      <w:r>
+        <w:t xml:space="preserve">, tongue </w:t>
+      </w:r>
+      <w:r>
+        <w:t>root) and manner of articulation (e.g., stop, approximation).</w:t>
       </w:r>
     </w:p>
     <w:p>
@@ -505,746 +867,409 @@
         <w:pStyle w:val="Heading2"/>
       </w:pPr>
       <w:r>
-        <w:t>Point 6</w:t>
-      </w:r>
-    </w:p>
-    <w:p>
-      <w:pPr>
-        <w:pStyle w:val="Textbody"/>
-        <w:rPr>
-          <w:b/>
-          <w:bCs/>
-        </w:rPr>
-      </w:pPr>
-      <w:r>
-        <w:rPr>
-          <w:b/>
-          <w:bCs/>
-        </w:rPr>
-        <w:t>This does not address my request for information about the motivation for the hypothesis, i.e. why expect a division according to place of articulation, and not rather a division based on active articulator? Why should the division between anterior and posterior be between palatal and velar?</w:t>
-      </w:r>
-    </w:p>
-    <w:p>
-      <w:pPr>
-        <w:pStyle w:val="Textbody"/>
-        <w:rPr>
-          <w:b/>
-          <w:bCs/>
-        </w:rPr>
-      </w:pPr>
-      <w:r>
-        <w:rPr>
-          <w:b/>
-          <w:bCs/>
-        </w:rPr>
-        <w:t>Reviewer 1 also seems to find the hypothesis not very convincingly motivated (referred to under p. 3, lines 24 -26), and the response to this comment does not help much: It seems to me too that a hypothesis that is basically just a summary of previous findings is a very weakly motivated hypothesis.</w:t>
-      </w:r>
-    </w:p>
-    <w:p>
-      <w:pPr>
-        <w:pStyle w:val="Textbody"/>
-      </w:pPr>
-      <w:r>
-        <w:t xml:space="preserve">In revising the manuscript, the authors have come to see Research Goal </w:t>
-      </w:r>
-      <w:r>
-        <w:t xml:space="preserve">3 </w:t>
-      </w:r>
-      <w:r>
-        <w:t xml:space="preserve">of the present study (cf. lines 60-64) to be “to use the articulator synergy biomarker to test the task-dependence of articulator synergies by determining whether the relative contribution of the jaw, tongue, and lips differs by constriction task”. This goal </w:t>
-      </w:r>
-      <w:r>
-        <w:t xml:space="preserve">is more exploratory than </w:t>
-      </w:r>
-      <w:r>
-        <w:t xml:space="preserve">the </w:t>
-      </w:r>
-      <w:r>
-        <w:t>original Research Goal 3</w:t>
-      </w:r>
-      <w:r>
-        <w:t xml:space="preserve"> we </w:t>
-      </w:r>
-      <w:r>
-        <w:t>set</w:t>
-      </w:r>
-      <w:r>
-        <w:t xml:space="preserve"> at the beginning of the study, which was “to use the articulator synergy biomarker to test the task-dependence of articulator synergies by determining whether the jaw contributes more for anterior constrictions at the bilabial, alveolar, and palatal places of articulation than for posterior constrictions at the velar and pharyngeal places of articulation”.</w:t>
-      </w:r>
-    </w:p>
-    <w:p>
-      <w:pPr>
-        <w:pStyle w:val="Textbody"/>
-      </w:pPr>
-      <w:r>
-        <w:t xml:space="preserve">The revised manuscript has been revised to match the amended Research Goal 3. </w:t>
-      </w:r>
-      <w:r>
-        <w:t xml:space="preserve">Within the context of the revised Research Goal </w:t>
-      </w:r>
-      <w:r>
-        <w:t>3,</w:t>
-      </w:r>
-      <w:r>
-        <w:t xml:space="preserve"> Section VII now uses the linear mixed effects model to test both the original null hypotheses </w:t>
-      </w:r>
-      <w:r>
-        <w:t xml:space="preserve">as well as a set of supplementary hypotheses. Whereas the original null hypotheses were that contrasts between the “anterior” and “posterior” levels of the factor “constriction </w:t>
-      </w:r>
-      <w:r>
+        <w:t>Minor Points</w:t>
+      </w:r>
+    </w:p>
+    <w:p>
+      <w:pPr>
+        <w:pStyle w:val="Textbody"/>
+        <w:rPr>
+          <w:b/>
+          <w:bCs/>
+        </w:rPr>
+      </w:pPr>
+      <w:r>
+        <w:rPr>
+          <w:b/>
+          <w:bCs/>
+        </w:rPr>
+        <w:t>Are "alveolar" and "coronal" to be taken as synonymous in the abstract? If so, maybe just use one of the two terms.</w:t>
+      </w:r>
+    </w:p>
+    <w:p>
+      <w:pPr>
+        <w:pStyle w:val="Textbody"/>
+      </w:pPr>
+      <w:r>
+        <w:t>The revised manuscript replaces “alveolar” with “coronal” throughout.</w:t>
+      </w:r>
+    </w:p>
+    <w:p>
+      <w:pPr>
+        <w:pStyle w:val="Textbody"/>
+        <w:rPr>
+          <w:b/>
+          <w:bCs/>
+        </w:rPr>
+      </w:pPr>
+      <w:r>
+        <w:rPr>
+          <w:b/>
+          <w:bCs/>
+        </w:rPr>
+        <w:t xml:space="preserve">p. 5 l. 77-79 Insert "of" in "precision articulator". Also "evaluate the precision </w:t>
+      </w:r>
+      <w:proofErr w:type="gramStart"/>
+      <w:r>
+        <w:rPr>
+          <w:b/>
+          <w:bCs/>
+        </w:rPr>
+        <w:t>.....</w:t>
+      </w:r>
+      <w:proofErr w:type="gramEnd"/>
+      <w:r>
+        <w:rPr>
+          <w:b/>
+          <w:bCs/>
+        </w:rPr>
+        <w:t xml:space="preserve"> with respect to .... precision" sounds strange.</w:t>
+      </w:r>
+    </w:p>
+    <w:p>
+      <w:pPr>
+        <w:pStyle w:val="Textbody"/>
+      </w:pPr>
+      <w:r>
+        <w:t>The revised manuscript removes the first occurrence of “precision” from the sentence.</w:t>
+      </w:r>
+    </w:p>
+    <w:p>
+      <w:pPr>
+        <w:pStyle w:val="Textbody"/>
+        <w:rPr>
+          <w:b/>
+          <w:bCs/>
+        </w:rPr>
+      </w:pPr>
+      <w:r>
+        <w:rPr>
+          <w:b/>
+          <w:bCs/>
+        </w:rPr>
+        <w:t>p. 6 Please provide information about whether elicitation of the speech items was randomized. If not randomized this could result in a further confound in the design, i.e. synergies could also be affected by position in the list of words.</w:t>
+      </w:r>
+    </w:p>
+    <w:p>
+      <w:pPr>
+        <w:pStyle w:val="Textbody"/>
+      </w:pPr>
+      <w:r>
+        <w:t>The order of the speech items was not randomized. It was a fixed list. The revised manuscript improves this information in Section II.A.</w:t>
+      </w:r>
+    </w:p>
+    <w:p>
+      <w:pPr>
+        <w:pStyle w:val="Textbody"/>
+        <w:rPr>
+          <w:b/>
+          <w:bCs/>
+        </w:rPr>
+      </w:pPr>
+      <w:r>
+        <w:rPr>
+          <w:b/>
+          <w:bCs/>
+        </w:rPr>
+        <w:t xml:space="preserve">p. 7 It only emerges somewhat indirectly that [a] is to be used to provide the material for the pharyngeal place of articulation. </w:t>
+      </w:r>
+      <w:proofErr w:type="gramStart"/>
+      <w:r>
+        <w:rPr>
+          <w:b/>
+          <w:bCs/>
+        </w:rPr>
+        <w:t>Also</w:t>
+      </w:r>
+      <w:proofErr w:type="gramEnd"/>
+      <w:r>
+        <w:rPr>
+          <w:b/>
+          <w:bCs/>
+        </w:rPr>
+        <w:t xml:space="preserve"> it didn't become clear to me whether V1 or V2 (or both) was used.</w:t>
+      </w:r>
+    </w:p>
+    <w:p>
+      <w:pPr>
+        <w:pStyle w:val="Textbody"/>
+      </w:pPr>
+      <w:r>
+        <w:t>The revised manuscript provides this information in the second paragraph of Section II.A.</w:t>
+      </w:r>
+    </w:p>
+    <w:p>
+      <w:pPr>
+        <w:pStyle w:val="Textbody"/>
+        <w:rPr>
+          <w:b/>
+          <w:bCs/>
+        </w:rPr>
+      </w:pPr>
+      <w:proofErr w:type="gramStart"/>
+      <w:r>
+        <w:rPr>
+          <w:b/>
+          <w:bCs/>
+        </w:rPr>
         <w:lastRenderedPageBreak/>
-        <w:t>task” were zero, the revised set expands the original null hypotheses to include 10 contrasts consisting of all possible distinct combinations of levels of the factor “constriction task” (see Table II of the revised manuscript for enumeration).</w:t>
-      </w:r>
-      <w:r>
-        <w:t xml:space="preserve"> In addition, a new Section VIII now investigates inter- and intra-participant variability in the effect of factor “constriction task”</w:t>
-      </w:r>
-      <w:r>
-        <w:t xml:space="preserve"> on biomarker values (see below for the </w:t>
-      </w:r>
-      <w:r>
-        <w:t xml:space="preserve">specific </w:t>
-      </w:r>
-      <w:r>
-        <w:t>motivation for Section VIII)</w:t>
-      </w:r>
-      <w:r>
-        <w:t>.</w:t>
-      </w:r>
-      <w:r>
-        <w:t xml:space="preserve"> Revised Research Goal 3 is to </w:t>
-      </w:r>
-      <w:r>
-        <w:t xml:space="preserve">describe what patterns exist in the value of the biomarker for different articulator synergies. </w:t>
-      </w:r>
-    </w:p>
-    <w:p>
-      <w:pPr>
-        <w:pStyle w:val="Textbody"/>
-      </w:pPr>
-      <w:r>
-        <w:t>Given the advances made in achieving Research Goals (</w:t>
-      </w:r>
-      <w:proofErr w:type="spellStart"/>
-      <w:r>
+        <w:t>Also</w:t>
+      </w:r>
+      <w:proofErr w:type="gramEnd"/>
+      <w:r>
+        <w:rPr>
+          <w:b/>
+          <w:bCs/>
+        </w:rPr>
+        <w:t xml:space="preserve"> it should be made clear what is meant by the transcription symbol [a]. Did subjects really produce cardinal vowel 4? For an investigation of pharyngeal </w:t>
+      </w:r>
+      <w:proofErr w:type="gramStart"/>
+      <w:r>
+        <w:rPr>
+          <w:b/>
+          <w:bCs/>
+        </w:rPr>
+        <w:t>place</w:t>
+      </w:r>
+      <w:proofErr w:type="gramEnd"/>
+      <w:r>
+        <w:rPr>
+          <w:b/>
+          <w:bCs/>
+        </w:rPr>
+        <w:t xml:space="preserve"> a vowel near cardinal vowel 5 would probably be better.</w:t>
+      </w:r>
+    </w:p>
+    <w:p>
+      <w:pPr>
+        <w:pStyle w:val="Textbody"/>
+      </w:pPr>
+      <w:r>
+        <w:t>Although the study did not evaluate whether the speakers of American English recruited for the study produced the low front unrounded vowel [a] or the low back unrounded vowel [ɑ], these sounds are not generally distinguished in American English. In the original manuscript, the IPA symbol [a] was chosen to provide a phonetic transcription for the sound produced by participants reading the text “</w:t>
+      </w:r>
+      <w:proofErr w:type="spellStart"/>
+      <w:r>
+        <w:t>apa</w:t>
+      </w:r>
+      <w:proofErr w:type="spellEnd"/>
+      <w:r>
+        <w:t>”, “</w:t>
+      </w:r>
+      <w:proofErr w:type="spellStart"/>
+      <w:r>
+        <w:t>ata</w:t>
+      </w:r>
+      <w:proofErr w:type="spellEnd"/>
+      <w:r>
+        <w:t>”, “aka”, and “</w:t>
+      </w:r>
+      <w:proofErr w:type="spellStart"/>
+      <w:r>
+        <w:t>aia</w:t>
+      </w:r>
+      <w:proofErr w:type="spellEnd"/>
+      <w:r>
+        <w:t xml:space="preserve">”. As you suggest, the IPA symbol [ɑ] may be more characteristic. (Supporting evidence that this is the convention may also come from the fact that ARPA transcribes IPA symbol [ɑ] as </w:t>
+      </w:r>
+      <w:proofErr w:type="gramStart"/>
+      <w:r>
+        <w:t>AA, but</w:t>
+      </w:r>
+      <w:proofErr w:type="gramEnd"/>
+      <w:r>
+        <w:t xml:space="preserve"> has no ARPABET equivalent for [a].) In order to minimize confusion, the revised manuscript switches the symbol [a] for the low front unrounded vowel to the symbol [ɑ] for the low back unrounded </w:t>
+      </w:r>
+      <w:proofErr w:type="gramStart"/>
+      <w:r>
+        <w:t>vowel, but</w:t>
+      </w:r>
+      <w:proofErr w:type="gramEnd"/>
+      <w:r>
+        <w:t xml:space="preserve"> notes that the speakers varied in exactly how the vowel was produced (see Section II.A.).</w:t>
+      </w:r>
+    </w:p>
+    <w:p>
+      <w:pPr>
+        <w:pStyle w:val="Textbody"/>
+        <w:rPr>
+          <w:b/>
+          <w:bCs/>
+        </w:rPr>
+      </w:pPr>
+      <w:r>
+        <w:rPr>
+          <w:b/>
+          <w:bCs/>
+        </w:rPr>
+        <w:t>p. 8, Fig.</w:t>
+      </w:r>
+      <w:proofErr w:type="gramStart"/>
+      <w:r>
+        <w:rPr>
+          <w:b/>
+          <w:bCs/>
+        </w:rPr>
+        <w:t>1 .</w:t>
+      </w:r>
+      <w:proofErr w:type="gramEnd"/>
+      <w:r>
+        <w:rPr>
+          <w:b/>
+          <w:bCs/>
+        </w:rPr>
+        <w:t xml:space="preserve"> Is [</w:t>
+      </w:r>
+      <w:proofErr w:type="spellStart"/>
+      <w:r>
+        <w:rPr>
+          <w:b/>
+          <w:bCs/>
+        </w:rPr>
         <w:t>i</w:t>
       </w:r>
       <w:proofErr w:type="spellEnd"/>
       <w:r>
-        <w:t>) and (ii) (cf. lines 60-64), the authors believe that the exploratory study of the articulator synergy biomarker that Sections VII and VIII provide is a reasonable next step towards confirmatory hypothesis testing with the articulator synergy biomarker. The patterns uncovered in Sections VII and VIII provide an indication of the size and direction of effects that will guide the design of experiments motivated by theory</w:t>
-      </w:r>
-      <w:r>
-        <w:t xml:space="preserve">-driven </w:t>
-      </w:r>
-      <w:r>
-        <w:t>confirmatory hypothesis testing.</w:t>
-      </w:r>
-    </w:p>
-    <w:p>
-      <w:pPr>
-        <w:pStyle w:val="Textbody"/>
-        <w:rPr>
-          <w:b/>
-          <w:bCs/>
-        </w:rPr>
-      </w:pPr>
-      <w:r>
-        <w:rPr>
-          <w:b/>
-          <w:bCs/>
-        </w:rPr>
-        <w:t>This is related to the Response to Point 1. No attempt seems to have been made to reflect this in the text. However, the results actually provide a good argument against a simple "distance from the condyle explanation", namely that jaw contribution does not simply increase from velar to alveolar to labial. It would have been easier to bring this out if the hypothesis had not been phrased with the, in my opinion, rather artificial division into anterior and posterior.</w:t>
-      </w:r>
-    </w:p>
-    <w:p>
-      <w:pPr>
-        <w:pStyle w:val="Textbody"/>
-      </w:pPr>
-      <w:r>
-        <w:t>Reviewer 3 entertains the possibility that differences in the jaw’s contribution to an articulator synergy may be explainable in terms of distance of the synergy’s place of articulation from the condyle. We view this as an interesting possibility. As Reviewer 3 points out, the results of the present study may suggest that distance between the place of articulation and the condyle does not explain inter-articulator coordination in synergies.</w:t>
-      </w:r>
-    </w:p>
-    <w:p>
-      <w:pPr>
-        <w:pStyle w:val="Textbody"/>
-      </w:pPr>
-      <w:r>
-        <w:t>Our study focusses on dynamic imaging of the midsagittal plane, not on anatomical imaging of lateral structures such as the condyle. As the study does not include morphological measurements from anatomical MR images, the manuscript does attempt to explain differences in articulator synergies in terms of the distance between the place of articulation and the condyle. Instead, the study attempts to explain differences in articulator synergies in terms of the place of articulation along the anterior-posterior axis, which is visible in the MRI scan plane.</w:t>
-      </w:r>
-    </w:p>
-    <w:p>
-      <w:pPr>
-        <w:pStyle w:val="Textbody"/>
-      </w:pPr>
-      <w:r>
-        <w:t xml:space="preserve">We acknowledge that we used only the results of prior studies to motivate </w:t>
-      </w:r>
-      <w:r>
-        <w:t>Research Goal 3</w:t>
-      </w:r>
-      <w:r>
-        <w:t xml:space="preserve">. </w:t>
-      </w:r>
-      <w:r>
-        <w:t>The first paragraph of Section I of the</w:t>
-      </w:r>
-      <w:r>
-        <w:t xml:space="preserve"> </w:t>
-      </w:r>
-      <w:r>
-        <w:t xml:space="preserve">revised </w:t>
-      </w:r>
-      <w:r>
-        <w:t>manuscript motivate</w:t>
-      </w:r>
-      <w:r>
-        <w:t>s</w:t>
-      </w:r>
-      <w:r>
-        <w:t xml:space="preserve"> the </w:t>
-      </w:r>
-      <w:r>
-        <w:t xml:space="preserve">revised, exploratory Research Goal 3 </w:t>
-      </w:r>
-      <w:r>
-        <w:t xml:space="preserve">in theoretical </w:t>
-      </w:r>
-      <w:r>
-        <w:t>terms.</w:t>
-      </w:r>
-    </w:p>
-    <w:p>
-      <w:pPr>
-        <w:pStyle w:val="Textbody"/>
-        <w:rPr>
-          <w:b/>
-          <w:bCs/>
-        </w:rPr>
-      </w:pPr>
-      <w:r>
-        <w:rPr>
-          <w:b/>
-          <w:bCs/>
-        </w:rPr>
-        <w:t>This is also related to the Response to Point 3 (possible confound in the design). I think the authors are letting themselves off too lightly by just briefly mentioning this in the conclusion as a direction for future work. I think the issue is serious enough that it should at least be "upgraded" to being dealt with in the discussion.</w:t>
-      </w:r>
-      <w:r>
-        <w:rPr>
-          <w:b/>
-          <w:bCs/>
-        </w:rPr>
-        <w:t xml:space="preserve"> </w:t>
-      </w:r>
-      <w:r>
-        <w:rPr>
-          <w:b/>
-          <w:bCs/>
-        </w:rPr>
-        <w:t xml:space="preserve">Overall, I would have been much happier with the paper if it had just confined itself to a comparison of /p, t, k/. I don't see what useful conclusions can be drawn from </w:t>
-      </w:r>
-      <w:r>
-        <w:rPr>
-          <w:b/>
-          <w:bCs/>
-        </w:rPr>
+        <w:rPr>
+          <w:b/>
+          <w:bCs/>
+        </w:rPr>
+        <w:t>] used as the template for [j]? If so, where did it come from?</w:t>
+      </w:r>
+    </w:p>
+    <w:p>
+      <w:pPr>
+        <w:pStyle w:val="Textbody"/>
+      </w:pPr>
+      <w:r>
+        <w:t>The original manuscript inconsistently used the symbols [</w:t>
+      </w:r>
+      <w:proofErr w:type="spellStart"/>
+      <w:r>
+        <w:t>i</w:t>
+      </w:r>
+      <w:proofErr w:type="spellEnd"/>
+      <w:r>
+        <w:t>] and [j]. Speakers were instructed to produce [</w:t>
+      </w:r>
+      <w:proofErr w:type="spellStart"/>
+      <w:r>
+        <w:t>i</w:t>
+      </w:r>
+      <w:proofErr w:type="spellEnd"/>
+      <w:r>
+        <w:t>]. However, speakers varied between [</w:t>
+      </w:r>
+      <w:proofErr w:type="spellStart"/>
+      <w:r>
+        <w:t>i</w:t>
+      </w:r>
+      <w:proofErr w:type="spellEnd"/>
+      <w:r>
+        <w:t>] and [j] in producing the sound. The revised manuscript uses the vowel symbol [</w:t>
+      </w:r>
+      <w:proofErr w:type="spellStart"/>
+      <w:r>
+        <w:t>i</w:t>
+      </w:r>
+      <w:proofErr w:type="spellEnd"/>
+      <w:r>
+        <w:t>] rather than the glide symbol [j</w:t>
+      </w:r>
+      <w:proofErr w:type="gramStart"/>
+      <w:r>
+        <w:t>], but</w:t>
+      </w:r>
+      <w:proofErr w:type="gramEnd"/>
+      <w:r>
+        <w:t xml:space="preserve"> notes that the speakers varied in exactly how the sound was produced (see Section II.A.). Given this clarification, it should be clear that the [</w:t>
+      </w:r>
+      <w:proofErr w:type="spellStart"/>
+      <w:r>
+        <w:t>i</w:t>
+      </w:r>
+      <w:proofErr w:type="spellEnd"/>
+      <w:r>
+        <w:t>] template comes from the utterance [</w:t>
+      </w:r>
+      <w:proofErr w:type="spellStart"/>
+      <w:r>
+        <w:t>aia</w:t>
+      </w:r>
+      <w:proofErr w:type="spellEnd"/>
+      <w:r>
+        <w:t>].</w:t>
+      </w:r>
+    </w:p>
+    <w:p>
+      <w:pPr>
+        <w:pStyle w:val="Textbody"/>
+        <w:rPr>
+          <w:b/>
+          <w:bCs/>
+        </w:rPr>
+      </w:pPr>
+      <w:r>
+        <w:rPr>
+          <w:b/>
+          <w:bCs/>
+        </w:rPr>
+        <w:t>p. 11. Is consideration of the velum necessary here? Even if part of the overall approach, could it be left out to streamline the presentation somewhat?</w:t>
+      </w:r>
+    </w:p>
+    <w:p>
+      <w:pPr>
+        <w:pStyle w:val="Textbody"/>
+      </w:pPr>
+      <w:r>
+        <w:t>The revised manuscript omits the velum to streamline the presentation.</w:t>
+      </w:r>
+    </w:p>
+    <w:p>
+      <w:pPr>
+        <w:pStyle w:val="Textbody"/>
+        <w:rPr>
+          <w:b/>
+          <w:bCs/>
+        </w:rPr>
+      </w:pPr>
+      <w:r>
+        <w:rPr>
+          <w:b/>
+          <w:bCs/>
+        </w:rPr>
+        <w:t>p. 18, Fig. 4 Perhaps some additional notes on Fig. 4 would be useful (unless I missed something it is only referred to very briefly in the text). The amount of variance explained (for tongue and lip factors) looks quite low (if we assume that the most realistic number of jaw factor is 1), given that the corpus is very simple. Why are there no data points for e.g. 1, 2, 3 tongue factors and 1 lip factor? Are the results averaged over speakers?</w:t>
+      </w:r>
+    </w:p>
+    <w:p>
+      <w:pPr>
+        <w:pStyle w:val="Textbody"/>
+        <w:rPr>
+          <w:b/>
+          <w:bCs/>
+        </w:rPr>
+      </w:pPr>
+      <w:r>
+        <w:t>If the only variance component the statistical factors reflect is vocal tract movement, then the factor analysis model will not explain 100% of the variance in the data-set. This is because MR imaging and image processing introduce other sources of variance besides the imaged movement.</w:t>
+      </w:r>
+    </w:p>
+    <w:p>
+      <w:pPr>
+        <w:pStyle w:val="Textbody"/>
+        <w:rPr>
+          <w:b/>
+          <w:bCs/>
+        </w:rPr>
+      </w:pPr>
+      <w:r>
+        <w:t>Nevertheless, depending on the parameterization, the percent variance explained is over 90% for the tongue and 80% for the lips. Given that the percent variance explained saturates as more factors are added to the model, adding still more factors to the model would yield diminishing returns. High-numbered factors would likely reflect nonlinguistic sources of variability. Including such factors may even add noise to the articulator synergy biomarker.</w:t>
+      </w:r>
+    </w:p>
+    <w:p>
+      <w:pPr>
+        <w:pStyle w:val="Textbody"/>
+      </w:pPr>
+      <w:r>
         <w:lastRenderedPageBreak/>
-        <w:t>any comparison of these consonants with a constriction for the vowel /a/. Could not any differences found also be due to the fact that synergies may differ for consonantal versus vocalic gestures?</w:t>
-      </w:r>
-    </w:p>
-    <w:p>
-      <w:pPr>
-        <w:pStyle w:val="Textbody"/>
-      </w:pPr>
-      <w:r>
-        <w:t>Sources of variance other than place of articulation influence variability in the biomarker value by level of the factor referred to as “place of articulation” in the original manuscript. For instance, manner of articulation and the consonant-vowel distinction influence variability between levels “bilabial/coronal/velar place” and “palatal/pharyngeal place”. In order to reflect this fact, the revised manuscript amends the name of the factor “place of articulation” to “constriction task” and refers to levels of the factor “constriction task” as “bilabial stop”, “coronal stop”, “palatal approximation”, “velar stop”, and “pharyngeal approximation”. The amended factor name is careful not to suggest that only place of articulation varies between its levels, and the amended names for the levels of the factor indicate both place and manner of articulation.</w:t>
-      </w:r>
-    </w:p>
-    <w:p>
-      <w:pPr>
-        <w:pStyle w:val="Textbody"/>
-      </w:pPr>
-      <w:r>
-        <w:t>In addition to clarifying the nature of the factor “constriction task”, the</w:t>
-      </w:r>
-      <w:r>
-        <w:t xml:space="preserve"> revised manuscript upgrades the issue </w:t>
-      </w:r>
-      <w:r>
-        <w:t xml:space="preserve">of having a possible confound in the design </w:t>
-      </w:r>
-      <w:r>
-        <w:t xml:space="preserve">to the discussion. The relevant part of Section X is moved to a new </w:t>
-      </w:r>
-      <w:r>
-        <w:t>paragraph in</w:t>
-      </w:r>
-      <w:r>
-        <w:t xml:space="preserve"> Section IX.</w:t>
-      </w:r>
-      <w:r>
-        <w:t>A</w:t>
-      </w:r>
-      <w:r>
-        <w:t>.</w:t>
-      </w:r>
-      <w:r>
-        <w:t xml:space="preserve"> </w:t>
-      </w:r>
-      <w:r>
-        <w:t>This text</w:t>
-      </w:r>
-      <w:r>
-        <w:t xml:space="preserve"> addresses Reviewer 3’s </w:t>
-      </w:r>
-      <w:r>
-        <w:t>concern</w:t>
-      </w:r>
-      <w:r>
-        <w:t xml:space="preserve"> that tasks can be distinguished not only by place of articulation, but also by active articulator (</w:t>
-      </w:r>
-      <w:r>
-        <w:t xml:space="preserve">i.e., </w:t>
-      </w:r>
-      <w:r>
-        <w:t>lips</w:t>
-      </w:r>
-      <w:r>
-        <w:t xml:space="preserve">, </w:t>
-      </w:r>
-      <w:r>
-        <w:t>tongue</w:t>
-      </w:r>
-      <w:r>
-        <w:t xml:space="preserve"> </w:t>
-      </w:r>
-      <w:r>
-        <w:t>tip</w:t>
-      </w:r>
-      <w:r>
-        <w:t xml:space="preserve">, </w:t>
-      </w:r>
-      <w:r>
-        <w:t>tongue</w:t>
-      </w:r>
-      <w:r>
-        <w:t xml:space="preserve"> </w:t>
-      </w:r>
-      <w:r>
-        <w:t>dorsum</w:t>
-      </w:r>
-      <w:r>
-        <w:t xml:space="preserve">, tongue </w:t>
-      </w:r>
-      <w:r>
-        <w:t>root) and manner of articulation (e.g., stop, approximation).</w:t>
-      </w:r>
-    </w:p>
-    <w:p>
-      <w:pPr>
-        <w:pStyle w:val="Heading2"/>
-      </w:pPr>
-      <w:r>
-        <w:t>Minor Points</w:t>
-      </w:r>
-    </w:p>
-    <w:p>
-      <w:pPr>
-        <w:pStyle w:val="Textbody"/>
-        <w:rPr>
-          <w:b/>
-          <w:bCs/>
-        </w:rPr>
-      </w:pPr>
-      <w:r>
-        <w:rPr>
-          <w:b/>
-          <w:bCs/>
-        </w:rPr>
-        <w:t>Are "alveolar" and "coronal" to be taken as synonymous in the abstract? If so, maybe just use one of the two terms.</w:t>
-      </w:r>
-    </w:p>
-    <w:p>
-      <w:pPr>
-        <w:pStyle w:val="Textbody"/>
-      </w:pPr>
-      <w:r>
-        <w:t>The revised manuscript replaces “alveolar” with “coronal” throughout.</w:t>
-      </w:r>
-    </w:p>
-    <w:p>
-      <w:pPr>
-        <w:pStyle w:val="Textbody"/>
-        <w:rPr>
-          <w:b/>
-          <w:bCs/>
-        </w:rPr>
-      </w:pPr>
-      <w:r>
-        <w:rPr>
-          <w:b/>
-          <w:bCs/>
-        </w:rPr>
-        <w:t xml:space="preserve">p. 5 l. 77-79 Insert "of" in "precision articulator". Also "evaluate the precision </w:t>
-      </w:r>
-      <w:proofErr w:type="gramStart"/>
-      <w:r>
-        <w:rPr>
-          <w:b/>
-          <w:bCs/>
-        </w:rPr>
-        <w:t>.....</w:t>
-      </w:r>
-      <w:proofErr w:type="gramEnd"/>
-      <w:r>
-        <w:rPr>
-          <w:b/>
-          <w:bCs/>
-        </w:rPr>
-        <w:t xml:space="preserve"> with respect to .... precision" sounds strange.</w:t>
-      </w:r>
-    </w:p>
-    <w:p>
-      <w:pPr>
-        <w:pStyle w:val="Textbody"/>
-      </w:pPr>
-      <w:r>
-        <w:t>The revised manuscript removes the first occurrence of “precision” from the sentence.</w:t>
-      </w:r>
-    </w:p>
-    <w:p>
-      <w:pPr>
-        <w:pStyle w:val="Textbody"/>
-        <w:rPr>
-          <w:b/>
-          <w:bCs/>
-        </w:rPr>
-      </w:pPr>
-      <w:r>
-        <w:rPr>
-          <w:b/>
-          <w:bCs/>
-        </w:rPr>
-        <w:t>p. 6 Please provide information about whether elicitation of the speech items was randomized. If not randomized this could result in a further confound in the design, i.e. synergies could also be affected by position in the list of words.</w:t>
-      </w:r>
-    </w:p>
-    <w:p>
-      <w:pPr>
-        <w:pStyle w:val="Textbody"/>
-      </w:pPr>
-      <w:r>
-        <w:t>The order of the speech items was not randomized. It was a fixed list. The revised manuscript improves this information in Section II.A.</w:t>
-      </w:r>
-    </w:p>
-    <w:p>
-      <w:pPr>
-        <w:pStyle w:val="Textbody"/>
-        <w:rPr>
-          <w:b/>
-          <w:bCs/>
-        </w:rPr>
-      </w:pPr>
-      <w:r>
-        <w:rPr>
-          <w:b/>
-          <w:bCs/>
-        </w:rPr>
-        <w:t xml:space="preserve">p. 7 It only emerges somewhat indirectly that [a] is to be used to provide the material for the pharyngeal place of articulation. </w:t>
-      </w:r>
-      <w:proofErr w:type="gramStart"/>
-      <w:r>
-        <w:rPr>
-          <w:b/>
-          <w:bCs/>
-        </w:rPr>
-        <w:t>Also</w:t>
-      </w:r>
-      <w:proofErr w:type="gramEnd"/>
-      <w:r>
-        <w:rPr>
-          <w:b/>
-          <w:bCs/>
-        </w:rPr>
-        <w:t xml:space="preserve"> it didn't become clear to me whether V1 or V2 (or both) was used.</w:t>
-      </w:r>
-    </w:p>
-    <w:p>
-      <w:pPr>
-        <w:pStyle w:val="Textbody"/>
-      </w:pPr>
-      <w:r>
-        <w:t>The revised manuscript provides this information in the second paragraph of Section II.A.</w:t>
-      </w:r>
-    </w:p>
-    <w:p>
-      <w:pPr>
-        <w:pStyle w:val="Textbody"/>
-        <w:rPr>
-          <w:b/>
-          <w:bCs/>
-        </w:rPr>
-      </w:pPr>
-      <w:proofErr w:type="gramStart"/>
-      <w:r>
-        <w:rPr>
-          <w:b/>
-          <w:bCs/>
-        </w:rPr>
-        <w:t>Also</w:t>
-      </w:r>
-      <w:proofErr w:type="gramEnd"/>
-      <w:r>
-        <w:rPr>
-          <w:b/>
-          <w:bCs/>
-        </w:rPr>
-        <w:t xml:space="preserve"> it should be made clear what is meant by the transcription symbol [a]. Did subjects really produce cardinal vowel 4? For an investigation of pharyngeal </w:t>
-      </w:r>
-      <w:proofErr w:type="gramStart"/>
-      <w:r>
-        <w:rPr>
-          <w:b/>
-          <w:bCs/>
-        </w:rPr>
-        <w:t>place</w:t>
-      </w:r>
-      <w:proofErr w:type="gramEnd"/>
-      <w:r>
-        <w:rPr>
-          <w:b/>
-          <w:bCs/>
-        </w:rPr>
-        <w:t xml:space="preserve"> a vowel near cardinal vowel 5 would probably be better.</w:t>
-      </w:r>
-    </w:p>
-    <w:p>
-      <w:pPr>
-        <w:pStyle w:val="Textbody"/>
-      </w:pPr>
-      <w:r>
-        <w:lastRenderedPageBreak/>
-        <w:t>Although the study did not evaluate whether the speakers of American English recruited for the study produced the low front unrounded vowel [a] or the low back unrounded vowel [ɑ], these sounds are not generally distinguished in American English. In the original manuscript, the IPA symbol [a] was chosen to provide a phonetic transcription for the sound produced by participants reading the text “</w:t>
-      </w:r>
-      <w:proofErr w:type="spellStart"/>
-      <w:r>
-        <w:t>apa</w:t>
-      </w:r>
-      <w:proofErr w:type="spellEnd"/>
-      <w:r>
-        <w:t>”, “</w:t>
-      </w:r>
-      <w:proofErr w:type="spellStart"/>
-      <w:r>
-        <w:t>ata</w:t>
-      </w:r>
-      <w:proofErr w:type="spellEnd"/>
-      <w:r>
-        <w:t>”, “aka”, and “</w:t>
-      </w:r>
-      <w:proofErr w:type="spellStart"/>
-      <w:r>
-        <w:t>aia</w:t>
-      </w:r>
-      <w:proofErr w:type="spellEnd"/>
-      <w:r>
-        <w:t xml:space="preserve">”. As you suggest, the IPA symbol [ɑ] may be more characteristic. (Supporting evidence that this is the convention may also come from the fact that ARPA transcribes IPA symbol [ɑ] as </w:t>
-      </w:r>
-      <w:proofErr w:type="gramStart"/>
-      <w:r>
-        <w:t>AA, but</w:t>
-      </w:r>
-      <w:proofErr w:type="gramEnd"/>
-      <w:r>
-        <w:t xml:space="preserve"> has no ARPABET equivalent for [a].) In order to minimize confusion, the revised manuscript switches the symbol [a] for the low front unrounded vowel to the symbol [ɑ] for the low back unrounded </w:t>
-      </w:r>
-      <w:proofErr w:type="gramStart"/>
-      <w:r>
-        <w:t>vowel, but</w:t>
-      </w:r>
-      <w:proofErr w:type="gramEnd"/>
-      <w:r>
-        <w:t xml:space="preserve"> notes that the speakers varied in exactly how the vowel was produced (see Section II.A.).</w:t>
-      </w:r>
-    </w:p>
-    <w:p>
-      <w:pPr>
-        <w:pStyle w:val="Textbody"/>
-        <w:rPr>
-          <w:b/>
-          <w:bCs/>
-        </w:rPr>
-      </w:pPr>
-      <w:r>
-        <w:rPr>
-          <w:b/>
-          <w:bCs/>
-        </w:rPr>
-        <w:t>p. 8, Fig.</w:t>
-      </w:r>
-      <w:proofErr w:type="gramStart"/>
-      <w:r>
-        <w:rPr>
-          <w:b/>
-          <w:bCs/>
-        </w:rPr>
-        <w:t>1 .</w:t>
-      </w:r>
-      <w:proofErr w:type="gramEnd"/>
-      <w:r>
-        <w:rPr>
-          <w:b/>
-          <w:bCs/>
-        </w:rPr>
-        <w:t xml:space="preserve"> Is [</w:t>
-      </w:r>
-      <w:proofErr w:type="spellStart"/>
-      <w:r>
-        <w:rPr>
-          <w:b/>
-          <w:bCs/>
-        </w:rPr>
-        <w:t>i</w:t>
-      </w:r>
-      <w:proofErr w:type="spellEnd"/>
-      <w:r>
-        <w:rPr>
-          <w:b/>
-          <w:bCs/>
-        </w:rPr>
-        <w:t>] used as the template for [j]? If so, where did it come from?</w:t>
-      </w:r>
-    </w:p>
-    <w:p>
-      <w:pPr>
-        <w:pStyle w:val="Textbody"/>
-      </w:pPr>
-      <w:r>
-        <w:t>The original manuscript inconsistently used the symbols [</w:t>
-      </w:r>
-      <w:proofErr w:type="spellStart"/>
-      <w:r>
-        <w:t>i</w:t>
-      </w:r>
-      <w:proofErr w:type="spellEnd"/>
-      <w:r>
-        <w:t>] and [j]. Speakers were instructed to produce [</w:t>
-      </w:r>
-      <w:proofErr w:type="spellStart"/>
-      <w:r>
-        <w:t>i</w:t>
-      </w:r>
-      <w:proofErr w:type="spellEnd"/>
-      <w:r>
-        <w:t>]. However, speakers varied between [</w:t>
-      </w:r>
-      <w:proofErr w:type="spellStart"/>
-      <w:r>
-        <w:t>i</w:t>
-      </w:r>
-      <w:proofErr w:type="spellEnd"/>
-      <w:r>
-        <w:t>] and [j] in producing the sound. The revised manuscript uses the vowel symbol [</w:t>
-      </w:r>
-      <w:proofErr w:type="spellStart"/>
-      <w:r>
-        <w:t>i</w:t>
-      </w:r>
-      <w:proofErr w:type="spellEnd"/>
-      <w:r>
-        <w:t>] rather than the glide symbol [j</w:t>
-      </w:r>
-      <w:proofErr w:type="gramStart"/>
-      <w:r>
-        <w:t>], but</w:t>
-      </w:r>
-      <w:proofErr w:type="gramEnd"/>
-      <w:r>
-        <w:t xml:space="preserve"> notes that the speakers varied in exactly how the sound was produced (see Section II.A.). Given this clarification, it should be clear that the [</w:t>
-      </w:r>
-      <w:proofErr w:type="spellStart"/>
-      <w:r>
-        <w:t>i</w:t>
-      </w:r>
-      <w:proofErr w:type="spellEnd"/>
-      <w:r>
-        <w:t>] template comes from the utterance [</w:t>
-      </w:r>
-      <w:proofErr w:type="spellStart"/>
-      <w:r>
-        <w:t>aia</w:t>
-      </w:r>
-      <w:proofErr w:type="spellEnd"/>
-      <w:r>
-        <w:t>].</w:t>
-      </w:r>
-    </w:p>
-    <w:p>
-      <w:pPr>
-        <w:pStyle w:val="Textbody"/>
-        <w:rPr>
-          <w:b/>
-          <w:bCs/>
-        </w:rPr>
-      </w:pPr>
-      <w:r>
-        <w:rPr>
-          <w:b/>
-          <w:bCs/>
-        </w:rPr>
-        <w:t>p. 11. Is consideration of the velum necessary here? Even if part of the overall approach, could it be left out to streamline the presentation somewhat?</w:t>
-      </w:r>
-    </w:p>
-    <w:p>
-      <w:pPr>
-        <w:pStyle w:val="Textbody"/>
-      </w:pPr>
-      <w:r>
-        <w:t>The revised manuscript omits the velum to streamline the presentation.</w:t>
-      </w:r>
-    </w:p>
-    <w:p>
-      <w:pPr>
-        <w:pStyle w:val="Textbody"/>
-        <w:rPr>
-          <w:b/>
-          <w:bCs/>
-        </w:rPr>
-      </w:pPr>
-      <w:r>
-        <w:rPr>
-          <w:b/>
-          <w:bCs/>
-        </w:rPr>
-        <w:t>p. 18, Fig. 4 Perhaps some additional notes on Fig. 4 would be useful (unless I missed something it is only referred to very briefly in the text). The amount of variance explained (for tongue and lip factors) looks quite low (if we assume that the most realistic number of jaw factor is 1), given that the corpus is very simple. Why are there no data points for e.g. 1, 2, 3 tongue factors and 1 lip factor? Are the results averaged over speakers?</w:t>
-      </w:r>
-    </w:p>
-    <w:p>
-      <w:pPr>
-        <w:pStyle w:val="Textbody"/>
-        <w:rPr>
-          <w:b/>
-          <w:bCs/>
-        </w:rPr>
-      </w:pPr>
-      <w:r>
-        <w:t>If the only variance component the statistical factors reflect is vocal tract movement, then the factor analysis model will not explain 100% of the variance in the data-set. This is because MR imaging and image processing introduce other sources of variance besides the imaged movement.</w:t>
-      </w:r>
-    </w:p>
-    <w:p>
-      <w:pPr>
-        <w:pStyle w:val="Textbody"/>
-        <w:rPr>
-          <w:b/>
-          <w:bCs/>
-        </w:rPr>
-      </w:pPr>
-      <w:r>
-        <w:t>Nevertheless, depending on the parameterization, the percent variance explained is over 90% for the tongue and 80% for the lips. Given that the percent variance explained saturates as more factors are added to the model, adding still more factors to the model would yield diminishing returns. High-numbered factors would likely reflect nonlinguistic sources of variability. Including such factors may even add noise to the articulator synergy biomarker.</w:t>
-      </w:r>
-    </w:p>
-    <w:p>
-      <w:pPr>
-        <w:pStyle w:val="Textbody"/>
-      </w:pPr>
-      <w:r>
         <w:t>The reason that there are no data-points for 1, 2, 3, 5, and 7 tongue factors and for 1 lip factor is that these were not analyzed. The goal was to evaluate for a wide range of factor analysis parameterizations, not to be exhaustive.</w:t>
       </w:r>
     </w:p>
@@ -1269,7 +1294,6 @@
           <w:b/>
           <w:bCs/>
         </w:rPr>
-        <w:lastRenderedPageBreak/>
         <w:t>p. 22, Fig. 5. Maybe consider using either the same y-axis scaling for each of groups (a) and (b</w:t>
       </w:r>
       <w:proofErr w:type="gramStart"/>

</xml_diff>

<commit_message>
misc changes to revision
</commit_message>
<xml_diff>
--- a/paper/response_to_reviewers_02.docx
+++ b/paper/response_to_reviewers_02.docx
@@ -373,7 +373,13 @@
         <w:pStyle w:val="Textbody"/>
       </w:pPr>
       <w:r>
-        <w:t>Including the description of the data-set and results of the replication study would substantially increase the length of the manuscript and only provide information that is consistent/redundant with the primary study. In the interest of reducing redundancy in the main text, the replication study was collated as supplementary material for the reader who is interested in replication.</w:t>
+        <w:t xml:space="preserve">Including the description of the data-set and results of the replication study would substantially increase the length of the manuscript and only provide information that is consistent/redundant with the primary study. In the interest of reducing redundancy in the main text, the replication study was </w:t>
+      </w:r>
+      <w:r>
+        <w:t>provided</w:t>
+      </w:r>
+      <w:r>
+        <w:t xml:space="preserve"> as supplementary material for the reader who is interested in replication.</w:t>
       </w:r>
     </w:p>
     <w:p>
@@ -521,779 +527,749 @@
       <w:r>
         <w:t xml:space="preserve"> The new subsection indicates how to interpret the tongue factors in the present study.</w:t>
       </w:r>
+    </w:p>
+    <w:p>
+      <w:pPr>
+        <w:pStyle w:val="Heading2"/>
+      </w:pPr>
+      <w:r>
+        <w:t>Point 6</w:t>
+      </w:r>
+    </w:p>
+    <w:p>
+      <w:pPr>
+        <w:pStyle w:val="Textbody"/>
+        <w:rPr>
+          <w:b/>
+          <w:bCs/>
+        </w:rPr>
+      </w:pPr>
+      <w:r>
+        <w:rPr>
+          <w:b/>
+          <w:bCs/>
+        </w:rPr>
+        <w:t>This does not address my request for information about the motivation for the hypothesis, i.e. why expect a division according to place of articulation, and not rather a division based on active articulator? Why should the division between anterior and posterior be between palatal and velar?</w:t>
+      </w:r>
+    </w:p>
+    <w:p>
+      <w:pPr>
+        <w:pStyle w:val="Textbody"/>
+        <w:rPr>
+          <w:b/>
+          <w:bCs/>
+        </w:rPr>
+      </w:pPr>
+      <w:r>
+        <w:rPr>
+          <w:b/>
+          <w:bCs/>
+        </w:rPr>
+        <w:t>Reviewer 1 also seems to find the hypothesis not very convincingly motivated (referred to under p. 3, lines 24 -26), and the response to this comment does not help much: It seems to me too that a hypothesis that is basically just a summary of previous findings is a very weakly motivated hypothesis.</w:t>
+      </w:r>
+    </w:p>
+    <w:p>
+      <w:pPr>
+        <w:pStyle w:val="Textbody"/>
+      </w:pPr>
+      <w:r>
+        <w:t xml:space="preserve">In revising the manuscript, the authors have come to see Research Goal </w:t>
+      </w:r>
+      <w:r>
+        <w:t xml:space="preserve">3 </w:t>
+      </w:r>
+      <w:r>
+        <w:t xml:space="preserve">of the present study (cf. lines 60-64) to be “to use the articulator synergy biomarker to test the task-dependence of articulator synergies by determining whether the relative contribution of the jaw, tongue, and lips differs by constriction task”. This goal </w:t>
+      </w:r>
+      <w:r>
+        <w:t xml:space="preserve">is more exploratory than </w:t>
+      </w:r>
+      <w:r>
+        <w:t xml:space="preserve">the </w:t>
+      </w:r>
+      <w:r>
+        <w:t>original Research Goal 3</w:t>
+      </w:r>
+      <w:r>
+        <w:t xml:space="preserve"> we </w:t>
+      </w:r>
+      <w:r>
+        <w:t>set</w:t>
+      </w:r>
+      <w:r>
+        <w:t xml:space="preserve"> at the beginning of the study, which was “to use the articulator synergy biomarker to test the task-dependence of articulator synergies by determining whether the jaw contributes more for anterior constrictions at the bilabial, alveolar, and palatal places of articulation than for posterior constrictions at the velar and pharyngeal places of articulation”.</w:t>
+      </w:r>
+    </w:p>
+    <w:p>
+      <w:pPr>
+        <w:pStyle w:val="Textbody"/>
+      </w:pPr>
+      <w:r>
+        <w:t xml:space="preserve">The manuscript has been revised to match the amended Research Goal 3. </w:t>
+      </w:r>
+      <w:r>
+        <w:t xml:space="preserve">Within the context of the revised Research Goal </w:t>
+      </w:r>
+      <w:r>
+        <w:t>3,</w:t>
+      </w:r>
+      <w:r>
+        <w:t xml:space="preserve"> Section VII now uses the linear mixed effects model to test both the original null hypotheses </w:t>
+      </w:r>
+      <w:r>
+        <w:t xml:space="preserve">as well as a set of supplementary hypotheses. Whereas the original null hypotheses </w:t>
+      </w:r>
+      <w:r>
+        <w:lastRenderedPageBreak/>
+        <w:t xml:space="preserve">were that contrasts between the “anterior” </w:t>
+      </w:r>
+      <w:r>
+        <w:t xml:space="preserve">levels </w:t>
+      </w:r>
+      <w:r>
+        <w:t>and “posterior” levels of the factor “constriction task” were zero, the revised set expands the original null hypotheses to include 10 contrasts consisting of all possible distinct combinations of levels of the factor “constriction task” (see Table II of the revised manuscript for enumeration).</w:t>
+      </w:r>
+      <w:r>
+        <w:t xml:space="preserve"> </w:t>
+      </w:r>
+      <w:r>
+        <w:t>In addition, a new Section VIII now investigates inter- and intra-participant variability in the effect of factor “constriction task”</w:t>
+      </w:r>
+      <w:r>
+        <w:t xml:space="preserve"> on biomarker values (see below for the </w:t>
+      </w:r>
+      <w:r>
+        <w:t xml:space="preserve">specific </w:t>
+      </w:r>
+      <w:r>
+        <w:t>motivation for Section VIII)</w:t>
+      </w:r>
+      <w:r>
+        <w:t>.</w:t>
+      </w:r>
+    </w:p>
+    <w:p>
+      <w:pPr>
+        <w:pStyle w:val="Textbody"/>
+      </w:pPr>
+      <w:r>
+        <w:t>Given the advances made in achieving Research Goals (</w:t>
+      </w:r>
+      <w:proofErr w:type="spellStart"/>
+      <w:r>
+        <w:t>i</w:t>
+      </w:r>
+      <w:proofErr w:type="spellEnd"/>
+      <w:r>
+        <w:t>) and (ii) (cf. lines 60-64), the authors believe that the exploratory study of the articulator synergy biomarker that Sections VII and VIII provide is a reasonable next step towards confirmatory hypothesis testing with the articulator synergy biomarker. The patterns uncovered in Sections VII and VIII provide an indication of the size and direction of effects that will guide the design of experiments motivated by theory</w:t>
+      </w:r>
+      <w:r>
+        <w:t xml:space="preserve">-driven </w:t>
+      </w:r>
+      <w:r>
+        <w:t>confirmatory hypothesis testing.</w:t>
+      </w:r>
+    </w:p>
+    <w:p>
+      <w:pPr>
+        <w:pStyle w:val="Textbody"/>
+        <w:rPr>
+          <w:b/>
+          <w:bCs/>
+        </w:rPr>
+      </w:pPr>
+      <w:r>
+        <w:rPr>
+          <w:b/>
+          <w:bCs/>
+        </w:rPr>
+        <w:t>This is related to the Response to Point 1. No attempt seems to have been made to reflect this in the text. However, the results actually provide a good argument against a simple "distance from the condyle explanation", namely that jaw contribution does not simply increase from velar to alveolar to labial. It would have been easier to bring this out if the hypothesis had not been phrased with the, in my opinion, rather artificial division into anterior and posterior.</w:t>
+      </w:r>
+    </w:p>
+    <w:p>
+      <w:pPr>
+        <w:pStyle w:val="Textbody"/>
+      </w:pPr>
+      <w:r>
+        <w:t>Reviewer 3 entertains the possibility that differences in the jaw’s contribution to an articulator synergy may be explainable in terms of distance of the synergy’s place of articulation from the condyle. We view this as an interesting possibility. As Reviewer 3 points out, the results of the present study may suggest that distance between the place of articulation and the condyle does not explain inter-articulator coordination in synergies.</w:t>
+      </w:r>
+    </w:p>
+    <w:p>
+      <w:pPr>
+        <w:pStyle w:val="Textbody"/>
+      </w:pPr>
+      <w:r>
+        <w:t>Our study focusses on dynamic imaging of the midsagittal plane, not on anatomical imaging of lateral structures such as the condyle. As the study does not include morphological measurements from anatomical MR images, the manuscript does attempt to explain differences in articulator synergies in terms of the distance between the place of articulation and the condyle. Instead, the study attempts to explain differences in articulator synergies in terms of the place of articulation along the anterior-posterior axis, which is visible in the</w:t>
+      </w:r>
+      <w:r>
+        <w:t xml:space="preserve"> midsagittal</w:t>
+      </w:r>
+      <w:r>
+        <w:t xml:space="preserve"> MRI scan plane.</w:t>
+      </w:r>
+    </w:p>
+    <w:p>
+      <w:pPr>
+        <w:pStyle w:val="Textbody"/>
+        <w:rPr>
+          <w:b/>
+          <w:bCs/>
+        </w:rPr>
+      </w:pPr>
+      <w:r>
+        <w:rPr>
+          <w:b/>
+          <w:bCs/>
+        </w:rPr>
+        <w:t>This is also related to the Response to Point 3 (possible confound in the design). I think the authors are letting themselves off too lightly by just briefly mentioning this in the conclusion as a direction for future work. I think the issue is serious enough that it should at least be "upgraded" to being dealt with in the discussion.</w:t>
+      </w:r>
+      <w:r>
+        <w:rPr>
+          <w:b/>
+          <w:bCs/>
+        </w:rPr>
+        <w:t xml:space="preserve"> </w:t>
+      </w:r>
+      <w:r>
+        <w:rPr>
+          <w:b/>
+          <w:bCs/>
+        </w:rPr>
+        <w:t>Overall, I would have been much happier with the paper if it had just confined itself to a comparison of /p, t, k/. I don't see what useful conclusions can be drawn from any comparison of these consonants with a constriction for the vowel /a/. Could not any differences found also be due to the fact that synergies may differ for consonantal versus vocalic gestures?</w:t>
+      </w:r>
+    </w:p>
+    <w:p>
+      <w:pPr>
+        <w:pStyle w:val="Textbody"/>
+      </w:pPr>
+      <w:r>
+        <w:lastRenderedPageBreak/>
+        <w:t>Sources of variance other than place of articulation influence variability in the biomarker value by level of the factor referred to as “place of articulation” in the original manuscript. For instance, manner of articulation and the consonant-vowel distinction influence variability between levels “bilabial/coronal/velar place” and “palatal/pharyngeal place”. In order to reflect this fact, the revised manuscript amends the name of the factor “place of articulation” to “constriction task” and refers to levels of the factor “constriction task” as “bilabial stop”, “coronal stop”, “palatal approximation”, “velar stop”, and “pharyngeal approximation”. The amended factor name is careful not to suggest that only place of articulation varies between its levels, and the amended names for the levels of the factor indicate both place and manner of articulation.</w:t>
+      </w:r>
+    </w:p>
+    <w:p>
+      <w:pPr>
+        <w:pStyle w:val="Textbody"/>
+      </w:pPr>
+      <w:r>
+        <w:t>In addition to clarifying the nature of the factor “constriction task”, the</w:t>
+      </w:r>
+      <w:r>
+        <w:t xml:space="preserve"> revised manuscript upgrades the issue </w:t>
+      </w:r>
+      <w:r>
+        <w:t xml:space="preserve">of having a possible confound in the design </w:t>
+      </w:r>
+      <w:r>
+        <w:t xml:space="preserve">to the discussion. The relevant part of Section X is moved to a new </w:t>
+      </w:r>
+      <w:r>
+        <w:t>paragraph in</w:t>
+      </w:r>
+      <w:r>
+        <w:t xml:space="preserve"> Section IX.</w:t>
+      </w:r>
+      <w:r>
+        <w:t>A</w:t>
+      </w:r>
+      <w:r>
+        <w:t>.</w:t>
+      </w:r>
+      <w:r>
+        <w:t xml:space="preserve"> </w:t>
+      </w:r>
+      <w:r>
+        <w:t>This text</w:t>
+      </w:r>
+      <w:r>
+        <w:t xml:space="preserve"> addresses Reviewer 3’s </w:t>
+      </w:r>
+      <w:r>
+        <w:t>concern</w:t>
+      </w:r>
+      <w:r>
+        <w:t xml:space="preserve"> that tasks can be distinguished not only by place of articulation, but also by active articulator (</w:t>
+      </w:r>
+      <w:r>
+        <w:t xml:space="preserve">i.e., </w:t>
+      </w:r>
+      <w:r>
+        <w:t>lips</w:t>
+      </w:r>
+      <w:r>
+        <w:t xml:space="preserve">, </w:t>
+      </w:r>
+      <w:r>
+        <w:t>tongue</w:t>
+      </w:r>
+      <w:r>
+        <w:t xml:space="preserve"> </w:t>
+      </w:r>
+      <w:r>
+        <w:t>tip</w:t>
+      </w:r>
+      <w:r>
+        <w:t xml:space="preserve">, </w:t>
+      </w:r>
+      <w:r>
+        <w:t>tongue</w:t>
+      </w:r>
+      <w:r>
+        <w:t xml:space="preserve"> </w:t>
+      </w:r>
+      <w:r>
+        <w:t>dorsum</w:t>
+      </w:r>
+      <w:r>
+        <w:t xml:space="preserve">, tongue </w:t>
+      </w:r>
+      <w:r>
+        <w:t>root) and manner of articulation (e.g., stop, approximation).</w:t>
+      </w:r>
+    </w:p>
+    <w:p>
+      <w:pPr>
+        <w:pStyle w:val="Heading2"/>
+      </w:pPr>
+      <w:r>
+        <w:t>Minor Points</w:t>
+      </w:r>
+    </w:p>
+    <w:p>
+      <w:pPr>
+        <w:pStyle w:val="Textbody"/>
+        <w:rPr>
+          <w:b/>
+          <w:bCs/>
+        </w:rPr>
+      </w:pPr>
+      <w:r>
+        <w:rPr>
+          <w:b/>
+          <w:bCs/>
+        </w:rPr>
+        <w:t>Are "alveolar" and "coronal" to be taken as synonymous in the abstract? If so, maybe just use one of the two terms.</w:t>
+      </w:r>
+    </w:p>
+    <w:p>
+      <w:pPr>
+        <w:pStyle w:val="Textbody"/>
+      </w:pPr>
+      <w:r>
+        <w:t>The revised manuscript replaces “alveolar” with “coronal” throughout.</w:t>
+      </w:r>
+    </w:p>
+    <w:p>
+      <w:pPr>
+        <w:pStyle w:val="Textbody"/>
+        <w:rPr>
+          <w:b/>
+          <w:bCs/>
+        </w:rPr>
+      </w:pPr>
+      <w:r>
+        <w:rPr>
+          <w:b/>
+          <w:bCs/>
+        </w:rPr>
+        <w:t xml:space="preserve">p. 5 l. 77-79 Insert "of" in "precision articulator". Also "evaluate the precision </w:t>
+      </w:r>
+      <w:proofErr w:type="gramStart"/>
+      <w:r>
+        <w:rPr>
+          <w:b/>
+          <w:bCs/>
+        </w:rPr>
+        <w:t>.....</w:t>
+      </w:r>
+      <w:proofErr w:type="gramEnd"/>
+      <w:r>
+        <w:rPr>
+          <w:b/>
+          <w:bCs/>
+        </w:rPr>
+        <w:t xml:space="preserve"> with respect to .... precision" sounds strange.</w:t>
+      </w:r>
+    </w:p>
+    <w:p>
+      <w:pPr>
+        <w:pStyle w:val="Textbody"/>
+      </w:pPr>
+      <w:r>
+        <w:t>The revised manuscript removes the first occurrence of “precision” from the sentence.</w:t>
+      </w:r>
+    </w:p>
+    <w:p>
+      <w:pPr>
+        <w:pStyle w:val="Textbody"/>
+        <w:rPr>
+          <w:b/>
+          <w:bCs/>
+        </w:rPr>
+      </w:pPr>
+      <w:r>
+        <w:rPr>
+          <w:b/>
+          <w:bCs/>
+        </w:rPr>
+        <w:t>p. 6 Please provide information about whether elicitation of the speech items was randomized. If not randomized this could result in a further confound in the design, i.e. synergies could also be affected by position in the list of words.</w:t>
+      </w:r>
+    </w:p>
+    <w:p>
+      <w:pPr>
+        <w:pStyle w:val="Textbody"/>
+      </w:pPr>
+      <w:r>
+        <w:t>The order of the speech items was not randomized. It was a fixed list. The revised manuscript improves this information in Section II.A.</w:t>
+      </w:r>
+    </w:p>
+    <w:p>
+      <w:pPr>
+        <w:pStyle w:val="Textbody"/>
+        <w:rPr>
+          <w:b/>
+          <w:bCs/>
+        </w:rPr>
+      </w:pPr>
+      <w:r>
+        <w:rPr>
+          <w:b/>
+          <w:bCs/>
+        </w:rPr>
+        <w:t xml:space="preserve">p. 7 It only emerges somewhat indirectly that [a] is to be used to provide the material for the pharyngeal place of articulation. </w:t>
+      </w:r>
+      <w:proofErr w:type="gramStart"/>
+      <w:r>
+        <w:rPr>
+          <w:b/>
+          <w:bCs/>
+        </w:rPr>
+        <w:t>Also</w:t>
+      </w:r>
+      <w:proofErr w:type="gramEnd"/>
+      <w:r>
+        <w:rPr>
+          <w:b/>
+          <w:bCs/>
+        </w:rPr>
+        <w:t xml:space="preserve"> it didn't become clear to me whether V1 or V2 (or both) was used.</w:t>
+      </w:r>
+    </w:p>
+    <w:p>
+      <w:pPr>
+        <w:pStyle w:val="Textbody"/>
+      </w:pPr>
+      <w:r>
+        <w:t>The revised manuscript provides this information in the second paragraph of Section II.A.</w:t>
+      </w:r>
+    </w:p>
+    <w:p>
+      <w:pPr>
+        <w:pStyle w:val="Textbody"/>
+        <w:rPr>
+          <w:b/>
+          <w:bCs/>
+        </w:rPr>
+      </w:pPr>
+      <w:proofErr w:type="gramStart"/>
+      <w:r>
+        <w:rPr>
+          <w:b/>
+          <w:bCs/>
+        </w:rPr>
+        <w:t>Also</w:t>
+      </w:r>
+      <w:proofErr w:type="gramEnd"/>
+      <w:r>
+        <w:rPr>
+          <w:b/>
+          <w:bCs/>
+        </w:rPr>
+        <w:t xml:space="preserve"> it should be made clear what is meant by the transcription symbol [a]. Did subjects really produce cardinal vowel 4? For an investigation of pharyngeal </w:t>
+      </w:r>
+      <w:proofErr w:type="gramStart"/>
+      <w:r>
+        <w:rPr>
+          <w:b/>
+          <w:bCs/>
+        </w:rPr>
+        <w:t>place</w:t>
+      </w:r>
+      <w:proofErr w:type="gramEnd"/>
+      <w:r>
+        <w:rPr>
+          <w:b/>
+          <w:bCs/>
+        </w:rPr>
+        <w:t xml:space="preserve"> a vowel near cardinal vowel 5 would probably be better.</w:t>
+      </w:r>
+    </w:p>
+    <w:p>
+      <w:pPr>
+        <w:pStyle w:val="Textbody"/>
+      </w:pPr>
+      <w:r>
+        <w:t xml:space="preserve">Although the study did not evaluate whether the speakers of American English recruited for the study produced the low front unrounded vowel [a] or the low back unrounded vowel [ɑ], these sounds are not generally distinguished in American English. In the original manuscript, the IPA symbol [a] was </w:t>
+      </w:r>
+      <w:r>
+        <w:lastRenderedPageBreak/>
+        <w:t>chosen to provide a phonetic transcription for the sound produced by participants reading the text “</w:t>
+      </w:r>
+      <w:proofErr w:type="spellStart"/>
+      <w:r>
+        <w:t>apa</w:t>
+      </w:r>
+      <w:proofErr w:type="spellEnd"/>
+      <w:r>
+        <w:t>”, “</w:t>
+      </w:r>
+      <w:proofErr w:type="spellStart"/>
+      <w:r>
+        <w:t>ata</w:t>
+      </w:r>
+      <w:proofErr w:type="spellEnd"/>
+      <w:r>
+        <w:t>”, “aka”, and “</w:t>
+      </w:r>
+      <w:proofErr w:type="spellStart"/>
+      <w:r>
+        <w:t>aia</w:t>
+      </w:r>
+      <w:proofErr w:type="spellEnd"/>
+      <w:r>
+        <w:t xml:space="preserve">”. As you suggest, the IPA symbol [ɑ] may be more characteristic. (Supporting evidence that this is the convention may also come from the fact that ARPA transcribes IPA symbol [ɑ] as </w:t>
+      </w:r>
+      <w:proofErr w:type="gramStart"/>
+      <w:r>
+        <w:t>AA, but</w:t>
+      </w:r>
+      <w:proofErr w:type="gramEnd"/>
+      <w:r>
+        <w:t xml:space="preserve"> has no ARPABET equivalent for [a].) In order to minimize confusion, the revised manuscript switches the symbol [a] for the low front unrounded vowel to the symbol [ɑ] for the low back unrounded </w:t>
+      </w:r>
+      <w:proofErr w:type="gramStart"/>
+      <w:r>
+        <w:t>vowel, but</w:t>
+      </w:r>
+      <w:proofErr w:type="gramEnd"/>
+      <w:r>
+        <w:t xml:space="preserve"> notes that the speakers varied in exactly how the vowel was produced (see Section II.A.).</w:t>
+      </w:r>
+    </w:p>
+    <w:p>
+      <w:pPr>
+        <w:pStyle w:val="Textbody"/>
+        <w:rPr>
+          <w:b/>
+          <w:bCs/>
+        </w:rPr>
+      </w:pPr>
+      <w:r>
+        <w:rPr>
+          <w:b/>
+          <w:bCs/>
+        </w:rPr>
+        <w:t>p. 8, Fig.</w:t>
+      </w:r>
+      <w:proofErr w:type="gramStart"/>
+      <w:r>
+        <w:rPr>
+          <w:b/>
+          <w:bCs/>
+        </w:rPr>
+        <w:t>1 .</w:t>
+      </w:r>
+      <w:proofErr w:type="gramEnd"/>
+      <w:r>
+        <w:rPr>
+          <w:b/>
+          <w:bCs/>
+        </w:rPr>
+        <w:t xml:space="preserve"> Is [</w:t>
+      </w:r>
+      <w:proofErr w:type="spellStart"/>
+      <w:r>
+        <w:rPr>
+          <w:b/>
+          <w:bCs/>
+        </w:rPr>
+        <w:t>i</w:t>
+      </w:r>
+      <w:proofErr w:type="spellEnd"/>
+      <w:r>
+        <w:rPr>
+          <w:b/>
+          <w:bCs/>
+        </w:rPr>
+        <w:t>] used as the template for [j]? If so, where did it come from?</w:t>
+      </w:r>
+    </w:p>
+    <w:p>
+      <w:pPr>
+        <w:pStyle w:val="Textbody"/>
+      </w:pPr>
+      <w:r>
+        <w:t>The original manuscript inconsistently used the symbols [</w:t>
+      </w:r>
+      <w:proofErr w:type="spellStart"/>
+      <w:r>
+        <w:t>i</w:t>
+      </w:r>
+      <w:proofErr w:type="spellEnd"/>
+      <w:r>
+        <w:t>] and [j]. Speakers were instructed to produce [</w:t>
+      </w:r>
+      <w:proofErr w:type="spellStart"/>
+      <w:r>
+        <w:t>i</w:t>
+      </w:r>
+      <w:proofErr w:type="spellEnd"/>
+      <w:r>
+        <w:t>]. However, speakers varied between [</w:t>
+      </w:r>
+      <w:proofErr w:type="spellStart"/>
+      <w:r>
+        <w:t>i</w:t>
+      </w:r>
+      <w:proofErr w:type="spellEnd"/>
+      <w:r>
+        <w:t>] and [j] in producing the sound. The revised manuscript uses the vowel symbol [</w:t>
+      </w:r>
+      <w:proofErr w:type="spellStart"/>
+      <w:r>
+        <w:t>i</w:t>
+      </w:r>
+      <w:proofErr w:type="spellEnd"/>
+      <w:r>
+        <w:t>] rather than the glide symbol [j</w:t>
+      </w:r>
+      <w:proofErr w:type="gramStart"/>
+      <w:r>
+        <w:t>], but</w:t>
+      </w:r>
+      <w:proofErr w:type="gramEnd"/>
+      <w:r>
+        <w:t xml:space="preserve"> notes that the speakers varied in exactly how the sound was produced (see Section II.A.). Given this clarification, it should be clear that the [</w:t>
+      </w:r>
+      <w:proofErr w:type="spellStart"/>
+      <w:r>
+        <w:t>i</w:t>
+      </w:r>
+      <w:proofErr w:type="spellEnd"/>
+      <w:r>
+        <w:t>] template comes from the utterance [</w:t>
+      </w:r>
+      <w:proofErr w:type="spellStart"/>
+      <w:r>
+        <w:t>aia</w:t>
+      </w:r>
+      <w:proofErr w:type="spellEnd"/>
+      <w:r>
+        <w:t>].</w:t>
+      </w:r>
+    </w:p>
+    <w:p>
+      <w:pPr>
+        <w:pStyle w:val="Textbody"/>
+        <w:rPr>
+          <w:b/>
+          <w:bCs/>
+        </w:rPr>
+      </w:pPr>
+      <w:r>
+        <w:rPr>
+          <w:b/>
+          <w:bCs/>
+        </w:rPr>
+        <w:t>p. 11. Is consideration of the velum necessary here? Even if part of the overall approach, could it be left out to streamline the presentation somewhat?</w:t>
+      </w:r>
+    </w:p>
+    <w:p>
+      <w:pPr>
+        <w:pStyle w:val="Textbody"/>
+      </w:pPr>
+      <w:r>
+        <w:t xml:space="preserve">The </w:t>
+      </w:r>
+      <w:r>
+        <w:t>velum is an articulator that is used to estimate the forward kinematic map. Omitting it would increase the error of the forward kinematic</w:t>
+      </w:r>
+      <w:r>
+        <w:t xml:space="preserve"> map at the velar place of articulation. For this reason, the revised manuscript does not omit mention of the velum.</w:t>
+      </w:r>
       <w:bookmarkStart w:id="1" w:name="_GoBack"/>
       <w:bookmarkEnd w:id="1"/>
     </w:p>
     <w:p>
       <w:pPr>
-        <w:pStyle w:val="Heading2"/>
-      </w:pPr>
-      <w:r>
-        <w:t>Point 6</w:t>
-      </w:r>
-    </w:p>
-    <w:p>
-      <w:pPr>
-        <w:pStyle w:val="Textbody"/>
-        <w:rPr>
-          <w:b/>
-          <w:bCs/>
-        </w:rPr>
-      </w:pPr>
-      <w:r>
-        <w:rPr>
-          <w:b/>
-          <w:bCs/>
-        </w:rPr>
-        <w:t>This does not address my request for information about the motivation for the hypothesis, i.e. why expect a division according to place of articulation, and not rather a division based on active articulator? Why should the division between anterior and posterior be between palatal and velar?</w:t>
-      </w:r>
-    </w:p>
-    <w:p>
-      <w:pPr>
-        <w:pStyle w:val="Textbody"/>
-        <w:rPr>
-          <w:b/>
-          <w:bCs/>
-        </w:rPr>
-      </w:pPr>
-      <w:r>
-        <w:rPr>
-          <w:b/>
-          <w:bCs/>
-        </w:rPr>
-        <w:t>Reviewer 1 also seems to find the hypothesis not very convincingly motivated (referred to under p. 3, lines 24 -26), and the response to this comment does not help much: It seems to me too that a hypothesis that is basically just a summary of previous findings is a very weakly motivated hypothesis.</w:t>
-      </w:r>
-    </w:p>
-    <w:p>
-      <w:pPr>
-        <w:pStyle w:val="Textbody"/>
-      </w:pPr>
-      <w:r>
-        <w:t xml:space="preserve">In revising the manuscript, the authors have come to see Research Goal </w:t>
-      </w:r>
-      <w:r>
-        <w:t xml:space="preserve">3 </w:t>
-      </w:r>
-      <w:r>
-        <w:t xml:space="preserve">of the present study (cf. lines 60-64) to be “to use the articulator synergy biomarker to test the task-dependence of articulator synergies by determining whether the relative contribution of the jaw, tongue, and lips differs by constriction task”. This goal </w:t>
-      </w:r>
-      <w:r>
-        <w:t xml:space="preserve">is more exploratory than </w:t>
-      </w:r>
-      <w:r>
-        <w:t xml:space="preserve">the </w:t>
-      </w:r>
-      <w:r>
-        <w:t>original Research Goal 3</w:t>
-      </w:r>
-      <w:r>
-        <w:t xml:space="preserve"> we </w:t>
-      </w:r>
-      <w:r>
-        <w:t>set</w:t>
-      </w:r>
-      <w:r>
-        <w:t xml:space="preserve"> at the beginning of the study, which was “to use the articulator synergy biomarker to test the task-dependence of articulator synergies by determining whether the jaw contributes more for anterior constrictions at the bilabial, alveolar, and palatal places of articulation than for posterior constrictions at the velar and pharyngeal places of articulation”.</w:t>
-      </w:r>
-    </w:p>
-    <w:p>
-      <w:pPr>
-        <w:pStyle w:val="Textbody"/>
-      </w:pPr>
-      <w:r>
-        <w:t xml:space="preserve">The revised manuscript has been revised to match the amended Research Goal 3. </w:t>
-      </w:r>
-      <w:r>
-        <w:t xml:space="preserve">Within the context of the revised Research Goal </w:t>
-      </w:r>
-      <w:r>
-        <w:t>3,</w:t>
-      </w:r>
-      <w:r>
-        <w:t xml:space="preserve"> Section VII now uses the linear mixed effects model to test both the </w:t>
-      </w:r>
-      <w:r>
+        <w:pStyle w:val="Textbody"/>
+        <w:rPr>
+          <w:b/>
+          <w:bCs/>
+        </w:rPr>
+      </w:pPr>
+      <w:r>
+        <w:rPr>
+          <w:b/>
+          <w:bCs/>
+        </w:rPr>
+        <w:t>p. 18, Fig. 4 Perhaps some additional notes on Fig. 4 would be useful (unless I missed something it is only referred to very briefly in the text). The amount of variance explained (for tongue and lip factors) looks quite low (if we assume that the most realistic number of jaw factor is 1), given that the corpus is very simple. Why are there no data points for e.g. 1, 2, 3 tongue factors and 1 lip factor? Are the results averaged over speakers?</w:t>
+      </w:r>
+    </w:p>
+    <w:p>
+      <w:pPr>
+        <w:pStyle w:val="Textbody"/>
+        <w:rPr>
+          <w:b/>
+          <w:bCs/>
+        </w:rPr>
+      </w:pPr>
+      <w:r>
+        <w:t>If the only variance component the statistical factors reflect is vocal tract movement, then the factor analysis model will not explain 100% of the variance in the data-set. This is because MR imaging and image processing introduce other sources of variance besides the imaged movement.</w:t>
+      </w:r>
+    </w:p>
+    <w:p>
+      <w:pPr>
+        <w:pStyle w:val="Textbody"/>
+        <w:rPr>
+          <w:b/>
+          <w:bCs/>
+        </w:rPr>
+      </w:pPr>
+      <w:r>
+        <w:t>Nevertheless, depending on the parameterization, the percent variance explained is over 90% for the tongue and 80% for the lips. Given that the percent variance explained saturates as more factors are added to the model, adding still more factors to the model would yield diminishing returns. High-numbered factors would likely reflect nonlinguistic sources of variability. Including such factors may even add noise to the articulator synergy biomarker.</w:t>
+      </w:r>
+    </w:p>
+    <w:p>
+      <w:pPr>
+        <w:pStyle w:val="Textbody"/>
+      </w:pPr>
+      <w:r>
+        <w:t>The reason that there are no data-points for 1, 2, 3, 5, and 7 tongue factors and for 1 lip factor is that these were not analyzed. The goal was to evaluate for a wide range of factor analysis parameterizations, not to be exhaustive.</w:t>
+      </w:r>
+    </w:p>
+    <w:p>
+      <w:pPr>
+        <w:pStyle w:val="Textbody"/>
+      </w:pPr>
+      <w:r>
+        <w:t>Yes, results are averaged over speakers. The revised manuscript notes this in the caption.</w:t>
+      </w:r>
+    </w:p>
+    <w:p>
+      <w:pPr>
+        <w:pStyle w:val="Textbody"/>
+        <w:rPr>
+          <w:b/>
+          <w:bCs/>
+        </w:rPr>
+      </w:pPr>
+      <w:r>
+        <w:rPr>
+          <w:b/>
+          <w:bCs/>
+        </w:rPr>
         <w:lastRenderedPageBreak/>
-        <w:t xml:space="preserve">original null hypotheses </w:t>
-      </w:r>
-      <w:r>
-        <w:t>as well as a set of supplementary hypotheses. Whereas the original null hypotheses were that contrasts between the “anterior” and “posterior” levels of the factor “constriction task” were zero, the revised set expands the original null hypotheses to include 10 contrasts consisting of all possible distinct combinations of levels of the factor “constriction task” (see Table II of the revised manuscript for enumeration).</w:t>
-      </w:r>
-      <w:r>
-        <w:t xml:space="preserve"> In addition, a new Section VIII now investigates inter- and intra-participant variability in the effect of factor “constriction task”</w:t>
-      </w:r>
-      <w:r>
-        <w:t xml:space="preserve"> on biomarker values (see below for the </w:t>
-      </w:r>
-      <w:r>
-        <w:t xml:space="preserve">specific </w:t>
-      </w:r>
-      <w:r>
-        <w:t>motivation for Section VIII)</w:t>
-      </w:r>
-      <w:r>
-        <w:t>.</w:t>
-      </w:r>
-      <w:r>
-        <w:t xml:space="preserve"> Revised Research Goal 3 is to </w:t>
-      </w:r>
-      <w:r>
-        <w:t xml:space="preserve">describe what patterns exist in the value of the biomarker for different articulator synergies. </w:t>
-      </w:r>
-    </w:p>
-    <w:p>
-      <w:pPr>
-        <w:pStyle w:val="Textbody"/>
-      </w:pPr>
-      <w:r>
-        <w:t>Given the advances made in achieving Research Goals (</w:t>
-      </w:r>
-      <w:proofErr w:type="spellStart"/>
-      <w:r>
-        <w:t>i</w:t>
-      </w:r>
-      <w:proofErr w:type="spellEnd"/>
-      <w:r>
-        <w:t>) and (ii) (cf. lines 60-64), the authors believe that the exploratory study of the articulator synergy biomarker that Sections VII and VIII provide is a reasonable next step towards confirmatory hypothesis testing with the articulator synergy biomarker. The patterns uncovered in Sections VII and VIII provide an indication of the size and direction of effects that will guide the design of experiments motivated by theory</w:t>
-      </w:r>
-      <w:r>
-        <w:t xml:space="preserve">-driven </w:t>
-      </w:r>
-      <w:r>
-        <w:t>confirmatory hypothesis testing.</w:t>
-      </w:r>
-    </w:p>
-    <w:p>
-      <w:pPr>
-        <w:pStyle w:val="Textbody"/>
-        <w:rPr>
-          <w:b/>
-          <w:bCs/>
-        </w:rPr>
-      </w:pPr>
-      <w:r>
-        <w:rPr>
-          <w:b/>
-          <w:bCs/>
-        </w:rPr>
-        <w:t>This is related to the Response to Point 1. No attempt seems to have been made to reflect this in the text. However, the results actually provide a good argument against a simple "distance from the condyle explanation", namely that jaw contribution does not simply increase from velar to alveolar to labial. It would have been easier to bring this out if the hypothesis had not been phrased with the, in my opinion, rather artificial division into anterior and posterior.</w:t>
-      </w:r>
-    </w:p>
-    <w:p>
-      <w:pPr>
-        <w:pStyle w:val="Textbody"/>
-      </w:pPr>
-      <w:r>
-        <w:t>Reviewer 3 entertains the possibility that differences in the jaw’s contribution to an articulator synergy may be explainable in terms of distance of the synergy’s place of articulation from the condyle. We view this as an interesting possibility. As Reviewer 3 points out, the results of the present study may suggest that distance between the place of articulation and the condyle does not explain inter-articulator coordination in synergies.</w:t>
-      </w:r>
-    </w:p>
-    <w:p>
-      <w:pPr>
-        <w:pStyle w:val="Textbody"/>
-      </w:pPr>
-      <w:r>
-        <w:t>Our study focusses on dynamic imaging of the midsagittal plane, not on anatomical imaging of lateral structures such as the condyle. As the study does not include morphological measurements from anatomical MR images, the manuscript does attempt to explain differences in articulator synergies in terms of the distance between the place of articulation and the condyle. Instead, the study attempts to explain differences in articulator synergies in terms of the place of articulation along the anterior-posterior axis, which is visible in the MRI scan plane.</w:t>
-      </w:r>
-    </w:p>
-    <w:p>
-      <w:pPr>
-        <w:pStyle w:val="Textbody"/>
-      </w:pPr>
-      <w:r>
-        <w:t xml:space="preserve">We acknowledge that we used only the results of prior studies to motivate </w:t>
-      </w:r>
-      <w:r>
-        <w:t>Research Goal 3</w:t>
-      </w:r>
-      <w:r>
-        <w:t xml:space="preserve">. </w:t>
-      </w:r>
-      <w:r>
-        <w:t>The first paragraph of Section I of the</w:t>
-      </w:r>
-      <w:r>
-        <w:t xml:space="preserve"> </w:t>
-      </w:r>
-      <w:r>
-        <w:t xml:space="preserve">revised </w:t>
-      </w:r>
-      <w:r>
-        <w:t>manuscript motivate</w:t>
-      </w:r>
-      <w:r>
-        <w:t>s</w:t>
-      </w:r>
-      <w:r>
-        <w:t xml:space="preserve"> the </w:t>
-      </w:r>
-      <w:r>
-        <w:t xml:space="preserve">revised, exploratory Research Goal 3 </w:t>
-      </w:r>
-      <w:r>
-        <w:t xml:space="preserve">in theoretical </w:t>
-      </w:r>
-      <w:r>
-        <w:t>terms.</w:t>
-      </w:r>
-    </w:p>
-    <w:p>
-      <w:pPr>
-        <w:pStyle w:val="Textbody"/>
-        <w:rPr>
-          <w:b/>
-          <w:bCs/>
-        </w:rPr>
-      </w:pPr>
-      <w:r>
-        <w:rPr>
-          <w:b/>
-          <w:bCs/>
-        </w:rPr>
-        <w:t>This is also related to the Response to Point 3 (possible confound in the design). I think the authors are letting themselves off too lightly by just briefly mentioning this in the conclusion as a direction for future work. I think the issue is serious enough that it should at least be "upgraded" to being dealt with in the discussion.</w:t>
-      </w:r>
-      <w:r>
-        <w:rPr>
-          <w:b/>
-          <w:bCs/>
-        </w:rPr>
-        <w:t xml:space="preserve"> </w:t>
-      </w:r>
-      <w:r>
-        <w:rPr>
-          <w:b/>
-          <w:bCs/>
-        </w:rPr>
-        <w:t xml:space="preserve">Overall, I would have been much happier with the paper if it had just </w:t>
-      </w:r>
-      <w:r>
-        <w:rPr>
-          <w:b/>
-          <w:bCs/>
-        </w:rPr>
-        <w:lastRenderedPageBreak/>
-        <w:t>confined itself to a comparison of /p, t, k/. I don't see what useful conclusions can be drawn from any comparison of these consonants with a constriction for the vowel /a/. Could not any differences found also be due to the fact that synergies may differ for consonantal versus vocalic gestures?</w:t>
-      </w:r>
-    </w:p>
-    <w:p>
-      <w:pPr>
-        <w:pStyle w:val="Textbody"/>
-      </w:pPr>
-      <w:r>
-        <w:t>Sources of variance other than place of articulation influence variability in the biomarker value by level of the factor referred to as “place of articulation” in the original manuscript. For instance, manner of articulation and the consonant-vowel distinction influence variability between levels “bilabial/coronal/velar place” and “palatal/pharyngeal place”. In order to reflect this fact, the revised manuscript amends the name of the factor “place of articulation” to “constriction task” and refers to levels of the factor “constriction task” as “bilabial stop”, “coronal stop”, “palatal approximation”, “velar stop”, and “pharyngeal approximation”. The amended factor name is careful not to suggest that only place of articulation varies between its levels, and the amended names for the levels of the factor indicate both place and manner of articulation.</w:t>
-      </w:r>
-    </w:p>
-    <w:p>
-      <w:pPr>
-        <w:pStyle w:val="Textbody"/>
-      </w:pPr>
-      <w:r>
-        <w:t>In addition to clarifying the nature of the factor “constriction task”, the</w:t>
-      </w:r>
-      <w:r>
-        <w:t xml:space="preserve"> revised manuscript upgrades the issue </w:t>
-      </w:r>
-      <w:r>
-        <w:t xml:space="preserve">of having a possible confound in the design </w:t>
-      </w:r>
-      <w:r>
-        <w:t xml:space="preserve">to the discussion. The relevant part of Section X is moved to a new </w:t>
-      </w:r>
-      <w:r>
-        <w:t>paragraph in</w:t>
-      </w:r>
-      <w:r>
-        <w:t xml:space="preserve"> Section IX.</w:t>
-      </w:r>
-      <w:r>
-        <w:t>A</w:t>
-      </w:r>
-      <w:r>
-        <w:t>.</w:t>
-      </w:r>
-      <w:r>
-        <w:t xml:space="preserve"> </w:t>
-      </w:r>
-      <w:r>
-        <w:t>This text</w:t>
-      </w:r>
-      <w:r>
-        <w:t xml:space="preserve"> addresses Reviewer 3’s </w:t>
-      </w:r>
-      <w:r>
-        <w:t>concern</w:t>
-      </w:r>
-      <w:r>
-        <w:t xml:space="preserve"> that tasks can be distinguished not only by place of articulation, but also by active articulator (</w:t>
-      </w:r>
-      <w:r>
-        <w:t xml:space="preserve">i.e., </w:t>
-      </w:r>
-      <w:r>
-        <w:t>lips</w:t>
-      </w:r>
-      <w:r>
-        <w:t xml:space="preserve">, </w:t>
-      </w:r>
-      <w:r>
-        <w:t>tongue</w:t>
-      </w:r>
-      <w:r>
-        <w:t xml:space="preserve"> </w:t>
-      </w:r>
-      <w:r>
-        <w:t>tip</w:t>
-      </w:r>
-      <w:r>
-        <w:t xml:space="preserve">, </w:t>
-      </w:r>
-      <w:r>
-        <w:t>tongue</w:t>
-      </w:r>
-      <w:r>
-        <w:t xml:space="preserve"> </w:t>
-      </w:r>
-      <w:r>
-        <w:t>dorsum</w:t>
-      </w:r>
-      <w:r>
-        <w:t xml:space="preserve">, tongue </w:t>
-      </w:r>
-      <w:r>
-        <w:t>root) and manner of articulation (e.g., stop, approximation).</w:t>
-      </w:r>
-    </w:p>
-    <w:p>
-      <w:pPr>
-        <w:pStyle w:val="Heading2"/>
-      </w:pPr>
-      <w:r>
-        <w:t>Minor Points</w:t>
-      </w:r>
-    </w:p>
-    <w:p>
-      <w:pPr>
-        <w:pStyle w:val="Textbody"/>
-        <w:rPr>
-          <w:b/>
-          <w:bCs/>
-        </w:rPr>
-      </w:pPr>
-      <w:r>
-        <w:rPr>
-          <w:b/>
-          <w:bCs/>
-        </w:rPr>
-        <w:t>Are "alveolar" and "coronal" to be taken as synonymous in the abstract? If so, maybe just use one of the two terms.</w:t>
-      </w:r>
-    </w:p>
-    <w:p>
-      <w:pPr>
-        <w:pStyle w:val="Textbody"/>
-      </w:pPr>
-      <w:r>
-        <w:t>The revised manuscript replaces “alveolar” with “coronal” throughout.</w:t>
-      </w:r>
-    </w:p>
-    <w:p>
-      <w:pPr>
-        <w:pStyle w:val="Textbody"/>
-        <w:rPr>
-          <w:b/>
-          <w:bCs/>
-        </w:rPr>
-      </w:pPr>
-      <w:r>
-        <w:rPr>
-          <w:b/>
-          <w:bCs/>
-        </w:rPr>
-        <w:t xml:space="preserve">p. 5 l. 77-79 Insert "of" in "precision articulator". Also "evaluate the precision </w:t>
-      </w:r>
-      <w:proofErr w:type="gramStart"/>
-      <w:r>
-        <w:rPr>
-          <w:b/>
-          <w:bCs/>
-        </w:rPr>
-        <w:t>.....</w:t>
-      </w:r>
-      <w:proofErr w:type="gramEnd"/>
-      <w:r>
-        <w:rPr>
-          <w:b/>
-          <w:bCs/>
-        </w:rPr>
-        <w:t xml:space="preserve"> with respect to .... precision" sounds strange.</w:t>
-      </w:r>
-    </w:p>
-    <w:p>
-      <w:pPr>
-        <w:pStyle w:val="Textbody"/>
-      </w:pPr>
-      <w:r>
-        <w:t>The revised manuscript removes the first occurrence of “precision” from the sentence.</w:t>
-      </w:r>
-    </w:p>
-    <w:p>
-      <w:pPr>
-        <w:pStyle w:val="Textbody"/>
-        <w:rPr>
-          <w:b/>
-          <w:bCs/>
-        </w:rPr>
-      </w:pPr>
-      <w:r>
-        <w:rPr>
-          <w:b/>
-          <w:bCs/>
-        </w:rPr>
-        <w:t>p. 6 Please provide information about whether elicitation of the speech items was randomized. If not randomized this could result in a further confound in the design, i.e. synergies could also be affected by position in the list of words.</w:t>
-      </w:r>
-    </w:p>
-    <w:p>
-      <w:pPr>
-        <w:pStyle w:val="Textbody"/>
-      </w:pPr>
-      <w:r>
-        <w:t>The order of the speech items was not randomized. It was a fixed list. The revised manuscript improves this information in Section II.A.</w:t>
-      </w:r>
-    </w:p>
-    <w:p>
-      <w:pPr>
-        <w:pStyle w:val="Textbody"/>
-        <w:rPr>
-          <w:b/>
-          <w:bCs/>
-        </w:rPr>
-      </w:pPr>
-      <w:r>
-        <w:rPr>
-          <w:b/>
-          <w:bCs/>
-        </w:rPr>
-        <w:t xml:space="preserve">p. 7 It only emerges somewhat indirectly that [a] is to be used to provide the material for the pharyngeal place of articulation. </w:t>
-      </w:r>
-      <w:proofErr w:type="gramStart"/>
-      <w:r>
-        <w:rPr>
-          <w:b/>
-          <w:bCs/>
-        </w:rPr>
-        <w:t>Also</w:t>
-      </w:r>
-      <w:proofErr w:type="gramEnd"/>
-      <w:r>
-        <w:rPr>
-          <w:b/>
-          <w:bCs/>
-        </w:rPr>
-        <w:t xml:space="preserve"> it didn't become clear to me whether V1 or V2 (or both) was used.</w:t>
-      </w:r>
-    </w:p>
-    <w:p>
-      <w:pPr>
-        <w:pStyle w:val="Textbody"/>
-      </w:pPr>
-      <w:r>
-        <w:t>The revised manuscript provides this information in the second paragraph of Section II.A.</w:t>
-      </w:r>
-    </w:p>
-    <w:p>
-      <w:pPr>
-        <w:pStyle w:val="Textbody"/>
-        <w:rPr>
-          <w:b/>
-          <w:bCs/>
-        </w:rPr>
-      </w:pPr>
-      <w:proofErr w:type="gramStart"/>
-      <w:r>
-        <w:rPr>
-          <w:b/>
-          <w:bCs/>
-        </w:rPr>
-        <w:lastRenderedPageBreak/>
-        <w:t>Also</w:t>
-      </w:r>
-      <w:proofErr w:type="gramEnd"/>
-      <w:r>
-        <w:rPr>
-          <w:b/>
-          <w:bCs/>
-        </w:rPr>
-        <w:t xml:space="preserve"> it should be made clear what is meant by the transcription symbol [a]. Did subjects really produce cardinal vowel 4? For an investigation of pharyngeal </w:t>
-      </w:r>
-      <w:proofErr w:type="gramStart"/>
-      <w:r>
-        <w:rPr>
-          <w:b/>
-          <w:bCs/>
-        </w:rPr>
-        <w:t>place</w:t>
-      </w:r>
-      <w:proofErr w:type="gramEnd"/>
-      <w:r>
-        <w:rPr>
-          <w:b/>
-          <w:bCs/>
-        </w:rPr>
-        <w:t xml:space="preserve"> a vowel near cardinal vowel 5 would probably be better.</w:t>
-      </w:r>
-    </w:p>
-    <w:p>
-      <w:pPr>
-        <w:pStyle w:val="Textbody"/>
-      </w:pPr>
-      <w:r>
-        <w:t>Although the study did not evaluate whether the speakers of American English recruited for the study produced the low front unrounded vowel [a] or the low back unrounded vowel [ɑ], these sounds are not generally distinguished in American English. In the original manuscript, the IPA symbol [a] was chosen to provide a phonetic transcription for the sound produced by participants reading the text “</w:t>
-      </w:r>
-      <w:proofErr w:type="spellStart"/>
-      <w:r>
-        <w:t>apa</w:t>
-      </w:r>
-      <w:proofErr w:type="spellEnd"/>
-      <w:r>
-        <w:t>”, “</w:t>
-      </w:r>
-      <w:proofErr w:type="spellStart"/>
-      <w:r>
-        <w:t>ata</w:t>
-      </w:r>
-      <w:proofErr w:type="spellEnd"/>
-      <w:r>
-        <w:t>”, “aka”, and “</w:t>
-      </w:r>
-      <w:proofErr w:type="spellStart"/>
-      <w:r>
-        <w:t>aia</w:t>
-      </w:r>
-      <w:proofErr w:type="spellEnd"/>
-      <w:r>
-        <w:t xml:space="preserve">”. As you suggest, the IPA symbol [ɑ] may be more characteristic. (Supporting evidence that this is the convention may also come from the fact that ARPA transcribes IPA symbol [ɑ] as </w:t>
-      </w:r>
-      <w:proofErr w:type="gramStart"/>
-      <w:r>
-        <w:t>AA, but</w:t>
-      </w:r>
-      <w:proofErr w:type="gramEnd"/>
-      <w:r>
-        <w:t xml:space="preserve"> has no ARPABET equivalent for [a].) In order to minimize confusion, the revised manuscript switches the symbol [a] for the low front unrounded vowel to the symbol [ɑ] for the low back unrounded </w:t>
-      </w:r>
-      <w:proofErr w:type="gramStart"/>
-      <w:r>
-        <w:t>vowel, but</w:t>
-      </w:r>
-      <w:proofErr w:type="gramEnd"/>
-      <w:r>
-        <w:t xml:space="preserve"> notes that the speakers varied in exactly how the vowel was produced (see Section II.A.).</w:t>
-      </w:r>
-    </w:p>
-    <w:p>
-      <w:pPr>
-        <w:pStyle w:val="Textbody"/>
-        <w:rPr>
-          <w:b/>
-          <w:bCs/>
-        </w:rPr>
-      </w:pPr>
-      <w:r>
-        <w:rPr>
-          <w:b/>
-          <w:bCs/>
-        </w:rPr>
-        <w:t>p. 8, Fig.</w:t>
-      </w:r>
-      <w:proofErr w:type="gramStart"/>
-      <w:r>
-        <w:rPr>
-          <w:b/>
-          <w:bCs/>
-        </w:rPr>
-        <w:t>1 .</w:t>
-      </w:r>
-      <w:proofErr w:type="gramEnd"/>
-      <w:r>
-        <w:rPr>
-          <w:b/>
-          <w:bCs/>
-        </w:rPr>
-        <w:t xml:space="preserve"> Is [</w:t>
-      </w:r>
-      <w:proofErr w:type="spellStart"/>
-      <w:r>
-        <w:rPr>
-          <w:b/>
-          <w:bCs/>
-        </w:rPr>
-        <w:t>i</w:t>
-      </w:r>
-      <w:proofErr w:type="spellEnd"/>
-      <w:r>
-        <w:rPr>
-          <w:b/>
-          <w:bCs/>
-        </w:rPr>
-        <w:t>] used as the template for [j]? If so, where did it come from?</w:t>
-      </w:r>
-    </w:p>
-    <w:p>
-      <w:pPr>
-        <w:pStyle w:val="Textbody"/>
-      </w:pPr>
-      <w:r>
-        <w:t>The original manuscript inconsistently used the symbols [</w:t>
-      </w:r>
-      <w:proofErr w:type="spellStart"/>
-      <w:r>
-        <w:t>i</w:t>
-      </w:r>
-      <w:proofErr w:type="spellEnd"/>
-      <w:r>
-        <w:t>] and [j]. Speakers were instructed to produce [</w:t>
-      </w:r>
-      <w:proofErr w:type="spellStart"/>
-      <w:r>
-        <w:t>i</w:t>
-      </w:r>
-      <w:proofErr w:type="spellEnd"/>
-      <w:r>
-        <w:t>]. However, speakers varied between [</w:t>
-      </w:r>
-      <w:proofErr w:type="spellStart"/>
-      <w:r>
-        <w:t>i</w:t>
-      </w:r>
-      <w:proofErr w:type="spellEnd"/>
-      <w:r>
-        <w:t>] and [j] in producing the sound. The revised manuscript uses the vowel symbol [</w:t>
-      </w:r>
-      <w:proofErr w:type="spellStart"/>
-      <w:r>
-        <w:t>i</w:t>
-      </w:r>
-      <w:proofErr w:type="spellEnd"/>
-      <w:r>
-        <w:t>] rather than the glide symbol [j</w:t>
-      </w:r>
-      <w:proofErr w:type="gramStart"/>
-      <w:r>
-        <w:t>], but</w:t>
-      </w:r>
-      <w:proofErr w:type="gramEnd"/>
-      <w:r>
-        <w:t xml:space="preserve"> notes that the speakers varied in exactly how the sound was produced (see Section II.A.). Given this clarification, it should be clear that the [</w:t>
-      </w:r>
-      <w:proofErr w:type="spellStart"/>
-      <w:r>
-        <w:t>i</w:t>
-      </w:r>
-      <w:proofErr w:type="spellEnd"/>
-      <w:r>
-        <w:t>] template comes from the utterance [</w:t>
-      </w:r>
-      <w:proofErr w:type="spellStart"/>
-      <w:r>
-        <w:t>aia</w:t>
-      </w:r>
-      <w:proofErr w:type="spellEnd"/>
-      <w:r>
-        <w:t>].</w:t>
-      </w:r>
-    </w:p>
-    <w:p>
-      <w:pPr>
-        <w:pStyle w:val="Textbody"/>
-        <w:rPr>
-          <w:b/>
-          <w:bCs/>
-        </w:rPr>
-      </w:pPr>
-      <w:r>
-        <w:rPr>
-          <w:b/>
-          <w:bCs/>
-        </w:rPr>
-        <w:t>p. 11. Is consideration of the velum necessary here? Even if part of the overall approach, could it be left out to streamline the presentation somewhat?</w:t>
-      </w:r>
-    </w:p>
-    <w:p>
-      <w:pPr>
-        <w:pStyle w:val="Textbody"/>
-      </w:pPr>
-      <w:r>
-        <w:t>The revised manuscript omits the velum to streamline the presentation.</w:t>
-      </w:r>
-    </w:p>
-    <w:p>
-      <w:pPr>
-        <w:pStyle w:val="Textbody"/>
-        <w:rPr>
-          <w:b/>
-          <w:bCs/>
-        </w:rPr>
-      </w:pPr>
-      <w:r>
-        <w:rPr>
-          <w:b/>
-          <w:bCs/>
-        </w:rPr>
-        <w:t>p. 18, Fig. 4 Perhaps some additional notes on Fig. 4 would be useful (unless I missed something it is only referred to very briefly in the text). The amount of variance explained (for tongue and lip factors) looks quite low (if we assume that the most realistic number of jaw factor is 1), given that the corpus is very simple. Why are there no data points for e.g. 1, 2, 3 tongue factors and 1 lip factor? Are the results averaged over speakers?</w:t>
-      </w:r>
-    </w:p>
-    <w:p>
-      <w:pPr>
-        <w:pStyle w:val="Textbody"/>
-        <w:rPr>
-          <w:b/>
-          <w:bCs/>
-        </w:rPr>
-      </w:pPr>
-      <w:r>
-        <w:t>If the only variance component the statistical factors reflect is vocal tract movement, then the factor analysis model will not explain 100% of the variance in the data-set. This is because MR imaging and image processing introduce other sources of variance besides the imaged movement.</w:t>
-      </w:r>
-    </w:p>
-    <w:p>
-      <w:pPr>
-        <w:pStyle w:val="Textbody"/>
-        <w:rPr>
-          <w:b/>
-          <w:bCs/>
-        </w:rPr>
-      </w:pPr>
-      <w:r>
-        <w:t>Nevertheless, depending on the parameterization, the percent variance explained is over 90% for the tongue and 80% for the lips. Given that the percent variance explained saturates as more factors are added to the model, adding still more factors to the model would yield diminishing returns. High-numbered factors would likely reflect nonlinguistic sources of variability. Including such factors may even add noise to the articulator synergy biomarker.</w:t>
-      </w:r>
-    </w:p>
-    <w:p>
-      <w:pPr>
-        <w:pStyle w:val="Textbody"/>
-      </w:pPr>
-      <w:r>
-        <w:lastRenderedPageBreak/>
-        <w:t>The reason that there are no data-points for 1, 2, 3, 5, and 7 tongue factors and for 1 lip factor is that these were not analyzed. The goal was to evaluate for a wide range of factor analysis parameterizations, not to be exhaustive.</w:t>
-      </w:r>
-    </w:p>
-    <w:p>
-      <w:pPr>
-        <w:pStyle w:val="Textbody"/>
-      </w:pPr>
-      <w:r>
-        <w:t>Yes, results are averaged over speakers. The revised manuscript notes this in the caption.</w:t>
-      </w:r>
-    </w:p>
-    <w:p>
-      <w:pPr>
-        <w:pStyle w:val="Textbody"/>
-        <w:rPr>
-          <w:b/>
-          <w:bCs/>
-        </w:rPr>
-      </w:pPr>
-      <w:r>
-        <w:rPr>
-          <w:b/>
-          <w:bCs/>
-        </w:rPr>
         <w:t>p. 22, Fig. 5. Maybe consider using either the same y-axis scaling for each of groups (a) and (b</w:t>
       </w:r>
       <w:proofErr w:type="gramStart"/>

</xml_diff>

<commit_message>
proof-reading, alveolar-->coronal in figures, summary figure, table of results to SuppPub2
</commit_message>
<xml_diff>
--- a/paper/response_to_reviewers_02.docx
+++ b/paper/response_to_reviewers_02.docx
@@ -31,7 +31,25 @@
         <w:pStyle w:val="Textbody"/>
       </w:pPr>
       <w:r>
-        <w:t>This comment was received in the first round of reviews. In the first review, Reviewer 2 writes, “In lines 52-53, the authors state that “direct kinematics relates the position and shape of articulators to the corresponding degree of constriction”. This definition clearly indicates that these maps are not kinematic, i.e. not related to time, but only represent relations between two partial representations of the geometry of articulators (articulator contours and construction areas). This expression is thus very confusing and should be avoided. Similarly, the authors state that “differential kinematics relates small increments of articulator movement to the resulting changes in the constriction degrees”. Here too, time is not involved either, which is also confusing.”</w:t>
+        <w:t>This comment was received in the first round of reviews. In the first review, Reviewer 2 writes</w:t>
+      </w:r>
+      <w:r>
+        <w:t xml:space="preserve"> the following:</w:t>
+      </w:r>
+    </w:p>
+    <w:p>
+      <w:pPr>
+        <w:pStyle w:val="Textbody"/>
+        <w:ind w:left="709"/>
+        <w:rPr>
+          <w:i/>
+        </w:rPr>
+      </w:pPr>
+      <w:r>
+        <w:rPr>
+          <w:i/>
+        </w:rPr>
+        <w:t>In lines 52-53, the authors state that “direct kinematics relates the position and shape of articulators to the corresponding degree of constriction”. This definition clearly indicates that these maps are not kinematic, i.e. not related to time, but only represent relations between two partial representations of the geometry of articulators (articulator contours and construction areas). This expression is thus very confusing and should be avoided. Similarly, the authors state that “differential kinematics relates small increments of articulator movement to the resulting changes in the constriction degrees”. Here too, time is not involved either, which is also confusing.</w:t>
       </w:r>
     </w:p>
     <w:p>
@@ -208,6 +226,7 @@
         <w:rPr>
           <w:i/>
         </w:rPr>
+        <w:lastRenderedPageBreak/>
         <w:t>The kinematic maps were then defined for motor control of the vocal tract in speech production in the first application of Task Dynamics to speech product</w:t>
       </w:r>
       <w:r>
@@ -220,14 +239,7 @@
         <w:rPr>
           <w:i/>
         </w:rPr>
-        <w:t xml:space="preserve">on (Saltzman &amp; Munhall, 1989; see </w:t>
-      </w:r>
-      <w:r>
-        <w:rPr>
-          <w:i/>
-        </w:rPr>
-        <w:lastRenderedPageBreak/>
-        <w:t>in particular Appendix 2, which defines the “direct kinematic relationships” between articulator parameters and controlled “tract variable” parameters)</w:t>
+        <w:t>on (Saltzman &amp; Munhall, 1989; see in particular Appendix 2, which defines the “direct kinematic relationships” between articulator parameters and controlled “tract variable” parameters)</w:t>
       </w:r>
     </w:p>
     <w:p>
@@ -579,7 +591,19 @@
         <w:t xml:space="preserve">3 </w:t>
       </w:r>
       <w:r>
-        <w:t xml:space="preserve">of the present study (cf. lines 60-64) to be “to use the articulator synergy biomarker to test the task-dependence of articulator synergies by determining whether the relative contribution of the jaw, tongue, and lips differs by constriction task”. This goal </w:t>
+        <w:t>of the present study (cf. lines 6</w:t>
+      </w:r>
+      <w:r>
+        <w:t>4</w:t>
+      </w:r>
+      <w:r>
+        <w:t>-6</w:t>
+      </w:r>
+      <w:r>
+        <w:t>8</w:t>
+      </w:r>
+      <w:r>
+        <w:t xml:space="preserve">) to be “to use the articulator synergy biomarker to test the task-dependence of articulator synergies by determining whether the relative contribution of the jaw, tongue, and lips differs by constriction task”. This goal </w:t>
       </w:r>
       <w:r>
         <w:t xml:space="preserve">is more exploratory than </w:t>
@@ -621,13 +645,31 @@
       </w:r>
       <w:r>
         <w:lastRenderedPageBreak/>
-        <w:t xml:space="preserve">were that contrasts between the “anterior” </w:t>
+        <w:t xml:space="preserve">were that contrasts between the </w:t>
+      </w:r>
+      <w:r>
+        <w:t xml:space="preserve">bilabial closure, coronal closure, and palatal approximation </w:t>
       </w:r>
       <w:r>
         <w:t xml:space="preserve">levels </w:t>
       </w:r>
       <w:r>
-        <w:t>and “posterior” levels of the factor “constriction task” were zero, the revised set expands the original null hypotheses to include 10 contrasts consisting of all possible distinct combinations of levels of the factor “constriction task” (see Table II of the revised manuscript for enumeration).</w:t>
+        <w:t xml:space="preserve">(i.e., “anterior” levels) </w:t>
+      </w:r>
+      <w:r>
+        <w:t xml:space="preserve">and </w:t>
+      </w:r>
+      <w:r>
+        <w:t xml:space="preserve">velar closure and pharyngeal approximation levels (i.e., </w:t>
+      </w:r>
+      <w:r>
+        <w:t>“posterior” levels</w:t>
+      </w:r>
+      <w:r>
+        <w:t xml:space="preserve">) </w:t>
+      </w:r>
+      <w:r>
+        <w:t>of the factor “constriction task” were zero, the revised set expands the original null hypotheses to include 10 contrasts consisting of all possible distinct combinations of levels of the factor “constriction task” (see Table II of the revised manuscript for enumeration).</w:t>
       </w:r>
       <w:r>
         <w:t xml:space="preserve"> </w:t>
@@ -661,7 +703,13 @@
       </w:r>
       <w:proofErr w:type="spellEnd"/>
       <w:r>
-        <w:t>) and (ii) (cf. lines 60-64), the authors believe that the exploratory study of the articulator synergy biomarker that Sections VII and VIII provide is a reasonable next step towards confirmatory hypothesis testing with the articulator synergy biomarker. The patterns uncovered in Sections VII and VIII provide an indication of the size and direction of effects that will guide the design of experiments motivated by theory</w:t>
+        <w:t xml:space="preserve">) and (ii) (cf. lines </w:t>
+      </w:r>
+      <w:r>
+        <w:t>64-68</w:t>
+      </w:r>
+      <w:r>
+        <w:t>), the authors believe that the exploratory study of the articulator synergy biomarker that Sections VII and VIII provide is a reasonable next step towards confirmatory hypothesis testing with the articulator synergy biomarker. The patterns uncovered in Sections VII and VIII provide an indication of the size and direction of effects that will guide the design of experiments motivated by theory</w:t>
       </w:r>
       <w:r>
         <w:t xml:space="preserve">-driven </w:t>
@@ -691,15 +739,27 @@
         <w:pStyle w:val="Textbody"/>
       </w:pPr>
       <w:r>
-        <w:t>Reviewer 3 entertains the possibility that differences in the jaw’s contribution to an articulator synergy may be explainable in terms of distance of the synergy’s place of articulation from the condyle. We view this as an interesting possibility. As Reviewer 3 points out, the results of the present study may suggest that distance between the place of articulation and the condyle does not explain inter-articulator coordination in synergies.</w:t>
-      </w:r>
-    </w:p>
-    <w:p>
-      <w:pPr>
-        <w:pStyle w:val="Textbody"/>
-      </w:pPr>
-      <w:r>
-        <w:t>Our study focusses on dynamic imaging of the midsagittal plane, not on anatomical imaging of lateral structures such as the condyle. As the study does not include morphological measurements from anatomical MR images, the manuscript does attempt to explain differences in articulator synergies in terms of the distance between the place of articulation and the condyle. Instead, the study attempts to explain differences in articulator synergies in terms of the place of articulation along the anterior-posterior axis, which is visible in the</w:t>
+        <w:t xml:space="preserve">Reviewer 3 entertains the possibility that differences in the jaw’s contribution to an articulator synergy may be explainable in terms of distance of the synergy’s place of articulation from the condyle. We view this as an interesting possibility. </w:t>
+      </w:r>
+      <w:r>
+        <w:t>Of course, a</w:t>
+      </w:r>
+      <w:r>
+        <w:t>s Reviewer 3 points out, the results of the present study may suggest that distance between the place of articulation and the condyle does not explain inter-articulator coordination in synergies.</w:t>
+      </w:r>
+    </w:p>
+    <w:p>
+      <w:pPr>
+        <w:pStyle w:val="Textbody"/>
+      </w:pPr>
+      <w:r>
+        <w:t xml:space="preserve">Our study focusses on dynamic imaging of the midsagittal plane, not on anatomical imaging of lateral structures such as the condyle. As the study does not include morphological measurements from anatomical MR images, the manuscript does attempt to explain differences in articulator synergies in terms of the distance between the place of articulation and the condyle. Instead, the study </w:t>
+      </w:r>
+      <w:r>
+        <w:t>describes</w:t>
+      </w:r>
+      <w:r>
+        <w:t xml:space="preserve"> differences in articulator synergies in terms of the place of articulation along the anterior-posterior axis, which is visible in the</w:t>
       </w:r>
       <w:r>
         <w:t xml:space="preserve"> midsagittal</w:t>
@@ -1039,455 +1099,449 @@
       <w:r>
         <w:t xml:space="preserve">”. As you suggest, the IPA symbol [ɑ] may be more characteristic. (Supporting evidence that this is the convention may also come from the fact that ARPA transcribes IPA symbol [ɑ] as </w:t>
       </w:r>
+      <w:r>
+        <w:t>AA but</w:t>
+      </w:r>
+      <w:r>
+        <w:t xml:space="preserve"> has no ARPABET equivalent for [a].) In order to minimize confusion, the revised manuscript switches the symbol [a] for the low front unrounded vowel to the symbol [ɑ] for the low back unrounded </w:t>
+      </w:r>
+      <w:r>
+        <w:t>vowel but</w:t>
+      </w:r>
+      <w:r>
+        <w:t xml:space="preserve"> notes that the speakers varied in exactly how the vowel was produced (see Section II.A.).</w:t>
+      </w:r>
+    </w:p>
+    <w:p>
+      <w:pPr>
+        <w:pStyle w:val="Textbody"/>
+        <w:rPr>
+          <w:b/>
+          <w:bCs/>
+        </w:rPr>
+      </w:pPr>
+      <w:r>
+        <w:rPr>
+          <w:b/>
+          <w:bCs/>
+        </w:rPr>
+        <w:t>p. 8, Fig.</w:t>
+      </w:r>
       <w:proofErr w:type="gramStart"/>
       <w:r>
-        <w:t>AA, but</w:t>
+        <w:rPr>
+          <w:b/>
+          <w:bCs/>
+        </w:rPr>
+        <w:t>1 .</w:t>
       </w:r>
       <w:proofErr w:type="gramEnd"/>
       <w:r>
-        <w:t xml:space="preserve"> has no ARPABET equivalent for [a].) In order to minimize confusion, the revised manuscript switches the symbol [a] for the low front unrounded vowel to the symbol [ɑ] for the low back unrounded </w:t>
+        <w:rPr>
+          <w:b/>
+          <w:bCs/>
+        </w:rPr>
+        <w:t xml:space="preserve"> Is [</w:t>
+      </w:r>
+      <w:proofErr w:type="spellStart"/>
+      <w:r>
+        <w:rPr>
+          <w:b/>
+          <w:bCs/>
+        </w:rPr>
+        <w:t>i</w:t>
+      </w:r>
+      <w:proofErr w:type="spellEnd"/>
+      <w:r>
+        <w:rPr>
+          <w:b/>
+          <w:bCs/>
+        </w:rPr>
+        <w:t>] used as the template for [j]? If so, where did it come from?</w:t>
+      </w:r>
+    </w:p>
+    <w:p>
+      <w:pPr>
+        <w:pStyle w:val="Textbody"/>
+      </w:pPr>
+      <w:r>
+        <w:t>The original manuscript inconsistently used the symbols [</w:t>
+      </w:r>
+      <w:proofErr w:type="spellStart"/>
+      <w:r>
+        <w:t>i</w:t>
+      </w:r>
+      <w:proofErr w:type="spellEnd"/>
+      <w:r>
+        <w:t>] and [j]. Speakers were instructed to produce [</w:t>
+      </w:r>
+      <w:proofErr w:type="spellStart"/>
+      <w:r>
+        <w:t>i</w:t>
+      </w:r>
+      <w:proofErr w:type="spellEnd"/>
+      <w:r>
+        <w:t>]. However, speakers varied between [</w:t>
+      </w:r>
+      <w:proofErr w:type="spellStart"/>
+      <w:r>
+        <w:t>i</w:t>
+      </w:r>
+      <w:proofErr w:type="spellEnd"/>
+      <w:r>
+        <w:t>] and [j] in producing the sound. The revised manuscript uses the vowel symbol [</w:t>
+      </w:r>
+      <w:proofErr w:type="spellStart"/>
+      <w:r>
+        <w:t>i</w:t>
+      </w:r>
+      <w:proofErr w:type="spellEnd"/>
+      <w:r>
+        <w:t>] rather than the glide symbol [j</w:t>
+      </w:r>
+      <w:r>
+        <w:t>] but</w:t>
+      </w:r>
+      <w:r>
+        <w:t xml:space="preserve"> notes that the speakers varied in exactly how the sound was produced (see Section II.A.). Given this clarification, it should be clear that the [</w:t>
+      </w:r>
+      <w:proofErr w:type="spellStart"/>
+      <w:r>
+        <w:t>i</w:t>
+      </w:r>
+      <w:proofErr w:type="spellEnd"/>
+      <w:r>
+        <w:t>] template comes from the utterance [</w:t>
+      </w:r>
+      <w:proofErr w:type="spellStart"/>
+      <w:r>
+        <w:t>aia</w:t>
+      </w:r>
+      <w:proofErr w:type="spellEnd"/>
+      <w:r>
+        <w:t>].</w:t>
+      </w:r>
+    </w:p>
+    <w:p>
+      <w:pPr>
+        <w:pStyle w:val="Textbody"/>
+        <w:rPr>
+          <w:b/>
+          <w:bCs/>
+        </w:rPr>
+      </w:pPr>
+      <w:r>
+        <w:rPr>
+          <w:b/>
+          <w:bCs/>
+        </w:rPr>
+        <w:t>p. 11. Is consideration of the velum necessary here? Even if part of the overall approach, could it be left out to streamline the presentation somewhat?</w:t>
+      </w:r>
+    </w:p>
+    <w:p>
+      <w:pPr>
+        <w:pStyle w:val="Textbody"/>
+      </w:pPr>
+      <w:r>
+        <w:t xml:space="preserve">The </w:t>
+      </w:r>
+      <w:r>
+        <w:t>velum is an articulator that is used to estimate the forward kinematic map. Omitting it would increase the error of the forward kinematic</w:t>
+      </w:r>
+      <w:r>
+        <w:t xml:space="preserve"> map at the velar place of articulation. For this reason, the revised manuscript does not omit mention of the velum.</w:t>
+      </w:r>
+    </w:p>
+    <w:p>
+      <w:pPr>
+        <w:pStyle w:val="Textbody"/>
+        <w:rPr>
+          <w:b/>
+          <w:bCs/>
+        </w:rPr>
+      </w:pPr>
+      <w:r>
+        <w:rPr>
+          <w:b/>
+          <w:bCs/>
+        </w:rPr>
+        <w:t>p. 18, Fig. 4 Perhaps some additional notes on Fig. 4 would be useful (unless I missed something it is only referred to very briefly in the text). The amount of variance explained (for tongue and lip factors) looks quite low (if we assume that the most realistic number of jaw factor is 1), given that the corpus is very simple. Why are there no data points for e.g. 1, 2, 3 tongue factors and 1 lip factor? Are the results averaged over speakers?</w:t>
+      </w:r>
+    </w:p>
+    <w:p>
+      <w:pPr>
+        <w:pStyle w:val="Textbody"/>
+        <w:rPr>
+          <w:b/>
+          <w:bCs/>
+        </w:rPr>
+      </w:pPr>
+      <w:r>
+        <w:t>If the only variance component the statistical factors reflect is vocal tract movement, then the factor analysis model will not explain 100% of the variance in the data-set. This is because MR imaging and image processing introduce other sources of variance besides the imaged movement.</w:t>
+      </w:r>
+    </w:p>
+    <w:p>
+      <w:pPr>
+        <w:pStyle w:val="Textbody"/>
+        <w:rPr>
+          <w:b/>
+          <w:bCs/>
+        </w:rPr>
+      </w:pPr>
+      <w:r>
+        <w:t>Nevertheless, depending on the parameterization, the percent variance explained is over 90% for the tongue and 80% for the lips. Given that the percent variance explained saturates as more factors are added to the model, adding still more factors to the model would yield diminishing returns. High-numbered factors would likely reflect nonlinguistic sources of variability. Including such factors may even add noise to the articulator synergy biomarker.</w:t>
+      </w:r>
+    </w:p>
+    <w:p>
+      <w:pPr>
+        <w:pStyle w:val="Textbody"/>
+      </w:pPr>
+      <w:r>
+        <w:t>The reason that there are no data-points for 1, 2, 3, 5, and 7 tongue factors and for 1 lip factor is that these were not analyzed. The goal was to evaluate for a wide range of factor analysis parameterizations, not to be exhaustive.</w:t>
+      </w:r>
+    </w:p>
+    <w:p>
+      <w:pPr>
+        <w:pStyle w:val="Textbody"/>
+      </w:pPr>
+      <w:r>
+        <w:t>Yes, results are averaged over speakers. The revised manuscript notes this in the caption.</w:t>
+      </w:r>
+    </w:p>
+    <w:p>
+      <w:pPr>
+        <w:pStyle w:val="Textbody"/>
+        <w:rPr>
+          <w:b/>
+          <w:bCs/>
+        </w:rPr>
+      </w:pPr>
+      <w:r>
+        <w:rPr>
+          <w:b/>
+          <w:bCs/>
+        </w:rPr>
+        <w:lastRenderedPageBreak/>
+        <w:t>p. 22, Fig. 5. Maybe consider using either the same y-axis scaling for each of groups (a) and (b</w:t>
       </w:r>
       <w:proofErr w:type="gramStart"/>
       <w:r>
-        <w:t>vowel, but</w:t>
+        <w:rPr>
+          <w:b/>
+          <w:bCs/>
+        </w:rPr>
+        <w:t>), or</w:t>
       </w:r>
       <w:proofErr w:type="gramEnd"/>
       <w:r>
-        <w:t xml:space="preserve"> notes that the speakers varied in exactly how the vowel was produced (see Section II.A.).</w:t>
-      </w:r>
-    </w:p>
-    <w:p>
-      <w:pPr>
-        <w:pStyle w:val="Textbody"/>
-        <w:rPr>
-          <w:b/>
-          <w:bCs/>
-        </w:rPr>
-      </w:pPr>
-      <w:r>
-        <w:rPr>
-          <w:b/>
-          <w:bCs/>
-        </w:rPr>
-        <w:t>p. 8, Fig.</w:t>
+        <w:rPr>
+          <w:b/>
+          <w:bCs/>
+        </w:rPr>
+        <w:t xml:space="preserve"> adjusting the scaling so that dashed line is at the same location graphically in all axes.</w:t>
+      </w:r>
+    </w:p>
+    <w:p>
+      <w:pPr>
+        <w:pStyle w:val="Textbody"/>
+        <w:rPr>
+          <w:b/>
+          <w:bCs/>
+        </w:rPr>
+      </w:pPr>
+      <w:r>
+        <w:rPr>
+          <w:b/>
+          <w:bCs/>
+        </w:rPr>
+        <w:t>The last phase in the legend ("whenever ....") is not clear, as the dashed line actually seems to be present everywhere.</w:t>
+      </w:r>
+    </w:p>
+    <w:p>
+      <w:pPr>
+        <w:pStyle w:val="Textbody"/>
+      </w:pPr>
+      <w:r>
+        <w:t>The figure in the revised manuscript uses the same y-axis scaling for all plots.</w:t>
+      </w:r>
+    </w:p>
+    <w:p>
+      <w:pPr>
+        <w:pStyle w:val="Textbody"/>
+        <w:rPr>
+          <w:b/>
+          <w:bCs/>
+        </w:rPr>
+      </w:pPr>
+      <w:r>
+        <w:rPr>
+          <w:b/>
+          <w:bCs/>
+        </w:rPr>
+        <w:t>p. 23 Despite the information in Fig. 6, I still find the use of the terms "constriction onset" (and "release offset") somewhat confusing, e.g. I would find something like "onset of movement towards constriction" less ambiguous. Presumably also the second line of the legend of Fig. 6 could read "transition from vowel [a] to glide [j] and back to [a]" for completeness. And I may have missed it, but how was the start and end of movement to/from pharyngeal target defined?</w:t>
+      </w:r>
+    </w:p>
+    <w:p>
+      <w:pPr>
+        <w:pStyle w:val="Textbody"/>
+      </w:pPr>
+      <w:r>
+        <w:t>The revised manuscript adopts the suggested revisions. The figure caption refers to Section II.A. for definitions.</w:t>
+      </w:r>
+    </w:p>
+    <w:p>
+      <w:pPr>
+        <w:pStyle w:val="Textbody"/>
+        <w:rPr>
+          <w:b/>
+          <w:bCs/>
+        </w:rPr>
+      </w:pPr>
+      <w:r>
+        <w:rPr>
+          <w:b/>
+          <w:bCs/>
+        </w:rPr>
+        <w:t xml:space="preserve">p. 26/27 the reference to "open vocal tract posture of the vowel [a]" closely followed by "constriction at the pharyngeal place of </w:t>
+      </w:r>
+      <w:proofErr w:type="spellStart"/>
+      <w:r>
+        <w:rPr>
+          <w:b/>
+          <w:bCs/>
+        </w:rPr>
+        <w:t>articualtion</w:t>
+      </w:r>
+      <w:proofErr w:type="spellEnd"/>
+      <w:r>
+        <w:rPr>
+          <w:b/>
+          <w:bCs/>
+        </w:rPr>
+        <w:t xml:space="preserve"> of the vowel [a]" is confusing.</w:t>
+      </w:r>
+    </w:p>
+    <w:p>
+      <w:pPr>
+        <w:pStyle w:val="Textbody"/>
+      </w:pPr>
+      <w:r>
+        <w:t>The revised manuscript clarifies that the utterance has two [a] sounds (an initial and a final [a]).</w:t>
+      </w:r>
+    </w:p>
+    <w:p>
+      <w:pPr>
+        <w:pStyle w:val="Textbody"/>
+        <w:rPr>
+          <w:b/>
+          <w:bCs/>
+        </w:rPr>
+      </w:pPr>
+      <w:r>
+        <w:rPr>
+          <w:b/>
+          <w:bCs/>
+        </w:rPr>
+        <w:t>p. 27, line 357. Why is [</w:t>
+      </w:r>
+      <w:proofErr w:type="spellStart"/>
+      <w:r>
+        <w:rPr>
+          <w:b/>
+          <w:bCs/>
+        </w:rPr>
+        <w:t>i</w:t>
+      </w:r>
+      <w:proofErr w:type="spellEnd"/>
+      <w:r>
+        <w:rPr>
+          <w:b/>
+          <w:bCs/>
+        </w:rPr>
+        <w:t>] involved?</w:t>
+      </w:r>
+    </w:p>
+    <w:p>
+      <w:pPr>
+        <w:pStyle w:val="Textbody"/>
+      </w:pPr>
+      <w:r>
+        <w:t>The revised manuscript standardizes reference to [</w:t>
+      </w:r>
+      <w:proofErr w:type="spellStart"/>
+      <w:r>
+        <w:t>i</w:t>
+      </w:r>
+      <w:proofErr w:type="spellEnd"/>
+      <w:r>
+        <w:t>] and [j] by using [</w:t>
+      </w:r>
+      <w:proofErr w:type="spellStart"/>
+      <w:r>
+        <w:t>i</w:t>
+      </w:r>
+      <w:proofErr w:type="spellEnd"/>
+      <w:r>
+        <w:t>] throughout and explaining that the speakers varied in exactly how the sound was produced (see Section II.A.).</w:t>
+      </w:r>
+    </w:p>
+    <w:p>
+      <w:pPr>
+        <w:pStyle w:val="Textbody"/>
+        <w:rPr>
+          <w:b/>
+          <w:bCs/>
+        </w:rPr>
+      </w:pPr>
+      <w:r>
+        <w:rPr>
+          <w:b/>
+          <w:bCs/>
+        </w:rPr>
+        <w:t>p. 31 Please recall to the reader what Scan1 and Scan2 refers to.</w:t>
+      </w:r>
+    </w:p>
+    <w:p>
+      <w:pPr>
+        <w:pStyle w:val="Textbody"/>
+      </w:pPr>
+      <w:r>
+        <w:t>The reader is reminded that “Study participants repeated the MRI experiment for a total of two MRI scans.”</w:t>
+      </w:r>
+    </w:p>
+    <w:p>
+      <w:pPr>
+        <w:pStyle w:val="Textbody"/>
+        <w:rPr>
+          <w:b/>
+          <w:bCs/>
+        </w:rPr>
+      </w:pPr>
+      <w:r>
+        <w:rPr>
+          <w:b/>
+          <w:bCs/>
+        </w:rPr>
+        <w:t>p.22 bottom and p.33 bottom. Given the complexity of the analyses, at the end of both these sections some kind of preliminary summary of the main points to be taken away from these sections would be helpful, before moving onto the next section.</w:t>
+      </w:r>
+    </w:p>
+    <w:p>
+      <w:pPr>
+        <w:pStyle w:val="Textbody"/>
+      </w:pPr>
+      <w:r>
+        <w:t xml:space="preserve">We added a short take-away to Section V.B. and expanded </w:t>
       </w:r>
       <w:proofErr w:type="gramStart"/>
       <w:r>
-        <w:rPr>
-          <w:b/>
-          <w:bCs/>
-        </w:rPr>
-        <w:t>1 .</w:t>
+        <w:t>its</w:t>
       </w:r>
       <w:proofErr w:type="gramEnd"/>
       <w:r>
-        <w:rPr>
-          <w:b/>
-          <w:bCs/>
-        </w:rPr>
-        <w:t xml:space="preserve"> Is [</w:t>
-      </w:r>
-      <w:proofErr w:type="spellStart"/>
-      <w:r>
-        <w:rPr>
-          <w:b/>
-          <w:bCs/>
-        </w:rPr>
-        <w:t>i</w:t>
-      </w:r>
-      <w:proofErr w:type="spellEnd"/>
-      <w:r>
-        <w:rPr>
-          <w:b/>
-          <w:bCs/>
-        </w:rPr>
-        <w:t>] used as the template for [j]? If so, where did it come from?</w:t>
-      </w:r>
-    </w:p>
-    <w:p>
-      <w:pPr>
-        <w:pStyle w:val="Textbody"/>
-      </w:pPr>
-      <w:r>
-        <w:t>The original manuscript inconsistently used the symbols [</w:t>
-      </w:r>
-      <w:proofErr w:type="spellStart"/>
-      <w:r>
-        <w:t>i</w:t>
-      </w:r>
-      <w:proofErr w:type="spellEnd"/>
-      <w:r>
-        <w:t>] and [j]. Speakers were instructed to produce [</w:t>
-      </w:r>
-      <w:proofErr w:type="spellStart"/>
-      <w:r>
-        <w:t>i</w:t>
-      </w:r>
-      <w:proofErr w:type="spellEnd"/>
-      <w:r>
-        <w:t>]. However, speakers varied between [</w:t>
-      </w:r>
-      <w:proofErr w:type="spellStart"/>
-      <w:r>
-        <w:t>i</w:t>
-      </w:r>
-      <w:proofErr w:type="spellEnd"/>
-      <w:r>
-        <w:t>] and [j] in producing the sound. The revised manuscript uses the vowel symbol [</w:t>
-      </w:r>
-      <w:proofErr w:type="spellStart"/>
-      <w:r>
-        <w:t>i</w:t>
-      </w:r>
-      <w:proofErr w:type="spellEnd"/>
-      <w:r>
-        <w:t>] rather than the glide symbol [j</w:t>
-      </w:r>
-      <w:proofErr w:type="gramStart"/>
-      <w:r>
-        <w:t>], but</w:t>
-      </w:r>
-      <w:proofErr w:type="gramEnd"/>
-      <w:r>
-        <w:t xml:space="preserve"> notes that the speakers varied in exactly how the sound was produced (see Section II.A.). Given this clarification, it should be clear that the [</w:t>
-      </w:r>
-      <w:proofErr w:type="spellStart"/>
-      <w:r>
-        <w:t>i</w:t>
-      </w:r>
-      <w:proofErr w:type="spellEnd"/>
-      <w:r>
-        <w:t>] template comes from the utterance [</w:t>
-      </w:r>
-      <w:proofErr w:type="spellStart"/>
-      <w:r>
-        <w:t>aia</w:t>
-      </w:r>
-      <w:proofErr w:type="spellEnd"/>
-      <w:r>
-        <w:t>].</w:t>
-      </w:r>
-    </w:p>
-    <w:p>
-      <w:pPr>
-        <w:pStyle w:val="Textbody"/>
-        <w:rPr>
-          <w:b/>
-          <w:bCs/>
-        </w:rPr>
-      </w:pPr>
-      <w:r>
-        <w:rPr>
-          <w:b/>
-          <w:bCs/>
-        </w:rPr>
-        <w:t>p. 11. Is consideration of the velum necessary here? Even if part of the overall approach, could it be left out to streamline the presentation somewhat?</w:t>
-      </w:r>
-    </w:p>
-    <w:p>
-      <w:pPr>
-        <w:pStyle w:val="Textbody"/>
-      </w:pPr>
-      <w:r>
-        <w:t xml:space="preserve">The </w:t>
-      </w:r>
-      <w:r>
-        <w:t>velum is an articulator that is used to estimate the forward kinematic map. Omitting it would increase the error of the forward kinematic</w:t>
-      </w:r>
-      <w:r>
-        <w:t xml:space="preserve"> map at the velar place of articulation. For this reason, the revised manuscript does not omit mention of the velum.</w:t>
+        <w:t xml:space="preserve"> segue into Section VI. In the case of Section VI.C., the section ends with a detailed analysis of the precision, which we believe provides useful guidance to the reader as they begin the section on task-specificity.</w:t>
       </w:r>
       <w:bookmarkStart w:id="1" w:name="_GoBack"/>
       <w:bookmarkEnd w:id="1"/>
-    </w:p>
-    <w:p>
-      <w:pPr>
-        <w:pStyle w:val="Textbody"/>
-        <w:rPr>
-          <w:b/>
-          <w:bCs/>
-        </w:rPr>
-      </w:pPr>
-      <w:r>
-        <w:rPr>
-          <w:b/>
-          <w:bCs/>
-        </w:rPr>
-        <w:t>p. 18, Fig. 4 Perhaps some additional notes on Fig. 4 would be useful (unless I missed something it is only referred to very briefly in the text). The amount of variance explained (for tongue and lip factors) looks quite low (if we assume that the most realistic number of jaw factor is 1), given that the corpus is very simple. Why are there no data points for e.g. 1, 2, 3 tongue factors and 1 lip factor? Are the results averaged over speakers?</w:t>
-      </w:r>
-    </w:p>
-    <w:p>
-      <w:pPr>
-        <w:pStyle w:val="Textbody"/>
-        <w:rPr>
-          <w:b/>
-          <w:bCs/>
-        </w:rPr>
-      </w:pPr>
-      <w:r>
-        <w:t>If the only variance component the statistical factors reflect is vocal tract movement, then the factor analysis model will not explain 100% of the variance in the data-set. This is because MR imaging and image processing introduce other sources of variance besides the imaged movement.</w:t>
-      </w:r>
-    </w:p>
-    <w:p>
-      <w:pPr>
-        <w:pStyle w:val="Textbody"/>
-        <w:rPr>
-          <w:b/>
-          <w:bCs/>
-        </w:rPr>
-      </w:pPr>
-      <w:r>
-        <w:t>Nevertheless, depending on the parameterization, the percent variance explained is over 90% for the tongue and 80% for the lips. Given that the percent variance explained saturates as more factors are added to the model, adding still more factors to the model would yield diminishing returns. High-numbered factors would likely reflect nonlinguistic sources of variability. Including such factors may even add noise to the articulator synergy biomarker.</w:t>
-      </w:r>
-    </w:p>
-    <w:p>
-      <w:pPr>
-        <w:pStyle w:val="Textbody"/>
-      </w:pPr>
-      <w:r>
-        <w:t>The reason that there are no data-points for 1, 2, 3, 5, and 7 tongue factors and for 1 lip factor is that these were not analyzed. The goal was to evaluate for a wide range of factor analysis parameterizations, not to be exhaustive.</w:t>
-      </w:r>
-    </w:p>
-    <w:p>
-      <w:pPr>
-        <w:pStyle w:val="Textbody"/>
-      </w:pPr>
-      <w:r>
-        <w:t>Yes, results are averaged over speakers. The revised manuscript notes this in the caption.</w:t>
-      </w:r>
-    </w:p>
-    <w:p>
-      <w:pPr>
-        <w:pStyle w:val="Textbody"/>
-        <w:rPr>
-          <w:b/>
-          <w:bCs/>
-        </w:rPr>
-      </w:pPr>
-      <w:r>
-        <w:rPr>
-          <w:b/>
-          <w:bCs/>
-        </w:rPr>
-        <w:lastRenderedPageBreak/>
-        <w:t>p. 22, Fig. 5. Maybe consider using either the same y-axis scaling for each of groups (a) and (b</w:t>
-      </w:r>
-      <w:proofErr w:type="gramStart"/>
-      <w:r>
-        <w:rPr>
-          <w:b/>
-          <w:bCs/>
-        </w:rPr>
-        <w:t>), or</w:t>
-      </w:r>
-      <w:proofErr w:type="gramEnd"/>
-      <w:r>
-        <w:rPr>
-          <w:b/>
-          <w:bCs/>
-        </w:rPr>
-        <w:t xml:space="preserve"> adjusting the scaling so that dashed line is at the same location graphically in all axes.</w:t>
-      </w:r>
-    </w:p>
-    <w:p>
-      <w:pPr>
-        <w:pStyle w:val="Textbody"/>
-        <w:rPr>
-          <w:b/>
-          <w:bCs/>
-        </w:rPr>
-      </w:pPr>
-      <w:r>
-        <w:rPr>
-          <w:b/>
-          <w:bCs/>
-        </w:rPr>
-        <w:t>The last phase in the legend ("whenever ....") is not clear, as the dashed line actually seems to be present everywhere.</w:t>
-      </w:r>
-    </w:p>
-    <w:p>
-      <w:pPr>
-        <w:pStyle w:val="Textbody"/>
-      </w:pPr>
-      <w:r>
-        <w:t>The figure in the revised manuscript uses the same y-axis scaling for all plots.</w:t>
-      </w:r>
-    </w:p>
-    <w:p>
-      <w:pPr>
-        <w:pStyle w:val="Textbody"/>
-        <w:rPr>
-          <w:b/>
-          <w:bCs/>
-        </w:rPr>
-      </w:pPr>
-      <w:r>
-        <w:rPr>
-          <w:b/>
-          <w:bCs/>
-        </w:rPr>
-        <w:t>p. 23 Despite the information in Fig. 6, I still find the use of the terms "constriction onset" (and "release offset") somewhat confusing, e.g. I would find something like "onset of movement towards constriction" less ambiguous. Presumably also the second line of the legend of Fig. 6 could read "transition from vowel [a] to glide [j] and back to [a]" for completeness. And I may have missed it, but how was the start and end of movement to/from pharyngeal target defined?</w:t>
-      </w:r>
-    </w:p>
-    <w:p>
-      <w:pPr>
-        <w:pStyle w:val="Textbody"/>
-      </w:pPr>
-      <w:r>
-        <w:t>The revised manuscript adopts the suggested revisions. The figure caption refers to Section II.A. for definitions.</w:t>
-      </w:r>
-    </w:p>
-    <w:p>
-      <w:pPr>
-        <w:pStyle w:val="Textbody"/>
-        <w:rPr>
-          <w:b/>
-          <w:bCs/>
-        </w:rPr>
-      </w:pPr>
-      <w:r>
-        <w:rPr>
-          <w:b/>
-          <w:bCs/>
-        </w:rPr>
-        <w:t xml:space="preserve">p. 26/27 the reference to "open vocal tract posture of the vowel [a]" closely followed by "constriction at the pharyngeal place of </w:t>
-      </w:r>
-      <w:proofErr w:type="spellStart"/>
-      <w:r>
-        <w:rPr>
-          <w:b/>
-          <w:bCs/>
-        </w:rPr>
-        <w:t>articualtion</w:t>
-      </w:r>
-      <w:proofErr w:type="spellEnd"/>
-      <w:r>
-        <w:rPr>
-          <w:b/>
-          <w:bCs/>
-        </w:rPr>
-        <w:t xml:space="preserve"> of the vowel [a]" is confusing.</w:t>
-      </w:r>
-    </w:p>
-    <w:p>
-      <w:pPr>
-        <w:pStyle w:val="Textbody"/>
-      </w:pPr>
-      <w:r>
-        <w:t>The revised manuscript clarifies that the utterance has two [a] sounds (an initial and a final [a]).</w:t>
-      </w:r>
-    </w:p>
-    <w:p>
-      <w:pPr>
-        <w:pStyle w:val="Textbody"/>
-        <w:rPr>
-          <w:b/>
-          <w:bCs/>
-        </w:rPr>
-      </w:pPr>
-      <w:r>
-        <w:rPr>
-          <w:b/>
-          <w:bCs/>
-        </w:rPr>
-        <w:t>p. 27, line 357. Why is [</w:t>
-      </w:r>
-      <w:proofErr w:type="spellStart"/>
-      <w:r>
-        <w:rPr>
-          <w:b/>
-          <w:bCs/>
-        </w:rPr>
-        <w:t>i</w:t>
-      </w:r>
-      <w:proofErr w:type="spellEnd"/>
-      <w:r>
-        <w:rPr>
-          <w:b/>
-          <w:bCs/>
-        </w:rPr>
-        <w:t>] involved?</w:t>
-      </w:r>
-    </w:p>
-    <w:p>
-      <w:pPr>
-        <w:pStyle w:val="Textbody"/>
-      </w:pPr>
-      <w:r>
-        <w:t>The revised manuscript standardizes reference to [</w:t>
-      </w:r>
-      <w:proofErr w:type="spellStart"/>
-      <w:r>
-        <w:t>i</w:t>
-      </w:r>
-      <w:proofErr w:type="spellEnd"/>
-      <w:r>
-        <w:t>] and [j] by using [</w:t>
-      </w:r>
-      <w:proofErr w:type="spellStart"/>
-      <w:r>
-        <w:t>i</w:t>
-      </w:r>
-      <w:proofErr w:type="spellEnd"/>
-      <w:r>
-        <w:t>] throughout and explaining that the speakers varied in exactly how the sound was produced (see Section II.A.).</w:t>
-      </w:r>
-    </w:p>
-    <w:p>
-      <w:pPr>
-        <w:pStyle w:val="Textbody"/>
-        <w:rPr>
-          <w:b/>
-          <w:bCs/>
-        </w:rPr>
-      </w:pPr>
-      <w:r>
-        <w:rPr>
-          <w:b/>
-          <w:bCs/>
-        </w:rPr>
-        <w:t>p. 31 Please recall to the reader what Scan1 and Scan2 refers to.</w:t>
-      </w:r>
-    </w:p>
-    <w:p>
-      <w:pPr>
-        <w:pStyle w:val="Textbody"/>
-      </w:pPr>
-      <w:r>
-        <w:t>The reader is reminded that “Study participants repeated the MRI experiment for a total of two MRI scans.”</w:t>
-      </w:r>
-    </w:p>
-    <w:p>
-      <w:pPr>
-        <w:pStyle w:val="Textbody"/>
-        <w:rPr>
-          <w:b/>
-          <w:bCs/>
-        </w:rPr>
-      </w:pPr>
-      <w:r>
-        <w:rPr>
-          <w:b/>
-          <w:bCs/>
-        </w:rPr>
-        <w:t>p.22 bottom and p.33 bottom. Given the complexity of the analyses, at the end of both these sections some kind of preliminary summary of the main points to be taken away from these sections would be helpful, before moving onto the next section.</w:t>
-      </w:r>
-    </w:p>
-    <w:p>
-      <w:pPr>
-        <w:pStyle w:val="Textbody"/>
-      </w:pPr>
-      <w:r>
-        <w:t xml:space="preserve">We added a short take-away to Section V.B. and expanded </w:t>
-      </w:r>
-      <w:proofErr w:type="gramStart"/>
-      <w:r>
-        <w:t>its</w:t>
-      </w:r>
-      <w:proofErr w:type="gramEnd"/>
-      <w:r>
-        <w:t xml:space="preserve"> segue into Section VI. In the case of Section VI.C., the section ends with a detailed analysis of the precision, which we believe provides useful guidance to the reader as they begin the section on task-specificity.</w:t>
-      </w:r>
     </w:p>
     <w:p>
       <w:pPr>

</xml_diff>

<commit_message>
including Figure 10 in response to reviewers
</commit_message>
<xml_diff>
--- a/paper/response_to_reviewers_02.docx
+++ b/paper/response_to_reviewers_02.docx
@@ -1,6 +1,6 @@
 
 <file path=word/document.xml><?xml version="1.0" encoding="utf-8"?>
-<w:document xmlns:wpc="http://schemas.microsoft.com/office/word/2010/wordprocessingCanvas" xmlns:cx="http://schemas.microsoft.com/office/drawing/2014/chartex" xmlns:cx1="http://schemas.microsoft.com/office/drawing/2015/9/8/chartex" xmlns:cx2="http://schemas.microsoft.com/office/drawing/2015/10/21/chartex" xmlns:cx3="http://schemas.microsoft.com/office/drawing/2016/5/9/chartex" xmlns:cx4="http://schemas.microsoft.com/office/drawing/2016/5/10/chartex" xmlns:cx5="http://schemas.microsoft.com/office/drawing/2016/5/11/chartex" xmlns:cx6="http://schemas.microsoft.com/office/drawing/2016/5/12/chartex" xmlns:cx7="http://schemas.microsoft.com/office/drawing/2016/5/13/chartex" xmlns:cx8="http://schemas.microsoft.com/office/drawing/2016/5/14/chartex" xmlns:mc="http://schemas.openxmlformats.org/markup-compatibility/2006" xmlns:aink="http://schemas.microsoft.com/office/drawing/2016/ink" xmlns:am3d="http://schemas.microsoft.com/office/drawing/2017/model3d" xmlns:o="urn:schemas-microsoft-com:office:office" xmlns:r="http://schemas.openxmlformats.org/officeDocument/2006/relationships" xmlns:m="http://schemas.openxmlformats.org/officeDocument/2006/math" xmlns:v="urn:schemas-microsoft-com:vml" xmlns:wp14="http://schemas.microsoft.com/office/word/2010/wordprocessingDrawing" xmlns:wp="http://schemas.openxmlformats.org/drawingml/2006/wordprocessingDrawing" xmlns:w10="urn:schemas-microsoft-com:office:word" xmlns:w="http://schemas.openxmlformats.org/wordprocessingml/2006/main" xmlns:w14="http://schemas.microsoft.com/office/word/2010/wordml" xmlns:w15="http://schemas.microsoft.com/office/word/2012/wordml" xmlns:w16cid="http://schemas.microsoft.com/office/word/2016/wordml/cid" xmlns:w16se="http://schemas.microsoft.com/office/word/2015/wordml/symex" xmlns:wpg="http://schemas.microsoft.com/office/word/2010/wordprocessingGroup" xmlns:wpi="http://schemas.microsoft.com/office/word/2010/wordprocessingInk" xmlns:wne="http://schemas.microsoft.com/office/word/2006/wordml" xmlns:wps="http://schemas.microsoft.com/office/word/2010/wordprocessingShape" mc:Ignorable="w14 w15 w16se w16cid wp14">
+<w:document xmlns:wpc="http://schemas.microsoft.com/office/word/2010/wordprocessingCanvas" xmlns:cx="http://schemas.microsoft.com/office/drawing/2014/chartex" xmlns:cx1="http://schemas.microsoft.com/office/drawing/2015/9/8/chartex" xmlns:mc="http://schemas.openxmlformats.org/markup-compatibility/2006" xmlns:o="urn:schemas-microsoft-com:office:office" xmlns:r="http://schemas.openxmlformats.org/officeDocument/2006/relationships" xmlns:m="http://schemas.openxmlformats.org/officeDocument/2006/math" xmlns:v="urn:schemas-microsoft-com:vml" xmlns:wp14="http://schemas.microsoft.com/office/word/2010/wordprocessingDrawing" xmlns:wp="http://schemas.openxmlformats.org/drawingml/2006/wordprocessingDrawing" xmlns:w10="urn:schemas-microsoft-com:office:word" xmlns:w="http://schemas.openxmlformats.org/wordprocessingml/2006/main" xmlns:w14="http://schemas.microsoft.com/office/word/2010/wordml" xmlns:w15="http://schemas.microsoft.com/office/word/2012/wordml" xmlns:w16se="http://schemas.microsoft.com/office/word/2015/wordml/symex" xmlns:wpg="http://schemas.microsoft.com/office/word/2010/wordprocessingGroup" xmlns:wpi="http://schemas.microsoft.com/office/word/2010/wordprocessingInk" xmlns:wne="http://schemas.microsoft.com/office/word/2006/wordml" xmlns:wps="http://schemas.microsoft.com/office/word/2010/wordprocessingShape" mc:Ignorable="w14 w15 w16se wp14">
   <w:body>
     <w:p>
       <w:pPr>
@@ -72,21 +72,7 @@
         <w:rPr>
           <w:i/>
         </w:rPr>
-        <w:t>To the best of our knowledge, the terms “forward kinematics”, “direct kinematics”, “differential kinematics”, and “forward kinematic map” originated in the field of robotics. In the field of robotics, “[k]</w:t>
-      </w:r>
-      <w:proofErr w:type="spellStart"/>
-      <w:r>
-        <w:rPr>
-          <w:i/>
-        </w:rPr>
-        <w:t>inematics</w:t>
-      </w:r>
-      <w:proofErr w:type="spellEnd"/>
-      <w:r>
-        <w:rPr>
-          <w:i/>
-        </w:rPr>
-        <w:t xml:space="preserve"> is the science of motion which treats motion without regard to the forces which cause it. Within the science of </w:t>
+        <w:t xml:space="preserve">To the best of our knowledge, the terms “forward kinematics”, “direct kinematics”, “differential kinematics”, and “forward kinematic map” originated in the field of robotics. In the field of robotics, “[k]inematics is the science of motion which treats motion without regard to the forces which cause it. Within the science of </w:t>
       </w:r>
       <w:r>
         <w:rPr>
@@ -113,35 +99,7 @@
         <w:rPr>
           <w:i/>
         </w:rPr>
-        <w:t>The terms were subsequently adopted by the field of computational motor control. A definition of forward kinematics from a recent textbook on motor control reads as follows: “The kinematics maps relate the motions of the hand to the motions of the arm and come in two forms: direct kinematics, from arm’s joint angles to hand position, and inverse kinematics, from hand position to arm’s joint angles” (</w:t>
-      </w:r>
-      <w:proofErr w:type="spellStart"/>
-      <w:r>
-        <w:rPr>
-          <w:i/>
-        </w:rPr>
-        <w:t>Shadmehr</w:t>
-      </w:r>
-      <w:proofErr w:type="spellEnd"/>
-      <w:r>
-        <w:rPr>
-          <w:i/>
-        </w:rPr>
-        <w:t xml:space="preserve"> &amp; </w:t>
-      </w:r>
-      <w:proofErr w:type="spellStart"/>
-      <w:r>
-        <w:rPr>
-          <w:i/>
-        </w:rPr>
-        <w:t>Mussa-Ivaldi</w:t>
-      </w:r>
-      <w:proofErr w:type="spellEnd"/>
-      <w:r>
-        <w:rPr>
-          <w:i/>
-        </w:rPr>
-        <w:t>, 2012).</w:t>
+        <w:t>The terms were subsequently adopted by the field of computational motor control. A definition of forward kinematics from a recent textbook on motor control reads as follows: “The kinematics maps relate the motions of the hand to the motions of the arm and come in two forms: direct kinematics, from arm’s joint angles to hand position, and inverse kinematics, from hand position to arm’s joint angles” (Shadmehr &amp; Mussa-Ivaldi, 2012).</w:t>
       </w:r>
     </w:p>
     <w:p>
@@ -156,47 +114,19 @@
         <w:rPr>
           <w:i/>
         </w:rPr>
-        <w:t xml:space="preserve">The use of the definition is not restricted to this one </w:t>
-      </w:r>
-      <w:proofErr w:type="gramStart"/>
+        <w:t>The use of the definition is not restricted to this one book, but appears frequently in academic papers on motor control. I sample two such papers below and indicate where in the paper these terms are defined (Todorov et al., 2005; see mathematical definition in Section 4.2; A</w:t>
+      </w:r>
       <w:r>
         <w:rPr>
           <w:i/>
         </w:rPr>
-        <w:t>book, but</w:t>
-      </w:r>
-      <w:proofErr w:type="gramEnd"/>
+        <w:t>t</w:t>
+      </w:r>
       <w:r>
         <w:rPr>
           <w:i/>
         </w:rPr>
-        <w:t xml:space="preserve"> appears frequently in academic papers on motor control. I sample two such papers below and indicate where in the paper these terms are defined (Todorov et al., 2005; see mathematical definition in Section 4.2; </w:t>
-      </w:r>
-      <w:proofErr w:type="spellStart"/>
-      <w:r>
-        <w:rPr>
-          <w:i/>
-        </w:rPr>
-        <w:t>A</w:t>
-      </w:r>
-      <w:r>
-        <w:rPr>
-          <w:i/>
-        </w:rPr>
-        <w:t>t</w:t>
-      </w:r>
-      <w:r>
-        <w:rPr>
-          <w:i/>
-        </w:rPr>
-        <w:t>keson</w:t>
-      </w:r>
-      <w:proofErr w:type="spellEnd"/>
-      <w:r>
-        <w:rPr>
-          <w:i/>
-        </w:rPr>
-        <w:t>, 1989; see Subsection “Kinematic Transformations” in Section “Motor Control involves Transformations”)</w:t>
+        <w:t>keson, 1989; see Subsection “Kinematic Transformations” in Section “Motor Control involves Transformations”)</w:t>
       </w:r>
     </w:p>
     <w:p>
@@ -254,21 +184,7 @@
         <w:rPr>
           <w:i/>
         </w:rPr>
-        <w:t>These terms are still used in more recent papers on Task Dynamics in speech (</w:t>
-      </w:r>
-      <w:proofErr w:type="spellStart"/>
-      <w:r>
-        <w:rPr>
-          <w:i/>
-        </w:rPr>
-        <w:t>Ramanarayanan</w:t>
-      </w:r>
-      <w:proofErr w:type="spellEnd"/>
-      <w:r>
-        <w:rPr>
-          <w:i/>
-        </w:rPr>
-        <w:t xml:space="preserve"> et al., 2016; see Fig. 2 for the graphical description of forward kinematics).</w:t>
+        <w:t>These terms are still used in more recent papers on Task Dynamics in speech (Ramanarayanan et al., 2016; see Fig. 2 for the graphical description of forward kinematics).</w:t>
       </w:r>
     </w:p>
     <w:p>
@@ -297,15 +213,7 @@
         <w:t>addresses</w:t>
       </w:r>
       <w:r>
-        <w:t xml:space="preserve"> this objection: according to convention, “[w]</w:t>
-      </w:r>
-      <w:proofErr w:type="spellStart"/>
-      <w:r>
-        <w:t>ithin</w:t>
-      </w:r>
-      <w:proofErr w:type="spellEnd"/>
-      <w:r>
-        <w:t xml:space="preserve"> the science of kinematics one studies the position, velocity, acceleration, and all higher-order derivatives of the position variables (with respect to time </w:t>
+        <w:t xml:space="preserve"> this objection: according to convention, “[w]ithin the science of kinematics one studies the position, velocity, acceleration, and all higher-order derivatives of the position variables (with respect to time </w:t>
       </w:r>
       <w:r>
         <w:rPr>
@@ -483,6 +391,11 @@
       <w:r>
         <w:t>”.</w:t>
       </w:r>
+      <w:r>
+        <w:t xml:space="preserve"> The revised manuscript summarizes the study’s main findings in a new Figure 10.</w:t>
+      </w:r>
+      <w:bookmarkStart w:id="1" w:name="_GoBack"/>
+      <w:bookmarkEnd w:id="1"/>
     </w:p>
     <w:p>
       <w:pPr>
@@ -638,14 +551,14 @@
         <w:t>3,</w:t>
       </w:r>
       <w:r>
-        <w:t xml:space="preserve"> Section VII now uses the linear mixed effects model to test both the original null hypotheses </w:t>
-      </w:r>
-      <w:r>
-        <w:t xml:space="preserve">as well as a set of supplementary hypotheses. Whereas the original null hypotheses </w:t>
+        <w:t xml:space="preserve"> Section VII now uses the linear mixed effects model to test both the original </w:t>
       </w:r>
       <w:r>
         <w:lastRenderedPageBreak/>
-        <w:t xml:space="preserve">were that contrasts between the </w:t>
+        <w:t xml:space="preserve">null hypotheses </w:t>
+      </w:r>
+      <w:r>
+        <w:t xml:space="preserve">as well as a set of supplementary hypotheses. Whereas the original null hypotheses were that contrasts between the </w:t>
       </w:r>
       <w:r>
         <w:t xml:space="preserve">bilabial closure, coronal closure, and palatal approximation </w:t>
@@ -695,15 +608,7 @@
         <w:pStyle w:val="Textbody"/>
       </w:pPr>
       <w:r>
-        <w:t>Given the advances made in achieving Research Goals (</w:t>
-      </w:r>
-      <w:proofErr w:type="spellStart"/>
-      <w:r>
-        <w:t>i</w:t>
-      </w:r>
-      <w:proofErr w:type="spellEnd"/>
-      <w:r>
-        <w:t xml:space="preserve">) and (ii) (cf. lines </w:t>
+        <w:t xml:space="preserve">Given the advances made in achieving Research Goals (i) and (ii) (cf. lines </w:t>
       </w:r>
       <w:r>
         <w:t>64-68</w:t>
@@ -932,23 +837,7 @@
           <w:b/>
           <w:bCs/>
         </w:rPr>
-        <w:t xml:space="preserve">p. 5 l. 77-79 Insert "of" in "precision articulator". Also "evaluate the precision </w:t>
-      </w:r>
-      <w:proofErr w:type="gramStart"/>
-      <w:r>
-        <w:rPr>
-          <w:b/>
-          <w:bCs/>
-        </w:rPr>
-        <w:t>.....</w:t>
-      </w:r>
-      <w:proofErr w:type="gramEnd"/>
-      <w:r>
-        <w:rPr>
-          <w:b/>
-          <w:bCs/>
-        </w:rPr>
-        <w:t xml:space="preserve"> with respect to .... precision" sounds strange.</w:t>
+        <w:t>p. 5 l. 77-79 Insert "of" in "precision articulator". Also "evaluate the precision ..... with respect to .... precision" sounds strange.</w:t>
       </w:r>
     </w:p>
     <w:p>
@@ -996,23 +885,7 @@
           <w:b/>
           <w:bCs/>
         </w:rPr>
-        <w:t xml:space="preserve">p. 7 It only emerges somewhat indirectly that [a] is to be used to provide the material for the pharyngeal place of articulation. </w:t>
-      </w:r>
-      <w:proofErr w:type="gramStart"/>
-      <w:r>
-        <w:rPr>
-          <w:b/>
-          <w:bCs/>
-        </w:rPr>
-        <w:t>Also</w:t>
-      </w:r>
-      <w:proofErr w:type="gramEnd"/>
-      <w:r>
-        <w:rPr>
-          <w:b/>
-          <w:bCs/>
-        </w:rPr>
-        <w:t xml:space="preserve"> it didn't become clear to me whether V1 or V2 (or both) was used.</w:t>
+        <w:t>p. 7 It only emerges somewhat indirectly that [a] is to be used to provide the material for the pharyngeal place of articulation. Also it didn't become clear to me whether V1 or V2 (or both) was used.</w:t>
       </w:r>
     </w:p>
     <w:p>
@@ -1031,37 +904,12 @@
           <w:bCs/>
         </w:rPr>
       </w:pPr>
-      <w:proofErr w:type="gramStart"/>
-      <w:r>
-        <w:rPr>
-          <w:b/>
-          <w:bCs/>
-        </w:rPr>
-        <w:t>Also</w:t>
-      </w:r>
-      <w:proofErr w:type="gramEnd"/>
-      <w:r>
-        <w:rPr>
-          <w:b/>
-          <w:bCs/>
-        </w:rPr>
-        <w:t xml:space="preserve"> it should be made clear what is meant by the transcription symbol [a]. Did subjects really produce cardinal vowel 4? For an investigation of pharyngeal </w:t>
-      </w:r>
-      <w:proofErr w:type="gramStart"/>
-      <w:r>
-        <w:rPr>
-          <w:b/>
-          <w:bCs/>
-        </w:rPr>
-        <w:t>place</w:t>
-      </w:r>
-      <w:proofErr w:type="gramEnd"/>
-      <w:r>
-        <w:rPr>
-          <w:b/>
-          <w:bCs/>
-        </w:rPr>
-        <w:t xml:space="preserve"> a vowel near cardinal vowel 5 would probably be better.</w:t>
+      <w:r>
+        <w:rPr>
+          <w:b/>
+          <w:bCs/>
+        </w:rPr>
+        <w:t>Also it should be made clear what is meant by the transcription symbol [a]. Did subjects really produce cardinal vowel 4? For an investigation of pharyngeal place a vowel near cardinal vowel 5 would probably be better.</w:t>
       </w:r>
     </w:p>
     <w:p>
@@ -1073,31 +921,7 @@
       </w:r>
       <w:r>
         <w:lastRenderedPageBreak/>
-        <w:t>chosen to provide a phonetic transcription for the sound produced by participants reading the text “</w:t>
-      </w:r>
-      <w:proofErr w:type="spellStart"/>
-      <w:r>
-        <w:t>apa</w:t>
-      </w:r>
-      <w:proofErr w:type="spellEnd"/>
-      <w:r>
-        <w:t>”, “</w:t>
-      </w:r>
-      <w:proofErr w:type="spellStart"/>
-      <w:r>
-        <w:t>ata</w:t>
-      </w:r>
-      <w:proofErr w:type="spellEnd"/>
-      <w:r>
-        <w:t>”, “aka”, and “</w:t>
-      </w:r>
-      <w:proofErr w:type="spellStart"/>
-      <w:r>
-        <w:t>aia</w:t>
-      </w:r>
-      <w:proofErr w:type="spellEnd"/>
-      <w:r>
-        <w:t xml:space="preserve">”. As you suggest, the IPA symbol [ɑ] may be more characteristic. (Supporting evidence that this is the convention may also come from the fact that ARPA transcribes IPA symbol [ɑ] as </w:t>
+        <w:t xml:space="preserve">chosen to provide a phonetic transcription for the sound produced by participants reading the text “apa”, “ata”, “aka”, and “aia”. As you suggest, the IPA symbol [ɑ] may be more characteristic. (Supporting evidence that this is the convention may also come from the fact that ARPA transcribes IPA symbol [ɑ] as </w:t>
       </w:r>
       <w:r>
         <w:t>AA but</w:t>
@@ -1125,101 +949,21 @@
           <w:b/>
           <w:bCs/>
         </w:rPr>
-        <w:t>p. 8, Fig.</w:t>
-      </w:r>
-      <w:proofErr w:type="gramStart"/>
-      <w:r>
-        <w:rPr>
-          <w:b/>
-          <w:bCs/>
-        </w:rPr>
-        <w:t>1 .</w:t>
-      </w:r>
-      <w:proofErr w:type="gramEnd"/>
-      <w:r>
-        <w:rPr>
-          <w:b/>
-          <w:bCs/>
-        </w:rPr>
-        <w:t xml:space="preserve"> Is [</w:t>
-      </w:r>
-      <w:proofErr w:type="spellStart"/>
-      <w:r>
-        <w:rPr>
-          <w:b/>
-          <w:bCs/>
-        </w:rPr>
-        <w:t>i</w:t>
-      </w:r>
-      <w:proofErr w:type="spellEnd"/>
-      <w:r>
-        <w:rPr>
-          <w:b/>
-          <w:bCs/>
-        </w:rPr>
-        <w:t>] used as the template for [j]? If so, where did it come from?</w:t>
-      </w:r>
-    </w:p>
-    <w:p>
-      <w:pPr>
-        <w:pStyle w:val="Textbody"/>
-      </w:pPr>
-      <w:r>
-        <w:t>The original manuscript inconsistently used the symbols [</w:t>
-      </w:r>
-      <w:proofErr w:type="spellStart"/>
-      <w:r>
-        <w:t>i</w:t>
-      </w:r>
-      <w:proofErr w:type="spellEnd"/>
-      <w:r>
-        <w:t>] and [j]. Speakers were instructed to produce [</w:t>
-      </w:r>
-      <w:proofErr w:type="spellStart"/>
-      <w:r>
-        <w:t>i</w:t>
-      </w:r>
-      <w:proofErr w:type="spellEnd"/>
-      <w:r>
-        <w:t>]. However, speakers varied between [</w:t>
-      </w:r>
-      <w:proofErr w:type="spellStart"/>
-      <w:r>
-        <w:t>i</w:t>
-      </w:r>
-      <w:proofErr w:type="spellEnd"/>
-      <w:r>
-        <w:t>] and [j] in producing the sound. The revised manuscript uses the vowel symbol [</w:t>
-      </w:r>
-      <w:proofErr w:type="spellStart"/>
-      <w:r>
-        <w:t>i</w:t>
-      </w:r>
-      <w:proofErr w:type="spellEnd"/>
-      <w:r>
-        <w:t>] rather than the glide symbol [j</w:t>
+        <w:t>p. 8, Fig.1 . Is [i] used as the template for [j]? If so, where did it come from?</w:t>
+      </w:r>
+    </w:p>
+    <w:p>
+      <w:pPr>
+        <w:pStyle w:val="Textbody"/>
+      </w:pPr>
+      <w:r>
+        <w:t>The original manuscript inconsistently used the symbols [i] and [j]. Speakers were instructed to produce [i]. However, speakers varied between [i] and [j] in producing the sound. The revised manuscript uses the vowel symbol [i] rather than the glide symbol [j</w:t>
       </w:r>
       <w:r>
         <w:t>] but</w:t>
       </w:r>
       <w:r>
-        <w:t xml:space="preserve"> notes that the speakers varied in exactly how the sound was produced (see Section II.A.). Given this clarification, it should be clear that the [</w:t>
-      </w:r>
-      <w:proofErr w:type="spellStart"/>
-      <w:r>
-        <w:t>i</w:t>
-      </w:r>
-      <w:proofErr w:type="spellEnd"/>
-      <w:r>
-        <w:t>] template comes from the utterance [</w:t>
-      </w:r>
-      <w:proofErr w:type="spellStart"/>
-      <w:r>
-        <w:t>aia</w:t>
-      </w:r>
-      <w:proofErr w:type="spellEnd"/>
-      <w:r>
-        <w:t>].</w:t>
+        <w:t xml:space="preserve"> notes that the speakers varied in exactly how the sound was produced (see Section II.A.). Given this clarification, it should be clear that the [i] template comes from the utterance [aia].</w:t>
       </w:r>
     </w:p>
     <w:p>
@@ -1322,23 +1066,7 @@
           <w:bCs/>
         </w:rPr>
         <w:lastRenderedPageBreak/>
-        <w:t>p. 22, Fig. 5. Maybe consider using either the same y-axis scaling for each of groups (a) and (b</w:t>
-      </w:r>
-      <w:proofErr w:type="gramStart"/>
-      <w:r>
-        <w:rPr>
-          <w:b/>
-          <w:bCs/>
-        </w:rPr>
-        <w:t>), or</w:t>
-      </w:r>
-      <w:proofErr w:type="gramEnd"/>
-      <w:r>
-        <w:rPr>
-          <w:b/>
-          <w:bCs/>
-        </w:rPr>
-        <w:t xml:space="preserve"> adjusting the scaling so that dashed line is at the same location graphically in all axes.</w:t>
+        <w:t>p. 22, Fig. 5. Maybe consider using either the same y-axis scaling for each of groups (a) and (b), or adjusting the scaling so that dashed line is at the same location graphically in all axes.</w:t>
       </w:r>
     </w:p>
     <w:p>
@@ -1402,23 +1130,7 @@
           <w:b/>
           <w:bCs/>
         </w:rPr>
-        <w:t xml:space="preserve">p. 26/27 the reference to "open vocal tract posture of the vowel [a]" closely followed by "constriction at the pharyngeal place of </w:t>
-      </w:r>
-      <w:proofErr w:type="spellStart"/>
-      <w:r>
-        <w:rPr>
-          <w:b/>
-          <w:bCs/>
-        </w:rPr>
-        <w:t>articualtion</w:t>
-      </w:r>
-      <w:proofErr w:type="spellEnd"/>
-      <w:r>
-        <w:rPr>
-          <w:b/>
-          <w:bCs/>
-        </w:rPr>
-        <w:t xml:space="preserve"> of the vowel [a]" is confusing.</w:t>
+        <w:t>p. 26/27 the reference to "open vocal tract posture of the vowel [a]" closely followed by "constriction at the pharyngeal place of articualtion of the vowel [a]" is confusing.</w:t>
       </w:r>
     </w:p>
     <w:p>
@@ -1442,47 +1154,15 @@
           <w:b/>
           <w:bCs/>
         </w:rPr>
-        <w:t>p. 27, line 357. Why is [</w:t>
-      </w:r>
-      <w:proofErr w:type="spellStart"/>
-      <w:r>
-        <w:rPr>
-          <w:b/>
-          <w:bCs/>
-        </w:rPr>
-        <w:t>i</w:t>
-      </w:r>
-      <w:proofErr w:type="spellEnd"/>
-      <w:r>
-        <w:rPr>
-          <w:b/>
-          <w:bCs/>
-        </w:rPr>
-        <w:t>] involved?</w:t>
-      </w:r>
-    </w:p>
-    <w:p>
-      <w:pPr>
-        <w:pStyle w:val="Textbody"/>
-      </w:pPr>
-      <w:r>
-        <w:t>The revised manuscript standardizes reference to [</w:t>
-      </w:r>
-      <w:proofErr w:type="spellStart"/>
-      <w:r>
-        <w:t>i</w:t>
-      </w:r>
-      <w:proofErr w:type="spellEnd"/>
-      <w:r>
-        <w:t>] and [j] by using [</w:t>
-      </w:r>
-      <w:proofErr w:type="spellStart"/>
-      <w:r>
-        <w:t>i</w:t>
-      </w:r>
-      <w:proofErr w:type="spellEnd"/>
-      <w:r>
-        <w:t>] throughout and explaining that the speakers varied in exactly how the sound was produced (see Section II.A.).</w:t>
+        <w:t>p. 27, line 357. Why is [i] involved?</w:t>
+      </w:r>
+    </w:p>
+    <w:p>
+      <w:pPr>
+        <w:pStyle w:val="Textbody"/>
+      </w:pPr>
+      <w:r>
+        <w:t>The revised manuscript standardizes reference to [i] and [j] by using [i] throughout and explaining that the speakers varied in exactly how the sound was produced (see Section II.A.).</w:t>
       </w:r>
     </w:p>
     <w:p>
@@ -1530,18 +1210,8 @@
         <w:pStyle w:val="Textbody"/>
       </w:pPr>
       <w:r>
-        <w:t xml:space="preserve">We added a short take-away to Section V.B. and expanded </w:t>
-      </w:r>
-      <w:proofErr w:type="gramStart"/>
-      <w:r>
-        <w:t>its</w:t>
-      </w:r>
-      <w:proofErr w:type="gramEnd"/>
-      <w:r>
-        <w:t xml:space="preserve"> segue into Section VI. In the case of Section VI.C., the section ends with a detailed analysis of the precision, which we believe provides useful guidance to the reader as they begin the section on task-specificity.</w:t>
-      </w:r>
-      <w:bookmarkStart w:id="1" w:name="_GoBack"/>
-      <w:bookmarkEnd w:id="1"/>
+        <w:t>We added a short take-away to Section V.B. and expanded its segue into Section VI. In the case of Section VI.C., the section ends with a detailed analysis of the precision, which we believe provides useful guidance to the reader as they begin the section on task-specificity.</w:t>
+      </w:r>
     </w:p>
     <w:p>
       <w:pPr>
@@ -1558,13 +1228,8 @@
         <w:pStyle w:val="Quotations"/>
         <w:ind w:left="0"/>
       </w:pPr>
-      <w:proofErr w:type="spellStart"/>
-      <w:r>
-        <w:t>Atkeson</w:t>
-      </w:r>
-      <w:proofErr w:type="spellEnd"/>
-      <w:r>
-        <w:t xml:space="preserve">, C. G. (1989). Learning arm kinematics and dynamics. Annual review of neuroscience, 12(1), 157-183. DOI: </w:t>
+      <w:r>
+        <w:t xml:space="preserve">Atkeson, C. G. (1989). Learning arm kinematics and dynamics. Annual review of neuroscience, 12(1), 157-183. DOI: </w:t>
       </w:r>
       <w:r>
         <w:rPr>
@@ -1582,15 +1247,7 @@
         <w:ind w:left="0"/>
       </w:pPr>
       <w:r>
-        <w:t xml:space="preserve">Craig, J. J. (2005). Introduction to robotics: mechanics and control (Vol. 3, pp. 48-70). Upper Saddle River, NJ, </w:t>
-      </w:r>
-      <w:proofErr w:type="gramStart"/>
-      <w:r>
-        <w:t>USA::</w:t>
-      </w:r>
-      <w:proofErr w:type="gramEnd"/>
-      <w:r>
-        <w:t xml:space="preserve"> Pearson/Prentice Hall. p. 6.</w:t>
+        <w:t>Craig, J. J. (2005). Introduction to robotics: mechanics and control (Vol. 3, pp. 48-70). Upper Saddle River, NJ, USA:: Pearson/Prentice Hall. p. 6.</w:t>
       </w:r>
     </w:p>
     <w:p>
@@ -1598,37 +1255,8 @@
         <w:pStyle w:val="Quotations"/>
         <w:ind w:left="0"/>
       </w:pPr>
-      <w:proofErr w:type="spellStart"/>
-      <w:r>
-        <w:t>Ramanarayanan</w:t>
-      </w:r>
-      <w:proofErr w:type="spellEnd"/>
-      <w:r>
-        <w:t xml:space="preserve">, V., </w:t>
-      </w:r>
-      <w:proofErr w:type="spellStart"/>
-      <w:r>
-        <w:t>Parrell</w:t>
-      </w:r>
-      <w:proofErr w:type="spellEnd"/>
-      <w:r>
-        <w:t xml:space="preserve">, B., Goldstein, L., Nagarajan, S., </w:t>
-      </w:r>
-      <w:proofErr w:type="spellStart"/>
-      <w:r>
-        <w:t>Houde</w:t>
-      </w:r>
-      <w:proofErr w:type="spellEnd"/>
-      <w:r>
-        <w:t xml:space="preserve">, J. (2016) A New Model of Speech Motor Control Based on Task Dynamics and State Feedback. Proc. </w:t>
-      </w:r>
-      <w:proofErr w:type="spellStart"/>
-      <w:r>
-        <w:t>Interspeech</w:t>
-      </w:r>
-      <w:proofErr w:type="spellEnd"/>
-      <w:r>
-        <w:t xml:space="preserve"> 2016, 3564-3568. DOI: 10.21437/Interspeech.2016-1499</w:t>
+      <w:r>
+        <w:t>Ramanarayanan, V., Parrell, B., Goldstein, L., Nagarajan, S., Houde, J. (2016) A New Model of Speech Motor Control Based on Task Dynamics and State Feedback. Proc. Interspeech 2016, 3564-3568. DOI: 10.21437/Interspeech.2016-1499</w:t>
       </w:r>
     </w:p>
     <w:p>
@@ -1637,23 +1265,8 @@
         <w:ind w:left="0"/>
       </w:pPr>
       <w:r>
-        <w:t xml:space="preserve">Saltzman, E., &amp; Kelso, J. A. (1987). Skilled actions: A task-dynamic </w:t>
-      </w:r>
-      <w:proofErr w:type="spellStart"/>
-      <w:proofErr w:type="gramStart"/>
-      <w:r>
-        <w:t>approach.Psychological</w:t>
-      </w:r>
-      <w:proofErr w:type="spellEnd"/>
-      <w:proofErr w:type="gramEnd"/>
-      <w:r>
-        <w:t xml:space="preserve"> Review, 94(1), 84-106. </w:t>
-      </w:r>
-      <w:proofErr w:type="gramStart"/>
-      <w:r>
-        <w:t>doi:http://dx.doi.org.libproxy2.usc.edu/10.1037/0033-295X.94.1.84</w:t>
-      </w:r>
-      <w:proofErr w:type="gramEnd"/>
+        <w:t>Saltzman, E., &amp; Kelso, J. A. (1987). Skilled actions: A task-dynamic approach.Psychological Review, 94(1), 84-106. doi:http://dx.doi.org.libproxy2.usc.edu/10.1037/0033-295X.94.1.84</w:t>
+      </w:r>
     </w:p>
     <w:p>
       <w:pPr>
@@ -1669,53 +1282,8 @@
         <w:pStyle w:val="Quotations"/>
         <w:ind w:left="0"/>
       </w:pPr>
-      <w:proofErr w:type="spellStart"/>
-      <w:r>
-        <w:t>Shadmehr</w:t>
-      </w:r>
-      <w:proofErr w:type="spellEnd"/>
-      <w:r>
-        <w:t xml:space="preserve">, Reza, and Sandro </w:t>
-      </w:r>
-      <w:proofErr w:type="spellStart"/>
-      <w:r>
-        <w:t>Mussa-Ivaldi</w:t>
-      </w:r>
-      <w:proofErr w:type="spellEnd"/>
-      <w:r>
-        <w:t xml:space="preserve">. Biological Learning and Control: How the Brain Builds Representations, Predicts Events, and Makes Decisions, edited by Tomaso A. </w:t>
-      </w:r>
-      <w:proofErr w:type="spellStart"/>
-      <w:r>
-        <w:t>Poggio</w:t>
-      </w:r>
-      <w:proofErr w:type="spellEnd"/>
-      <w:r>
-        <w:t xml:space="preserve">, and Terrence J. </w:t>
-      </w:r>
-      <w:proofErr w:type="spellStart"/>
-      <w:r>
-        <w:t>Sejnowski</w:t>
-      </w:r>
-      <w:proofErr w:type="spellEnd"/>
-      <w:r>
-        <w:t xml:space="preserve">, MIT Press, 2012. ProQuest </w:t>
-      </w:r>
-      <w:proofErr w:type="spellStart"/>
-      <w:r>
-        <w:t>Ebook</w:t>
-      </w:r>
-      <w:proofErr w:type="spellEnd"/>
-      <w:r>
-        <w:t xml:space="preserve"> Central, http://ebookcentral.proquest.com/lib/socal/detail.action?docID=3339375. Created from </w:t>
-      </w:r>
-      <w:proofErr w:type="spellStart"/>
-      <w:r>
-        <w:t>socal</w:t>
-      </w:r>
-      <w:proofErr w:type="spellEnd"/>
-      <w:r>
-        <w:t xml:space="preserve"> on 2018-09-23 12:52:04.</w:t>
+      <w:r>
+        <w:t>Shadmehr, Reza, and Sandro Mussa-Ivaldi. Biological Learning and Control: How the Brain Builds Representations, Predicts Events, and Makes Decisions, edited by Tomaso A. Poggio, and Terrence J. Sejnowski, MIT Press, 2012. ProQuest Ebook Central, http://ebookcentral.proquest.com/lib/socal/detail.action?docID=3339375. Created from socal on 2018-09-23 12:52:04.</w:t>
       </w:r>
     </w:p>
     <w:p>
@@ -1724,15 +1292,7 @@
         <w:ind w:left="0"/>
       </w:pPr>
       <w:r>
-        <w:t xml:space="preserve">J. E. </w:t>
-      </w:r>
-      <w:proofErr w:type="spellStart"/>
-      <w:r>
-        <w:t>Shoup</w:t>
-      </w:r>
-      <w:proofErr w:type="spellEnd"/>
-      <w:r>
-        <w:t>, "Phonological Aspects of Speech Recognition," in Trends in Speech Recognition, W. A. LEA, Ed. Englewood Cliffs: Prentice Hall, 1980, pp. 125-138</w:t>
+        <w:t>J. E. Shoup, "Phonological Aspects of Speech Recognition," in Trends in Speech Recognition, W. A. LEA, Ed. Englewood Cliffs: Prentice Hall, 1980, pp. 125-138</w:t>
       </w:r>
     </w:p>
     <w:p>
@@ -1754,7 +1314,7 @@
 </file>
 
 <file path=word/endnotes.xml><?xml version="1.0" encoding="utf-8"?>
-<w:endnotes xmlns:wpc="http://schemas.microsoft.com/office/word/2010/wordprocessingCanvas" xmlns:cx="http://schemas.microsoft.com/office/drawing/2014/chartex" xmlns:cx1="http://schemas.microsoft.com/office/drawing/2015/9/8/chartex" xmlns:cx2="http://schemas.microsoft.com/office/drawing/2015/10/21/chartex" xmlns:cx3="http://schemas.microsoft.com/office/drawing/2016/5/9/chartex" xmlns:cx4="http://schemas.microsoft.com/office/drawing/2016/5/10/chartex" xmlns:cx5="http://schemas.microsoft.com/office/drawing/2016/5/11/chartex" xmlns:cx6="http://schemas.microsoft.com/office/drawing/2016/5/12/chartex" xmlns:cx7="http://schemas.microsoft.com/office/drawing/2016/5/13/chartex" xmlns:cx8="http://schemas.microsoft.com/office/drawing/2016/5/14/chartex" xmlns:mc="http://schemas.openxmlformats.org/markup-compatibility/2006" xmlns:aink="http://schemas.microsoft.com/office/drawing/2016/ink" xmlns:am3d="http://schemas.microsoft.com/office/drawing/2017/model3d" xmlns:o="urn:schemas-microsoft-com:office:office" xmlns:r="http://schemas.openxmlformats.org/officeDocument/2006/relationships" xmlns:m="http://schemas.openxmlformats.org/officeDocument/2006/math" xmlns:v="urn:schemas-microsoft-com:vml" xmlns:wp14="http://schemas.microsoft.com/office/word/2010/wordprocessingDrawing" xmlns:wp="http://schemas.openxmlformats.org/drawingml/2006/wordprocessingDrawing" xmlns:w10="urn:schemas-microsoft-com:office:word" xmlns:w="http://schemas.openxmlformats.org/wordprocessingml/2006/main" xmlns:w14="http://schemas.microsoft.com/office/word/2010/wordml" xmlns:w15="http://schemas.microsoft.com/office/word/2012/wordml" xmlns:w16cid="http://schemas.microsoft.com/office/word/2016/wordml/cid" xmlns:w16se="http://schemas.microsoft.com/office/word/2015/wordml/symex" xmlns:wpg="http://schemas.microsoft.com/office/word/2010/wordprocessingGroup" xmlns:wpi="http://schemas.microsoft.com/office/word/2010/wordprocessingInk" xmlns:wne="http://schemas.microsoft.com/office/word/2006/wordml" xmlns:wps="http://schemas.microsoft.com/office/word/2010/wordprocessingShape" mc:Ignorable="w14 w15 w16se w16cid wp14">
+<w:endnotes xmlns:wpc="http://schemas.microsoft.com/office/word/2010/wordprocessingCanvas" xmlns:cx="http://schemas.microsoft.com/office/drawing/2014/chartex" xmlns:cx1="http://schemas.microsoft.com/office/drawing/2015/9/8/chartex" xmlns:mc="http://schemas.openxmlformats.org/markup-compatibility/2006" xmlns:o="urn:schemas-microsoft-com:office:office" xmlns:r="http://schemas.openxmlformats.org/officeDocument/2006/relationships" xmlns:m="http://schemas.openxmlformats.org/officeDocument/2006/math" xmlns:v="urn:schemas-microsoft-com:vml" xmlns:wp14="http://schemas.microsoft.com/office/word/2010/wordprocessingDrawing" xmlns:wp="http://schemas.openxmlformats.org/drawingml/2006/wordprocessingDrawing" xmlns:w10="urn:schemas-microsoft-com:office:word" xmlns:w="http://schemas.openxmlformats.org/wordprocessingml/2006/main" xmlns:w14="http://schemas.microsoft.com/office/word/2010/wordml" xmlns:w15="http://schemas.microsoft.com/office/word/2012/wordml" xmlns:w16se="http://schemas.microsoft.com/office/word/2015/wordml/symex" xmlns:wpg="http://schemas.microsoft.com/office/word/2010/wordprocessingGroup" xmlns:wpi="http://schemas.microsoft.com/office/word/2010/wordprocessingInk" xmlns:wne="http://schemas.microsoft.com/office/word/2006/wordml" xmlns:wps="http://schemas.microsoft.com/office/word/2010/wordprocessingShape" mc:Ignorable="w14 w15 w16se wp14">
   <w:endnote w:type="separator" w:id="-1">
     <w:p>
       <w:r>
@@ -1773,7 +1333,7 @@
 </file>
 
 <file path=word/footnotes.xml><?xml version="1.0" encoding="utf-8"?>
-<w:footnotes xmlns:wpc="http://schemas.microsoft.com/office/word/2010/wordprocessingCanvas" xmlns:cx="http://schemas.microsoft.com/office/drawing/2014/chartex" xmlns:cx1="http://schemas.microsoft.com/office/drawing/2015/9/8/chartex" xmlns:cx2="http://schemas.microsoft.com/office/drawing/2015/10/21/chartex" xmlns:cx3="http://schemas.microsoft.com/office/drawing/2016/5/9/chartex" xmlns:cx4="http://schemas.microsoft.com/office/drawing/2016/5/10/chartex" xmlns:cx5="http://schemas.microsoft.com/office/drawing/2016/5/11/chartex" xmlns:cx6="http://schemas.microsoft.com/office/drawing/2016/5/12/chartex" xmlns:cx7="http://schemas.microsoft.com/office/drawing/2016/5/13/chartex" xmlns:cx8="http://schemas.microsoft.com/office/drawing/2016/5/14/chartex" xmlns:mc="http://schemas.openxmlformats.org/markup-compatibility/2006" xmlns:aink="http://schemas.microsoft.com/office/drawing/2016/ink" xmlns:am3d="http://schemas.microsoft.com/office/drawing/2017/model3d" xmlns:o="urn:schemas-microsoft-com:office:office" xmlns:r="http://schemas.openxmlformats.org/officeDocument/2006/relationships" xmlns:m="http://schemas.openxmlformats.org/officeDocument/2006/math" xmlns:v="urn:schemas-microsoft-com:vml" xmlns:wp14="http://schemas.microsoft.com/office/word/2010/wordprocessingDrawing" xmlns:wp="http://schemas.openxmlformats.org/drawingml/2006/wordprocessingDrawing" xmlns:w10="urn:schemas-microsoft-com:office:word" xmlns:w="http://schemas.openxmlformats.org/wordprocessingml/2006/main" xmlns:w14="http://schemas.microsoft.com/office/word/2010/wordml" xmlns:w15="http://schemas.microsoft.com/office/word/2012/wordml" xmlns:w16cid="http://schemas.microsoft.com/office/word/2016/wordml/cid" xmlns:w16se="http://schemas.microsoft.com/office/word/2015/wordml/symex" xmlns:wpg="http://schemas.microsoft.com/office/word/2010/wordprocessingGroup" xmlns:wpi="http://schemas.microsoft.com/office/word/2010/wordprocessingInk" xmlns:wne="http://schemas.microsoft.com/office/word/2006/wordml" xmlns:wps="http://schemas.microsoft.com/office/word/2010/wordprocessingShape" mc:Ignorable="w14 w15 w16se w16cid wp14">
+<w:footnotes xmlns:wpc="http://schemas.microsoft.com/office/word/2010/wordprocessingCanvas" xmlns:cx="http://schemas.microsoft.com/office/drawing/2014/chartex" xmlns:cx1="http://schemas.microsoft.com/office/drawing/2015/9/8/chartex" xmlns:mc="http://schemas.openxmlformats.org/markup-compatibility/2006" xmlns:o="urn:schemas-microsoft-com:office:office" xmlns:r="http://schemas.openxmlformats.org/officeDocument/2006/relationships" xmlns:m="http://schemas.openxmlformats.org/officeDocument/2006/math" xmlns:v="urn:schemas-microsoft-com:vml" xmlns:wp14="http://schemas.microsoft.com/office/word/2010/wordprocessingDrawing" xmlns:wp="http://schemas.openxmlformats.org/drawingml/2006/wordprocessingDrawing" xmlns:w10="urn:schemas-microsoft-com:office:word" xmlns:w="http://schemas.openxmlformats.org/wordprocessingml/2006/main" xmlns:w14="http://schemas.microsoft.com/office/word/2010/wordml" xmlns:w15="http://schemas.microsoft.com/office/word/2012/wordml" xmlns:w16se="http://schemas.microsoft.com/office/word/2015/wordml/symex" xmlns:wpg="http://schemas.microsoft.com/office/word/2010/wordprocessingGroup" xmlns:wpi="http://schemas.microsoft.com/office/word/2010/wordprocessingInk" xmlns:wne="http://schemas.microsoft.com/office/word/2006/wordml" xmlns:wps="http://schemas.microsoft.com/office/word/2010/wordprocessingShape" mc:Ignorable="w14 w15 w16se wp14">
   <w:footnote w:type="separator" w:id="-1">
     <w:p>
       <w:r>
@@ -1795,7 +1355,7 @@
 </file>
 
 <file path=word/numbering.xml><?xml version="1.0" encoding="utf-8"?>
-<w:numbering xmlns:wpc="http://schemas.microsoft.com/office/word/2010/wordprocessingCanvas" xmlns:cx="http://schemas.microsoft.com/office/drawing/2014/chartex" xmlns:cx1="http://schemas.microsoft.com/office/drawing/2015/9/8/chartex" xmlns:cx2="http://schemas.microsoft.com/office/drawing/2015/10/21/chartex" xmlns:cx3="http://schemas.microsoft.com/office/drawing/2016/5/9/chartex" xmlns:cx4="http://schemas.microsoft.com/office/drawing/2016/5/10/chartex" xmlns:cx5="http://schemas.microsoft.com/office/drawing/2016/5/11/chartex" xmlns:cx6="http://schemas.microsoft.com/office/drawing/2016/5/12/chartex" xmlns:cx7="http://schemas.microsoft.com/office/drawing/2016/5/13/chartex" xmlns:cx8="http://schemas.microsoft.com/office/drawing/2016/5/14/chartex" xmlns:mc="http://schemas.openxmlformats.org/markup-compatibility/2006" xmlns:aink="http://schemas.microsoft.com/office/drawing/2016/ink" xmlns:am3d="http://schemas.microsoft.com/office/drawing/2017/model3d" xmlns:o="urn:schemas-microsoft-com:office:office" xmlns:r="http://schemas.openxmlformats.org/officeDocument/2006/relationships" xmlns:m="http://schemas.openxmlformats.org/officeDocument/2006/math" xmlns:v="urn:schemas-microsoft-com:vml" xmlns:wp14="http://schemas.microsoft.com/office/word/2010/wordprocessingDrawing" xmlns:wp="http://schemas.openxmlformats.org/drawingml/2006/wordprocessingDrawing" xmlns:w10="urn:schemas-microsoft-com:office:word" xmlns:w="http://schemas.openxmlformats.org/wordprocessingml/2006/main" xmlns:w14="http://schemas.microsoft.com/office/word/2010/wordml" xmlns:w15="http://schemas.microsoft.com/office/word/2012/wordml" xmlns:w16cid="http://schemas.microsoft.com/office/word/2016/wordml/cid" xmlns:w16se="http://schemas.microsoft.com/office/word/2015/wordml/symex" xmlns:wpg="http://schemas.microsoft.com/office/word/2010/wordprocessingGroup" xmlns:wpi="http://schemas.microsoft.com/office/word/2010/wordprocessingInk" xmlns:wne="http://schemas.microsoft.com/office/word/2006/wordml" xmlns:wps="http://schemas.microsoft.com/office/word/2010/wordprocessingShape" mc:Ignorable="w14 w15 w16se w16cid wp14">
+<w:numbering xmlns:wpc="http://schemas.microsoft.com/office/word/2010/wordprocessingCanvas" xmlns:cx="http://schemas.microsoft.com/office/drawing/2014/chartex" xmlns:cx1="http://schemas.microsoft.com/office/drawing/2015/9/8/chartex" xmlns:mc="http://schemas.openxmlformats.org/markup-compatibility/2006" xmlns:o="urn:schemas-microsoft-com:office:office" xmlns:r="http://schemas.openxmlformats.org/officeDocument/2006/relationships" xmlns:m="http://schemas.openxmlformats.org/officeDocument/2006/math" xmlns:v="urn:schemas-microsoft-com:vml" xmlns:wp14="http://schemas.microsoft.com/office/word/2010/wordprocessingDrawing" xmlns:wp="http://schemas.openxmlformats.org/drawingml/2006/wordprocessingDrawing" xmlns:w10="urn:schemas-microsoft-com:office:word" xmlns:w="http://schemas.openxmlformats.org/wordprocessingml/2006/main" xmlns:w14="http://schemas.microsoft.com/office/word/2010/wordml" xmlns:w15="http://schemas.microsoft.com/office/word/2012/wordml" xmlns:w16se="http://schemas.microsoft.com/office/word/2015/wordml/symex" xmlns:wpg="http://schemas.microsoft.com/office/word/2010/wordprocessingGroup" xmlns:wpi="http://schemas.microsoft.com/office/word/2010/wordprocessingInk" xmlns:wne="http://schemas.microsoft.com/office/word/2006/wordml" xmlns:wps="http://schemas.microsoft.com/office/word/2010/wordprocessingShape" mc:Ignorable="w14 w15 w16se wp14">
   <w:abstractNum w:abstractNumId="0" w15:restartNumberingAfterBreak="0">
     <w:nsid w:val="459C2458"/>
     <w:multiLevelType w:val="multilevel"/>
@@ -1982,7 +1542,7 @@
 </file>
 
 <file path=word/styles.xml><?xml version="1.0" encoding="utf-8"?>
-<w:styles xmlns:mc="http://schemas.openxmlformats.org/markup-compatibility/2006" xmlns:r="http://schemas.openxmlformats.org/officeDocument/2006/relationships" xmlns:w="http://schemas.openxmlformats.org/wordprocessingml/2006/main" xmlns:w14="http://schemas.microsoft.com/office/word/2010/wordml" xmlns:w15="http://schemas.microsoft.com/office/word/2012/wordml" xmlns:w16cid="http://schemas.microsoft.com/office/word/2016/wordml/cid" xmlns:w16se="http://schemas.microsoft.com/office/word/2015/wordml/symex" mc:Ignorable="w14 w15 w16se w16cid">
+<w:styles xmlns:mc="http://schemas.openxmlformats.org/markup-compatibility/2006" xmlns:r="http://schemas.openxmlformats.org/officeDocument/2006/relationships" xmlns:w="http://schemas.openxmlformats.org/wordprocessingml/2006/main" xmlns:w14="http://schemas.microsoft.com/office/word/2010/wordml" xmlns:w15="http://schemas.microsoft.com/office/word/2012/wordml" xmlns:w16se="http://schemas.microsoft.com/office/word/2015/wordml/symex" mc:Ignorable="w14 w15 w16se">
   <w:docDefaults>
     <w:rPrDefault>
       <w:rPr>
@@ -1994,7 +1554,7 @@
     </w:rPrDefault>
     <w:pPrDefault/>
   </w:docDefaults>
-  <w:latentStyles w:defLockedState="0" w:defUIPriority="99" w:defSemiHidden="0" w:defUnhideWhenUsed="0" w:defQFormat="0" w:count="375">
+  <w:latentStyles w:defLockedState="0" w:defUIPriority="99" w:defSemiHidden="0" w:defUnhideWhenUsed="0" w:defQFormat="0" w:count="371">
     <w:lsdException w:name="Normal" w:uiPriority="0" w:qFormat="1"/>
     <w:lsdException w:name="heading 1" w:uiPriority="9" w:qFormat="1"/>
     <w:lsdException w:name="heading 2" w:semiHidden="1" w:uiPriority="9" w:unhideWhenUsed="1" w:qFormat="1"/>
@@ -2366,10 +1926,6 @@
     <w:lsdException w:name="List Table 5 Dark Accent 6" w:uiPriority="50"/>
     <w:lsdException w:name="List Table 6 Colorful Accent 6" w:uiPriority="51"/>
     <w:lsdException w:name="List Table 7 Colorful Accent 6" w:uiPriority="52"/>
-    <w:lsdException w:name="Mention" w:semiHidden="1" w:unhideWhenUsed="1"/>
-    <w:lsdException w:name="Smart Hyperlink" w:semiHidden="1" w:unhideWhenUsed="1"/>
-    <w:lsdException w:name="Hashtag" w:semiHidden="1" w:unhideWhenUsed="1"/>
-    <w:lsdException w:name="Unresolved Mention" w:semiHidden="1" w:unhideWhenUsed="1"/>
   </w:latentStyles>
   <w:style w:type="paragraph" w:default="1" w:styleId="Normal">
     <w:name w:val="Normal"/>

</xml_diff>